<commit_message>
All changes until March 07
- some new stl files added.
- updated proposal and excel file.
- remote and esc testing completed.
</commit_message>
<xml_diff>
--- a/Robotics Final Proposal.docx
+++ b/Robotics Final Proposal.docx
@@ -222,7 +222,25 @@
           <w:sz w:val="22"/>
           <w:szCs w:val="22"/>
         </w:rPr>
-        <w:t xml:space="preserve">aircrafts and also helicopters. I believe that quadcopters are better for unman industrial uses. </w:t>
+        <w:t>aircrafts and also helicopters. I believe that quadcopters are better for unman</w:t>
+      </w:r>
+      <w:r>
+        <w:rPr>
+          <w:rFonts w:eastAsia="Times New Roman"/>
+          <w:color w:val="000000" w:themeColor="text1"/>
+          <w:sz w:val="22"/>
+          <w:szCs w:val="22"/>
+        </w:rPr>
+        <w:t>ned</w:t>
+      </w:r>
+      <w:r>
+        <w:rPr>
+          <w:rFonts w:eastAsia="Times New Roman"/>
+          <w:color w:val="000000" w:themeColor="text1"/>
+          <w:sz w:val="22"/>
+          <w:szCs w:val="22"/>
+        </w:rPr>
+        <w:t xml:space="preserve"> industrial uses. </w:t>
       </w:r>
       <w:r>
         <w:rPr>
@@ -294,7 +312,45 @@
           <w:sz w:val="22"/>
           <w:szCs w:val="22"/>
         </w:rPr>
-        <w:t xml:space="preserve">a good, durable quadcopter can have any purposes. </w:t>
+        <w:t xml:space="preserve">a good, durable quadcopter can have </w:t>
+      </w:r>
+      <w:r>
+        <w:rPr>
+          <w:rFonts w:eastAsia="Times New Roman"/>
+          <w:color w:val="000000" w:themeColor="text1"/>
+          <w:sz w:val="22"/>
+          <w:szCs w:val="22"/>
+        </w:rPr>
+        <w:t>m</w:t>
+      </w:r>
+      <w:r>
+        <w:rPr>
+          <w:rFonts w:eastAsia="Times New Roman"/>
+          <w:color w:val="000000" w:themeColor="text1"/>
+          <w:sz w:val="22"/>
+          <w:szCs w:val="22"/>
+        </w:rPr>
+        <w:t xml:space="preserve">any purposes. </w:t>
+      </w:r>
+    </w:p>
+    <w:p>
+      <w:pPr>
+        <w:spacing w:before="100" w:beforeAutospacing="1" w:after="100" w:afterAutospacing="1"/>
+        <w:rPr>
+          <w:rFonts w:eastAsia="Times New Roman"/>
+          <w:color w:val="000000" w:themeColor="text1"/>
+          <w:sz w:val="22"/>
+          <w:szCs w:val="22"/>
+        </w:rPr>
+      </w:pPr>
+      <w:r>
+        <w:rPr>
+          <w:rFonts w:eastAsia="Times New Roman"/>
+          <w:color w:val="000000" w:themeColor="text1"/>
+          <w:sz w:val="22"/>
+          <w:szCs w:val="22"/>
+        </w:rPr>
+        <w:t>Introduce the problem</w:t>
       </w:r>
     </w:p>
     <w:p>
@@ -410,7 +466,25 @@
           <w:sz w:val="22"/>
           <w:szCs w:val="22"/>
         </w:rPr>
-        <w:t>Controlling a quadcopter can also to finicky, therefore, I will create a</w:t>
+        <w:t>Controlling a quadcopter c</w:t>
+      </w:r>
+      <w:r>
+        <w:rPr>
+          <w:rFonts w:eastAsia="Times New Roman"/>
+          <w:color w:val="000000" w:themeColor="text1"/>
+          <w:sz w:val="22"/>
+          <w:szCs w:val="22"/>
+        </w:rPr>
+        <w:t>an also be</w:t>
+      </w:r>
+      <w:r>
+        <w:rPr>
+          <w:rFonts w:eastAsia="Times New Roman"/>
+          <w:color w:val="000000" w:themeColor="text1"/>
+          <w:sz w:val="22"/>
+          <w:szCs w:val="22"/>
+        </w:rPr>
+        <w:t xml:space="preserve"> finicky, therefore, I will create a</w:t>
       </w:r>
       <w:r>
         <w:rPr>
@@ -455,8 +529,37 @@
           <w:sz w:val="22"/>
           <w:szCs w:val="22"/>
         </w:rPr>
-        <w:t xml:space="preserve">application should also provide information such as speed, altitude, GPS locations. Last but not least, if times allows, the user will be able to plan out a route send it that information to the quadcopter via the controller software. </w:t>
-      </w:r>
+        <w:t xml:space="preserve">application should also provide information such as speed, altitude, </w:t>
+      </w:r>
+      <w:r>
+        <w:rPr>
+          <w:rFonts w:eastAsia="Times New Roman"/>
+          <w:color w:val="000000" w:themeColor="text1"/>
+          <w:sz w:val="22"/>
+          <w:szCs w:val="22"/>
+        </w:rPr>
+        <w:t xml:space="preserve">and </w:t>
+      </w:r>
+      <w:r>
+        <w:rPr>
+          <w:rFonts w:eastAsia="Times New Roman"/>
+          <w:color w:val="000000" w:themeColor="text1"/>
+          <w:sz w:val="22"/>
+          <w:szCs w:val="22"/>
+        </w:rPr>
+        <w:t xml:space="preserve">GPS locations. Last but not least, if times allows, the user will be able to plan out a route send it that information to the quadcopter via the controller software. </w:t>
+      </w:r>
+      <w:r>
+        <w:rPr>
+          <w:rFonts w:eastAsia="Times New Roman"/>
+          <w:color w:val="000000" w:themeColor="text1"/>
+          <w:sz w:val="22"/>
+          <w:szCs w:val="22"/>
+        </w:rPr>
+        <w:t>Finish this sentence</w:t>
+      </w:r>
+      <w:bookmarkStart w:id="0" w:name="_GoBack"/>
+      <w:bookmarkEnd w:id="0"/>
     </w:p>
     <w:p>
       <w:pPr>
@@ -616,7 +719,34 @@
           <w:sz w:val="22"/>
           <w:szCs w:val="22"/>
         </w:rPr>
-        <w:t xml:space="preserve">More importantly, the frame will be able to fold in, just like the DJI drone Mavic Pro. I will not design the frame, instead, I will find open source </w:t>
+        <w:t>One extension for the project is to make a</w:t>
+      </w:r>
+      <w:r>
+        <w:rPr>
+          <w:rFonts w:eastAsia="Times New Roman"/>
+          <w:color w:val="000000" w:themeColor="text1"/>
+          <w:sz w:val="22"/>
+          <w:szCs w:val="22"/>
+        </w:rPr>
+        <w:t xml:space="preserve"> frame </w:t>
+      </w:r>
+      <w:r>
+        <w:rPr>
+          <w:rFonts w:eastAsia="Times New Roman"/>
+          <w:color w:val="000000" w:themeColor="text1"/>
+          <w:sz w:val="22"/>
+          <w:szCs w:val="22"/>
+        </w:rPr>
+        <w:t xml:space="preserve">can </w:t>
+      </w:r>
+      <w:r>
+        <w:rPr>
+          <w:rFonts w:eastAsia="Times New Roman"/>
+          <w:color w:val="000000" w:themeColor="text1"/>
+          <w:sz w:val="22"/>
+          <w:szCs w:val="22"/>
+        </w:rPr>
+        <w:t xml:space="preserve">fold in, just like the DJI drone Mavic Pro. I will not design the frame, instead, I will find open source </w:t>
       </w:r>
       <w:proofErr w:type="spellStart"/>
       <w:r>
@@ -636,7 +766,7 @@
           <w:sz w:val="22"/>
           <w:szCs w:val="22"/>
         </w:rPr>
-        <w:t xml:space="preserve"> files that I can use. </w:t>
+        <w:t xml:space="preserve"> files that I can use.</w:t>
       </w:r>
     </w:p>
     <w:p>
@@ -766,63 +896,6 @@
           </wp:inline>
         </w:drawing>
       </w:r>
-      <w:r>
-        <w:rPr>
-          <w:rFonts w:eastAsia="Times New Roman"/>
-          <w:noProof/>
-          <w:color w:val="000000" w:themeColor="text1"/>
-          <w:sz w:val="22"/>
-          <w:szCs w:val="22"/>
-        </w:rPr>
-        <w:drawing>
-          <wp:inline distT="0" distB="0" distL="0" distR="0" wp14:anchorId="3D0992D1" wp14:editId="5A099FFC">
-            <wp:extent cx="2548466" cy="1911420"/>
-            <wp:effectExtent l="0" t="0" r="0" b="0"/>
-            <wp:docPr id="7" name="Picture 7" descr="../drone_render.png"/>
-            <wp:cNvGraphicFramePr>
-              <a:graphicFrameLocks xmlns:a="http://schemas.openxmlformats.org/drawingml/2006/main" noChangeAspect="1"/>
-            </wp:cNvGraphicFramePr>
-            <a:graphic xmlns:a="http://schemas.openxmlformats.org/drawingml/2006/main">
-              <a:graphicData uri="http://schemas.openxmlformats.org/drawingml/2006/picture">
-                <pic:pic xmlns:pic="http://schemas.openxmlformats.org/drawingml/2006/picture">
-                  <pic:nvPicPr>
-                    <pic:cNvPr id="0" name="Picture 4" descr="../drone_render.png"/>
-                    <pic:cNvPicPr>
-                      <a:picLocks noChangeAspect="1" noChangeArrowheads="1"/>
-                    </pic:cNvPicPr>
-                  </pic:nvPicPr>
-                  <pic:blipFill>
-                    <a:blip r:embed="rId8" cstate="print">
-                      <a:extLst>
-                        <a:ext uri="{28A0092B-C50C-407E-A947-70E740481C1C}">
-                          <a14:useLocalDpi xmlns:a14="http://schemas.microsoft.com/office/drawing/2010/main" val="0"/>
-                        </a:ext>
-                      </a:extLst>
-                    </a:blip>
-                    <a:srcRect/>
-                    <a:stretch>
-                      <a:fillRect/>
-                    </a:stretch>
-                  </pic:blipFill>
-                  <pic:spPr bwMode="auto">
-                    <a:xfrm>
-                      <a:off x="0" y="0"/>
-                      <a:ext cx="2569470" cy="1927173"/>
-                    </a:xfrm>
-                    <a:prstGeom prst="rect">
-                      <a:avLst/>
-                    </a:prstGeom>
-                    <a:noFill/>
-                    <a:ln>
-                      <a:noFill/>
-                    </a:ln>
-                  </pic:spPr>
-                </pic:pic>
-              </a:graphicData>
-            </a:graphic>
-          </wp:inline>
-        </w:drawing>
-      </w:r>
     </w:p>
     <w:p>
       <w:pPr>
@@ -842,7 +915,25 @@
           <w:sz w:val="22"/>
           <w:szCs w:val="22"/>
         </w:rPr>
-        <w:t xml:space="preserve">The quadcopter will be propelled by four 1000kv brushless motors. </w:t>
+        <w:t xml:space="preserve">The quadcopter will be propelled by four </w:t>
+      </w:r>
+      <w:r>
+        <w:rPr>
+          <w:rFonts w:eastAsia="Times New Roman"/>
+          <w:color w:val="000000" w:themeColor="text1"/>
+          <w:sz w:val="22"/>
+          <w:szCs w:val="22"/>
+        </w:rPr>
+        <w:t>750kv</w:t>
+      </w:r>
+      <w:r>
+        <w:rPr>
+          <w:rFonts w:eastAsia="Times New Roman"/>
+          <w:color w:val="000000" w:themeColor="text1"/>
+          <w:sz w:val="22"/>
+          <w:szCs w:val="22"/>
+        </w:rPr>
+        <w:t xml:space="preserve"> brushless motors. </w:t>
       </w:r>
       <w:r>
         <w:rPr>
@@ -852,6 +943,27 @@
           <w:szCs w:val="22"/>
         </w:rPr>
         <w:t xml:space="preserve">These motors should provide enough thrust and are generally used in small quadcopter projects like this. To control the speed of these motors, I will use four electronic speed controller (ESC). The combination of those parts will make sure that the quadcopter can lift up, change speed, and also maneuver. </w:t>
+      </w:r>
+    </w:p>
+    <w:p>
+      <w:pPr>
+        <w:spacing w:before="100" w:beforeAutospacing="1" w:after="100" w:afterAutospacing="1"/>
+        <w:ind w:left="15"/>
+        <w:rPr>
+          <w:rFonts w:eastAsia="Times New Roman"/>
+          <w:color w:val="000000" w:themeColor="text1"/>
+          <w:sz w:val="22"/>
+          <w:szCs w:val="22"/>
+        </w:rPr>
+      </w:pPr>
+      <w:r>
+        <w:rPr>
+          <w:rFonts w:eastAsia="Times New Roman"/>
+          <w:color w:val="000000" w:themeColor="text1"/>
+          <w:sz w:val="22"/>
+          <w:szCs w:val="22"/>
+        </w:rPr>
+        <w:t xml:space="preserve">ESCs rely in pulses from 1000us to 2000us. After some research, the servo library and traditional PWM on the Arduino Uno is not ideal. Therefore, I create by own pulse and modify then with the software. With this technique, the processing time of the quadcopter will be much shorter. </w:t>
       </w:r>
     </w:p>
     <w:p>
@@ -866,8 +978,6 @@
           <w:szCs w:val="22"/>
         </w:rPr>
       </w:pPr>
-      <w:bookmarkStart w:id="0" w:name="_GoBack"/>
-      <w:bookmarkEnd w:id="0"/>
       <w:r>
         <w:rPr>
           <w:rFonts w:eastAsia="Times New Roman"/>
@@ -894,7 +1004,7 @@
                     </pic:cNvPicPr>
                   </pic:nvPicPr>
                   <pic:blipFill>
-                    <a:blip r:embed="rId9" cstate="print">
+                    <a:blip r:embed="rId8" cstate="print">
                       <a:extLst>
                         <a:ext uri="{28A0092B-C50C-407E-A947-70E740481C1C}">
                           <a14:useLocalDpi xmlns:a14="http://schemas.microsoft.com/office/drawing/2010/main" val="0"/>
@@ -1010,7 +1120,16 @@
           <w:sz w:val="22"/>
           <w:szCs w:val="22"/>
         </w:rPr>
-        <w:t xml:space="preserve">The extension of the project is to create a program so the quadcopter can fly autonomously by follow a preset path. </w:t>
+        <w:t>The extension of the project is to create a program so the quadcopter can fly autono</w:t>
+      </w:r>
+      <w:r>
+        <w:rPr>
+          <w:rFonts w:eastAsia="Times New Roman"/>
+          <w:color w:val="000000" w:themeColor="text1"/>
+          <w:sz w:val="22"/>
+          <w:szCs w:val="22"/>
+        </w:rPr>
+        <w:t xml:space="preserve">mously by follow a preset path. </w:t>
       </w:r>
     </w:p>
     <w:p>
@@ -1051,7 +1170,7 @@
                     </pic:cNvPicPr>
                   </pic:nvPicPr>
                   <pic:blipFill>
-                    <a:blip r:embed="rId10" cstate="print">
+                    <a:blip r:embed="rId9" cstate="print">
                       <a:extLst>
                         <a:ext uri="{28A0092B-C50C-407E-A947-70E740481C1C}">
                           <a14:useLocalDpi xmlns:a14="http://schemas.microsoft.com/office/drawing/2010/main" val="0"/>
@@ -1302,10 +1421,10 @@
           <w:szCs w:val="22"/>
         </w:rPr>
         <w:drawing>
-          <wp:inline distT="0" distB="0" distL="0" distR="0" wp14:anchorId="144D4D88" wp14:editId="28116917">
-            <wp:extent cx="5715000" cy="1439545"/>
-            <wp:effectExtent l="0" t="0" r="0" b="8255"/>
-            <wp:docPr id="8" name="Picture 8" descr="../Screen%20Shot%202017-03-05%20at%2012.51.42%20PM.png"/>
+          <wp:inline distT="0" distB="0" distL="0" distR="0" wp14:anchorId="5246D1AA" wp14:editId="19132AD1">
+            <wp:extent cx="5715000" cy="1219200"/>
+            <wp:effectExtent l="0" t="0" r="0" b="0"/>
+            <wp:docPr id="1" name="Picture 1" descr="../Screen%20Shot%202017-03-07%20at%209.22.06%20AM.png"/>
             <wp:cNvGraphicFramePr>
               <a:graphicFrameLocks xmlns:a="http://schemas.openxmlformats.org/drawingml/2006/main" noChangeAspect="1"/>
             </wp:cNvGraphicFramePr>
@@ -1313,7 +1432,362 @@
               <a:graphicData uri="http://schemas.openxmlformats.org/drawingml/2006/picture">
                 <pic:pic xmlns:pic="http://schemas.openxmlformats.org/drawingml/2006/picture">
                   <pic:nvPicPr>
-                    <pic:cNvPr id="0" name="Picture 1" descr="../Screen%20Shot%202017-03-05%20at%2012.51.42%20PM.png"/>
+                    <pic:cNvPr id="0" name="Picture 1" descr="../Screen%20Shot%202017-03-07%20at%209.22.06%20AM.png"/>
+                    <pic:cNvPicPr>
+                      <a:picLocks noChangeAspect="1" noChangeArrowheads="1"/>
+                    </pic:cNvPicPr>
+                  </pic:nvPicPr>
+                  <pic:blipFill>
+                    <a:blip r:embed="rId10" cstate="print">
+                      <a:extLst>
+                        <a:ext uri="{28A0092B-C50C-407E-A947-70E740481C1C}">
+                          <a14:useLocalDpi xmlns:a14="http://schemas.microsoft.com/office/drawing/2010/main" val="0"/>
+                        </a:ext>
+                      </a:extLst>
+                    </a:blip>
+                    <a:srcRect/>
+                    <a:stretch>
+                      <a:fillRect/>
+                    </a:stretch>
+                  </pic:blipFill>
+                  <pic:spPr bwMode="auto">
+                    <a:xfrm>
+                      <a:off x="0" y="0"/>
+                      <a:ext cx="5715000" cy="1219200"/>
+                    </a:xfrm>
+                    <a:prstGeom prst="rect">
+                      <a:avLst/>
+                    </a:prstGeom>
+                    <a:noFill/>
+                    <a:ln>
+                      <a:noFill/>
+                    </a:ln>
+                  </pic:spPr>
+                </pic:pic>
+              </a:graphicData>
+            </a:graphic>
+          </wp:inline>
+        </w:drawing>
+      </w:r>
+    </w:p>
+    <w:p>
+      <w:pPr>
+        <w:spacing w:before="100" w:beforeAutospacing="1" w:after="100" w:afterAutospacing="1"/>
+        <w:rPr>
+          <w:rFonts w:eastAsia="Times New Roman"/>
+          <w:color w:val="000000" w:themeColor="text1"/>
+          <w:sz w:val="22"/>
+          <w:szCs w:val="22"/>
+        </w:rPr>
+      </w:pPr>
+      <w:r>
+        <w:rPr>
+          <w:rFonts w:eastAsia="Times New Roman"/>
+          <w:color w:val="000000" w:themeColor="text1"/>
+          <w:sz w:val="22"/>
+          <w:szCs w:val="22"/>
+        </w:rPr>
+        <w:t xml:space="preserve">There are some parallels in the schedule. It’s very difficult to estimate the construction time for the quadcopter. </w:t>
+      </w:r>
+      <w:r>
+        <w:rPr>
+          <w:rFonts w:eastAsia="Times New Roman"/>
+          <w:color w:val="000000" w:themeColor="text1"/>
+          <w:sz w:val="22"/>
+          <w:szCs w:val="22"/>
+        </w:rPr>
+        <w:t>If</w:t>
+      </w:r>
+      <w:r>
+        <w:rPr>
+          <w:rFonts w:eastAsia="Times New Roman"/>
+          <w:color w:val="000000" w:themeColor="text1"/>
+          <w:sz w:val="22"/>
+          <w:szCs w:val="22"/>
+        </w:rPr>
+        <w:t xml:space="preserve"> there is any hardware failure, I will slow down the process tremendously. My goal is to have the frame and electronics finished by April </w:t>
+      </w:r>
+      <w:r>
+        <w:rPr>
+          <w:rFonts w:eastAsia="Times New Roman"/>
+          <w:color w:val="000000" w:themeColor="text1"/>
+          <w:sz w:val="22"/>
+          <w:szCs w:val="22"/>
+        </w:rPr>
+        <w:t>5</w:t>
+      </w:r>
+      <w:r>
+        <w:rPr>
+          <w:rFonts w:eastAsia="Times New Roman"/>
+          <w:color w:val="000000" w:themeColor="text1"/>
+          <w:sz w:val="22"/>
+          <w:szCs w:val="22"/>
+          <w:vertAlign w:val="superscript"/>
+        </w:rPr>
+        <w:t>th</w:t>
+      </w:r>
+      <w:r>
+        <w:rPr>
+          <w:rFonts w:eastAsia="Times New Roman"/>
+          <w:color w:val="000000" w:themeColor="text1"/>
+          <w:sz w:val="22"/>
+          <w:szCs w:val="22"/>
+        </w:rPr>
+        <w:t xml:space="preserve">. If software and testing also goes according to schedule, I will have a finished quadcopter with Bluetooth control and PID by May </w:t>
+      </w:r>
+      <w:r>
+        <w:rPr>
+          <w:rFonts w:eastAsia="Times New Roman"/>
+          <w:color w:val="000000" w:themeColor="text1"/>
+          <w:sz w:val="22"/>
+          <w:szCs w:val="22"/>
+        </w:rPr>
+        <w:t>5</w:t>
+      </w:r>
+      <w:r>
+        <w:rPr>
+          <w:rFonts w:eastAsia="Times New Roman"/>
+          <w:color w:val="000000" w:themeColor="text1"/>
+          <w:sz w:val="22"/>
+          <w:szCs w:val="22"/>
+          <w:vertAlign w:val="superscript"/>
+        </w:rPr>
+        <w:t>th</w:t>
+      </w:r>
+      <w:r>
+        <w:rPr>
+          <w:rFonts w:eastAsia="Times New Roman"/>
+          <w:color w:val="000000" w:themeColor="text1"/>
+          <w:sz w:val="22"/>
+          <w:szCs w:val="22"/>
+        </w:rPr>
+        <w:t xml:space="preserve">. </w:t>
+      </w:r>
+    </w:p>
+    <w:p>
+      <w:pPr>
+        <w:spacing w:before="100" w:beforeAutospacing="1" w:after="100" w:afterAutospacing="1"/>
+        <w:rPr>
+          <w:rFonts w:eastAsia="Times New Roman"/>
+          <w:b/>
+          <w:color w:val="000000" w:themeColor="text1"/>
+          <w:sz w:val="22"/>
+          <w:szCs w:val="22"/>
+        </w:rPr>
+      </w:pPr>
+      <w:r>
+        <w:rPr>
+          <w:rFonts w:eastAsia="Times New Roman"/>
+          <w:b/>
+          <w:color w:val="000000" w:themeColor="text1"/>
+          <w:sz w:val="22"/>
+          <w:szCs w:val="22"/>
+        </w:rPr>
+        <w:t>Deliverables</w:t>
+      </w:r>
+    </w:p>
+    <w:p>
+      <w:pPr>
+        <w:spacing w:before="100" w:beforeAutospacing="1" w:after="100" w:afterAutospacing="1"/>
+        <w:rPr>
+          <w:rFonts w:eastAsia="Times New Roman"/>
+          <w:color w:val="000000" w:themeColor="text1"/>
+          <w:sz w:val="22"/>
+          <w:szCs w:val="22"/>
+        </w:rPr>
+      </w:pPr>
+      <w:r>
+        <w:rPr>
+          <w:rFonts w:eastAsia="Times New Roman"/>
+          <w:color w:val="000000" w:themeColor="text1"/>
+          <w:sz w:val="22"/>
+          <w:szCs w:val="22"/>
+        </w:rPr>
+        <w:t xml:space="preserve">There are four main deliverables. One if </w:t>
+      </w:r>
+      <w:r>
+        <w:rPr>
+          <w:rFonts w:eastAsia="Times New Roman"/>
+          <w:color w:val="000000" w:themeColor="text1"/>
+          <w:sz w:val="22"/>
+          <w:szCs w:val="22"/>
+        </w:rPr>
+        <w:t xml:space="preserve">a finished quadcopter that can </w:t>
+      </w:r>
+      <w:r>
+        <w:rPr>
+          <w:rFonts w:eastAsia="Times New Roman"/>
+          <w:color w:val="000000" w:themeColor="text1"/>
+          <w:sz w:val="22"/>
+          <w:szCs w:val="22"/>
+        </w:rPr>
+        <w:t xml:space="preserve">balance in air. The quadcopter should be able to lift up, move in all direction and safely land. </w:t>
+      </w:r>
+      <w:r>
+        <w:rPr>
+          <w:rFonts w:eastAsia="Times New Roman"/>
+          <w:color w:val="000000" w:themeColor="text1"/>
+          <w:sz w:val="22"/>
+          <w:szCs w:val="22"/>
+        </w:rPr>
+        <w:t xml:space="preserve">The second deliverable is an iPhone application that can control the quadcopter. The third, which is an extension, is a piece of software that allows the quadcopter to follow a planned GPS path. Finally, there will be some written work about the project. </w:t>
+      </w:r>
+    </w:p>
+    <w:p>
+      <w:pPr>
+        <w:spacing w:before="100" w:beforeAutospacing="1" w:after="100" w:afterAutospacing="1"/>
+        <w:rPr>
+          <w:rFonts w:eastAsia="Times New Roman"/>
+          <w:b/>
+          <w:color w:val="000000" w:themeColor="text1"/>
+          <w:sz w:val="22"/>
+          <w:szCs w:val="22"/>
+        </w:rPr>
+      </w:pPr>
+      <w:r>
+        <w:rPr>
+          <w:rFonts w:eastAsia="Times New Roman"/>
+          <w:b/>
+          <w:color w:val="000000" w:themeColor="text1"/>
+          <w:sz w:val="22"/>
+          <w:szCs w:val="22"/>
+        </w:rPr>
+        <w:t>Learning Goals</w:t>
+      </w:r>
+    </w:p>
+    <w:p>
+      <w:pPr>
+        <w:spacing w:before="100" w:beforeAutospacing="1" w:after="100" w:afterAutospacing="1"/>
+        <w:rPr>
+          <w:rFonts w:eastAsia="Times New Roman"/>
+          <w:color w:val="000000" w:themeColor="text1"/>
+          <w:sz w:val="22"/>
+          <w:szCs w:val="22"/>
+        </w:rPr>
+      </w:pPr>
+      <w:r>
+        <w:rPr>
+          <w:rFonts w:eastAsia="Times New Roman"/>
+          <w:color w:val="000000" w:themeColor="text1"/>
+          <w:sz w:val="22"/>
+          <w:szCs w:val="22"/>
+        </w:rPr>
+        <w:t xml:space="preserve">Building a quadcopter from group up is a very challenging topic. </w:t>
+      </w:r>
+      <w:r>
+        <w:rPr>
+          <w:rFonts w:eastAsia="Times New Roman"/>
+          <w:color w:val="000000" w:themeColor="text1"/>
+          <w:sz w:val="22"/>
+          <w:szCs w:val="22"/>
+        </w:rPr>
+        <w:t xml:space="preserve">First of all, the hardware and electronics are difficult to implement and requires great precision. Secondly, almost all quadcopter will need a PID algorithm. Seamlessly integrating PID and sensors is also challenging. </w:t>
+      </w:r>
+    </w:p>
+    <w:p>
+      <w:pPr>
+        <w:spacing w:before="100" w:beforeAutospacing="1" w:after="100" w:afterAutospacing="1"/>
+        <w:rPr>
+          <w:rFonts w:eastAsia="Times New Roman"/>
+          <w:color w:val="000000" w:themeColor="text1"/>
+          <w:sz w:val="22"/>
+          <w:szCs w:val="22"/>
+        </w:rPr>
+      </w:pPr>
+      <w:r>
+        <w:rPr>
+          <w:rFonts w:eastAsia="Times New Roman"/>
+          <w:color w:val="000000" w:themeColor="text1"/>
+          <w:sz w:val="22"/>
+          <w:szCs w:val="22"/>
+        </w:rPr>
+        <w:t xml:space="preserve">My goal during this project I </w:t>
+      </w:r>
+      <w:r>
+        <w:rPr>
+          <w:rFonts w:eastAsia="Times New Roman"/>
+          <w:color w:val="000000" w:themeColor="text1"/>
+          <w:sz w:val="22"/>
+          <w:szCs w:val="22"/>
+        </w:rPr>
+        <w:t xml:space="preserve">will gain more knowledge on electronics and hardware. Specifically, control ESC with PWM. I will also learn the basics of PID, how to program one, and how to use one. I will learn a lot of Bluetooth and wireless control. </w:t>
+      </w:r>
+    </w:p>
+    <w:p>
+      <w:pPr>
+        <w:spacing w:before="100" w:beforeAutospacing="1" w:after="100" w:afterAutospacing="1"/>
+        <w:rPr>
+          <w:rFonts w:eastAsia="Times New Roman"/>
+          <w:color w:val="000000" w:themeColor="text1"/>
+          <w:sz w:val="22"/>
+          <w:szCs w:val="22"/>
+        </w:rPr>
+      </w:pPr>
+      <w:r>
+        <w:rPr>
+          <w:rFonts w:eastAsia="Times New Roman"/>
+          <w:color w:val="000000" w:themeColor="text1"/>
+          <w:sz w:val="22"/>
+          <w:szCs w:val="22"/>
+        </w:rPr>
+        <w:t xml:space="preserve">More importantly, I will learn how to manage my schedule and also closely follow the rules. I will not test the quadcopter without permission. I will not rush through the steps. My biggest learning goal is to slow down, and be patient about this process. I will certainly run into obstacles. The lessons I learned throughout this course, from my teacher and peers will help me to accomplish this project. </w:t>
+      </w:r>
+    </w:p>
+    <w:p>
+      <w:pPr>
+        <w:spacing w:beforeAutospacing="1" w:afterAutospacing="1"/>
+        <w:rPr>
+          <w:rFonts w:eastAsia="Times New Roman"/>
+          <w:b/>
+          <w:color w:val="000000" w:themeColor="text1"/>
+          <w:sz w:val="22"/>
+          <w:szCs w:val="22"/>
+        </w:rPr>
+      </w:pPr>
+      <w:r>
+        <w:rPr>
+          <w:rFonts w:eastAsia="Times New Roman"/>
+          <w:b/>
+          <w:color w:val="000000" w:themeColor="text1"/>
+          <w:sz w:val="22"/>
+          <w:szCs w:val="22"/>
+        </w:rPr>
+        <w:t>Budget</w:t>
+      </w:r>
+    </w:p>
+    <w:p>
+      <w:pPr>
+        <w:spacing w:beforeAutospacing="1" w:afterAutospacing="1"/>
+        <w:jc w:val="center"/>
+        <w:rPr>
+          <w:rFonts w:eastAsia="Times New Roman"/>
+          <w:b/>
+          <w:color w:val="000000" w:themeColor="text1"/>
+          <w:sz w:val="22"/>
+          <w:szCs w:val="22"/>
+        </w:rPr>
+      </w:pPr>
+      <w:r>
+        <w:rPr>
+          <w:rFonts w:eastAsia="Times New Roman"/>
+          <w:noProof/>
+          <w:color w:val="000000" w:themeColor="text1"/>
+          <w:sz w:val="22"/>
+          <w:szCs w:val="22"/>
+        </w:rPr>
+        <w:drawing>
+          <wp:inline distT="0" distB="0" distL="0" distR="0" wp14:anchorId="37F060B0" wp14:editId="1BBA01A7">
+            <wp:extent cx="4377266" cy="3283071"/>
+            <wp:effectExtent l="0" t="0" r="0" b="0"/>
+            <wp:docPr id="6" name="Picture 6" descr="../../Downloads/IMG_3705.JPG"/>
+            <wp:cNvGraphicFramePr>
+              <a:graphicFrameLocks xmlns:a="http://schemas.openxmlformats.org/drawingml/2006/main" noChangeAspect="1"/>
+            </wp:cNvGraphicFramePr>
+            <a:graphic xmlns:a="http://schemas.openxmlformats.org/drawingml/2006/main">
+              <a:graphicData uri="http://schemas.openxmlformats.org/drawingml/2006/picture">
+                <pic:pic xmlns:pic="http://schemas.openxmlformats.org/drawingml/2006/picture">
+                  <pic:nvPicPr>
+                    <pic:cNvPr id="0" name="Picture 2" descr="../../Downloads/IMG_3705.JPG"/>
                     <pic:cNvPicPr>
                       <a:picLocks noChangeAspect="1" noChangeArrowheads="1"/>
                     </pic:cNvPicPr>
@@ -1334,7 +1808,7 @@
                   <pic:spPr bwMode="auto">
                     <a:xfrm>
                       <a:off x="0" y="0"/>
-                      <a:ext cx="5715000" cy="1439545"/>
+                      <a:ext cx="4381509" cy="3286254"/>
                     </a:xfrm>
                     <a:prstGeom prst="rect">
                       <a:avLst/>
@@ -1349,196 +1823,6 @@
             </a:graphic>
           </wp:inline>
         </w:drawing>
-      </w:r>
-    </w:p>
-    <w:p>
-      <w:pPr>
-        <w:spacing w:before="100" w:beforeAutospacing="1" w:after="100" w:afterAutospacing="1"/>
-        <w:rPr>
-          <w:rFonts w:eastAsia="Times New Roman"/>
-          <w:color w:val="000000" w:themeColor="text1"/>
-          <w:sz w:val="22"/>
-          <w:szCs w:val="22"/>
-        </w:rPr>
-      </w:pPr>
-      <w:r>
-        <w:rPr>
-          <w:rFonts w:eastAsia="Times New Roman"/>
-          <w:color w:val="000000" w:themeColor="text1"/>
-          <w:sz w:val="22"/>
-          <w:szCs w:val="22"/>
-        </w:rPr>
-        <w:t>There are some parallels in the schedule. It’s very difficult to estimate the construction time for the quadcopter. If everything goes according to plan, I can even finish ahead of time. However, if there is any hardware failure, I will slow down the process tremendously. My goal is to have the frame and electronics finished by April 10. If software and testing also goes according to schedule, I will have a finished quadcopter with Bluetooth control and PID by May 10</w:t>
-      </w:r>
-      <w:r>
-        <w:rPr>
-          <w:rFonts w:eastAsia="Times New Roman"/>
-          <w:color w:val="000000" w:themeColor="text1"/>
-          <w:sz w:val="22"/>
-          <w:szCs w:val="22"/>
-          <w:vertAlign w:val="superscript"/>
-        </w:rPr>
-        <w:t>th</w:t>
-      </w:r>
-      <w:r>
-        <w:rPr>
-          <w:rFonts w:eastAsia="Times New Roman"/>
-          <w:color w:val="000000" w:themeColor="text1"/>
-          <w:sz w:val="22"/>
-          <w:szCs w:val="22"/>
-        </w:rPr>
-        <w:t xml:space="preserve">. </w:t>
-      </w:r>
-    </w:p>
-    <w:p>
-      <w:pPr>
-        <w:spacing w:before="100" w:beforeAutospacing="1" w:after="100" w:afterAutospacing="1"/>
-        <w:rPr>
-          <w:rFonts w:eastAsia="Times New Roman"/>
-          <w:b/>
-          <w:color w:val="000000" w:themeColor="text1"/>
-          <w:sz w:val="22"/>
-          <w:szCs w:val="22"/>
-        </w:rPr>
-      </w:pPr>
-      <w:r>
-        <w:rPr>
-          <w:rFonts w:eastAsia="Times New Roman"/>
-          <w:b/>
-          <w:color w:val="000000" w:themeColor="text1"/>
-          <w:sz w:val="22"/>
-          <w:szCs w:val="22"/>
-        </w:rPr>
-        <w:t>Deliverables</w:t>
-      </w:r>
-    </w:p>
-    <w:p>
-      <w:pPr>
-        <w:spacing w:before="100" w:beforeAutospacing="1" w:after="100" w:afterAutospacing="1"/>
-        <w:rPr>
-          <w:rFonts w:eastAsia="Times New Roman"/>
-          <w:color w:val="000000" w:themeColor="text1"/>
-          <w:sz w:val="22"/>
-          <w:szCs w:val="22"/>
-        </w:rPr>
-      </w:pPr>
-      <w:r>
-        <w:rPr>
-          <w:rFonts w:eastAsia="Times New Roman"/>
-          <w:color w:val="000000" w:themeColor="text1"/>
-          <w:sz w:val="22"/>
-          <w:szCs w:val="22"/>
-        </w:rPr>
-        <w:t xml:space="preserve">The final project will be a finished quadcopter that can </w:t>
-      </w:r>
-      <w:r>
-        <w:rPr>
-          <w:rFonts w:eastAsia="Times New Roman"/>
-          <w:color w:val="000000" w:themeColor="text1"/>
-          <w:sz w:val="22"/>
-          <w:szCs w:val="22"/>
-        </w:rPr>
-        <w:t>balance in air. The quadcopter should be able to lift up, move in all direction and safely land. It should</w:t>
-      </w:r>
-      <w:r>
-        <w:rPr>
-          <w:rFonts w:eastAsia="Times New Roman"/>
-          <w:color w:val="000000" w:themeColor="text1"/>
-          <w:sz w:val="22"/>
-          <w:szCs w:val="22"/>
-        </w:rPr>
-        <w:t xml:space="preserve"> be remote controlled by an iPhone</w:t>
-      </w:r>
-      <w:r>
-        <w:rPr>
-          <w:rFonts w:eastAsia="Times New Roman"/>
-          <w:color w:val="000000" w:themeColor="text1"/>
-          <w:sz w:val="22"/>
-          <w:szCs w:val="22"/>
-        </w:rPr>
-        <w:t>. Ideally, the quadcopter should be able to follow GPS data (This is not required, just an extension)</w:t>
-      </w:r>
-      <w:r>
-        <w:rPr>
-          <w:rFonts w:eastAsia="Times New Roman"/>
-          <w:color w:val="000000" w:themeColor="text1"/>
-          <w:sz w:val="22"/>
-          <w:szCs w:val="22"/>
-        </w:rPr>
-        <w:t xml:space="preserve">. </w:t>
-      </w:r>
-      <w:r>
-        <w:rPr>
-          <w:rFonts w:eastAsia="Times New Roman"/>
-          <w:color w:val="000000" w:themeColor="text1"/>
-          <w:sz w:val="22"/>
-          <w:szCs w:val="22"/>
-        </w:rPr>
-        <w:t xml:space="preserve">The final presentation may have to be done outdoors. </w:t>
-      </w:r>
-    </w:p>
-    <w:p>
-      <w:pPr>
-        <w:spacing w:before="100" w:beforeAutospacing="1" w:after="100" w:afterAutospacing="1"/>
-        <w:rPr>
-          <w:rFonts w:eastAsia="Times New Roman"/>
-          <w:b/>
-          <w:color w:val="000000" w:themeColor="text1"/>
-          <w:sz w:val="22"/>
-          <w:szCs w:val="22"/>
-        </w:rPr>
-      </w:pPr>
-      <w:r>
-        <w:rPr>
-          <w:rFonts w:eastAsia="Times New Roman"/>
-          <w:b/>
-          <w:color w:val="000000" w:themeColor="text1"/>
-          <w:sz w:val="22"/>
-          <w:szCs w:val="22"/>
-        </w:rPr>
-        <w:t>Learning Goals</w:t>
-      </w:r>
-    </w:p>
-    <w:p>
-      <w:pPr>
-        <w:spacing w:before="100" w:beforeAutospacing="1" w:after="100" w:afterAutospacing="1"/>
-        <w:rPr>
-          <w:rFonts w:eastAsia="Times New Roman"/>
-          <w:color w:val="000000" w:themeColor="text1"/>
-          <w:sz w:val="22"/>
-          <w:szCs w:val="22"/>
-        </w:rPr>
-      </w:pPr>
-      <w:r>
-        <w:rPr>
-          <w:rFonts w:eastAsia="Times New Roman"/>
-          <w:color w:val="000000" w:themeColor="text1"/>
-          <w:sz w:val="22"/>
-          <w:szCs w:val="22"/>
-        </w:rPr>
-        <w:t xml:space="preserve">Building a quadcopter from group up is a very challenging topic. </w:t>
-      </w:r>
-    </w:p>
-    <w:p>
-      <w:pPr>
-        <w:spacing w:beforeAutospacing="1" w:afterAutospacing="1"/>
-        <w:rPr>
-          <w:rFonts w:eastAsia="Times New Roman"/>
-          <w:b/>
-          <w:color w:val="000000" w:themeColor="text1"/>
-          <w:sz w:val="22"/>
-          <w:szCs w:val="22"/>
-        </w:rPr>
-      </w:pPr>
-      <w:r>
-        <w:rPr>
-          <w:rFonts w:eastAsia="Times New Roman"/>
-          <w:b/>
-          <w:color w:val="000000" w:themeColor="text1"/>
-          <w:sz w:val="22"/>
-          <w:szCs w:val="22"/>
-        </w:rPr>
-        <w:t>Budget</w:t>
       </w:r>
     </w:p>
     <w:p>
@@ -1755,149 +2039,6 @@
                 <w:szCs w:val="22"/>
               </w:rPr>
             </w:pPr>
-            <w:r>
-              <w:rPr>
-                <w:rFonts w:eastAsia="Times New Roman"/>
-                <w:color w:val="000000" w:themeColor="text1"/>
-                <w:sz w:val="22"/>
-                <w:szCs w:val="22"/>
-              </w:rPr>
-              <w:t>Brushless Motor + ESC + Prop</w:t>
-            </w:r>
-          </w:p>
-        </w:tc>
-        <w:tc>
-          <w:tcPr>
-            <w:tcW w:w="996" w:type="dxa"/>
-            <w:vAlign w:val="bottom"/>
-          </w:tcPr>
-          <w:p>
-            <w:pPr>
-              <w:spacing w:beforeAutospacing="1" w:afterAutospacing="1"/>
-              <w:rPr>
-                <w:rFonts w:eastAsia="Times New Roman"/>
-                <w:b/>
-                <w:color w:val="000000" w:themeColor="text1"/>
-                <w:sz w:val="22"/>
-                <w:szCs w:val="22"/>
-              </w:rPr>
-            </w:pPr>
-            <w:r>
-              <w:rPr>
-                <w:rFonts w:eastAsia="Times New Roman"/>
-                <w:color w:val="000000" w:themeColor="text1"/>
-                <w:sz w:val="22"/>
-                <w:szCs w:val="22"/>
-              </w:rPr>
-              <w:t>38.33</w:t>
-            </w:r>
-          </w:p>
-        </w:tc>
-        <w:tc>
-          <w:tcPr>
-            <w:tcW w:w="1099" w:type="dxa"/>
-            <w:vAlign w:val="bottom"/>
-          </w:tcPr>
-          <w:p>
-            <w:pPr>
-              <w:spacing w:beforeAutospacing="1" w:afterAutospacing="1"/>
-              <w:rPr>
-                <w:rFonts w:eastAsia="Times New Roman"/>
-                <w:b/>
-                <w:color w:val="000000" w:themeColor="text1"/>
-                <w:sz w:val="22"/>
-                <w:szCs w:val="22"/>
-              </w:rPr>
-            </w:pPr>
-            <w:r>
-              <w:rPr>
-                <w:rFonts w:eastAsia="Times New Roman"/>
-                <w:color w:val="000000" w:themeColor="text1"/>
-                <w:sz w:val="22"/>
-                <w:szCs w:val="22"/>
-              </w:rPr>
-              <w:t>1</w:t>
-            </w:r>
-          </w:p>
-        </w:tc>
-        <w:tc>
-          <w:tcPr>
-            <w:tcW w:w="1063" w:type="dxa"/>
-            <w:vAlign w:val="bottom"/>
-          </w:tcPr>
-          <w:p>
-            <w:pPr>
-              <w:rPr>
-                <w:rFonts w:eastAsia="Times New Roman"/>
-                <w:sz w:val="22"/>
-                <w:szCs w:val="22"/>
-              </w:rPr>
-            </w:pPr>
-            <w:r>
-              <w:rPr>
-                <w:rFonts w:eastAsia="Times New Roman"/>
-                <w:color w:val="000000" w:themeColor="text1"/>
-                <w:sz w:val="22"/>
-                <w:szCs w:val="22"/>
-              </w:rPr>
-              <w:t xml:space="preserve">38.33 + </w:t>
-            </w:r>
-            <w:r>
-              <w:rPr>
-                <w:rFonts w:eastAsia="Times New Roman"/>
-                <w:bCs/>
-                <w:color w:val="333333"/>
-                <w:sz w:val="22"/>
-                <w:szCs w:val="22"/>
-                <w:shd w:val="clear" w:color="auto" w:fill="F8F8F8"/>
-              </w:rPr>
-              <w:t>1.99</w:t>
-            </w:r>
-          </w:p>
-        </w:tc>
-        <w:tc>
-          <w:tcPr>
-            <w:tcW w:w="3967" w:type="dxa"/>
-            <w:vAlign w:val="bottom"/>
-          </w:tcPr>
-          <w:p>
-            <w:pPr>
-              <w:rPr>
-                <w:rFonts w:eastAsia="Times New Roman"/>
-                <w:color w:val="000000" w:themeColor="text1"/>
-                <w:sz w:val="22"/>
-                <w:szCs w:val="22"/>
-              </w:rPr>
-            </w:pPr>
-            <w:r>
-              <w:rPr>
-                <w:rFonts w:eastAsia="Times New Roman"/>
-                <w:color w:val="000000" w:themeColor="text1"/>
-                <w:sz w:val="22"/>
-                <w:szCs w:val="22"/>
-              </w:rPr>
-              <w:t>https://goo.gl/pLBi8c</w:t>
-            </w:r>
-          </w:p>
-        </w:tc>
-      </w:tr>
-      <w:tr>
-        <w:tc>
-          <w:tcPr>
-            <w:tcW w:w="1885" w:type="dxa"/>
-            <w:vAlign w:val="bottom"/>
-          </w:tcPr>
-          <w:p>
-            <w:pPr>
-              <w:spacing w:beforeAutospacing="1" w:afterAutospacing="1"/>
-              <w:rPr>
-                <w:rFonts w:eastAsia="Times New Roman"/>
-                <w:b/>
-                <w:color w:val="000000" w:themeColor="text1"/>
-                <w:sz w:val="22"/>
-                <w:szCs w:val="22"/>
-              </w:rPr>
-            </w:pPr>
             <w:proofErr w:type="spellStart"/>
             <w:r>
               <w:rPr>
@@ -2663,7 +2804,7 @@
                 <w:sz w:val="22"/>
                 <w:szCs w:val="22"/>
               </w:rPr>
-              <w:t>91.92</w:t>
+              <w:t>51.6</w:t>
             </w:r>
           </w:p>
         </w:tc>
@@ -2687,50 +2828,6 @@
         </w:tc>
       </w:tr>
     </w:tbl>
-    <w:p>
-      <w:pPr>
-        <w:spacing w:beforeAutospacing="1" w:afterAutospacing="1"/>
-        <w:rPr>
-          <w:rFonts w:eastAsia="Times New Roman"/>
-          <w:b/>
-          <w:color w:val="000000" w:themeColor="text1"/>
-          <w:sz w:val="22"/>
-          <w:szCs w:val="22"/>
-        </w:rPr>
-      </w:pPr>
-    </w:p>
-    <w:p>
-      <w:pPr>
-        <w:spacing w:before="100" w:beforeAutospacing="1" w:after="100" w:afterAutospacing="1"/>
-        <w:rPr>
-          <w:rFonts w:eastAsia="Times New Roman"/>
-          <w:b/>
-          <w:color w:val="000000" w:themeColor="text1"/>
-          <w:sz w:val="22"/>
-          <w:szCs w:val="22"/>
-        </w:rPr>
-      </w:pPr>
-      <w:r>
-        <w:rPr>
-          <w:rFonts w:eastAsia="Times New Roman"/>
-          <w:b/>
-          <w:color w:val="000000" w:themeColor="text1"/>
-          <w:sz w:val="22"/>
-          <w:szCs w:val="22"/>
-        </w:rPr>
-        <w:t>Special Topics</w:t>
-      </w:r>
-    </w:p>
-    <w:p>
-      <w:pPr>
-        <w:rPr>
-          <w:rFonts w:eastAsia="Times New Roman"/>
-          <w:color w:val="000000" w:themeColor="text1"/>
-          <w:sz w:val="22"/>
-          <w:szCs w:val="22"/>
-        </w:rPr>
-      </w:pPr>
-    </w:p>
     <w:p>
       <w:pPr>
         <w:rPr>

</xml_diff>

<commit_message>
Changes until April 7
- iOS remote bluetooth classes added
- stick movement added.
- ESC_simple code verified.
</commit_message>
<xml_diff>
--- a/Robotics Final Proposal.docx
+++ b/Robotics Final Proposal.docx
@@ -6,13 +6,15 @@
       <w:pPr>
         <w:jc w:val="center"/>
         <w:rPr>
-          <w:color w:val="000000" w:themeColor="text1"/>
-          <w:sz w:val="22"/>
-          <w:szCs w:val="22"/>
-        </w:rPr>
-      </w:pPr>
-      <w:r>
-        <w:rPr>
+          <w:rFonts w:ascii="Times" w:hAnsi="Times"/>
+          <w:color w:val="000000" w:themeColor="text1"/>
+          <w:sz w:val="22"/>
+          <w:szCs w:val="22"/>
+        </w:rPr>
+      </w:pPr>
+      <w:r>
+        <w:rPr>
+          <w:rFonts w:ascii="Times" w:hAnsi="Times"/>
           <w:color w:val="000000" w:themeColor="text1"/>
           <w:sz w:val="22"/>
           <w:szCs w:val="22"/>
@@ -21,6 +23,7 @@
       </w:r>
       <w:r>
         <w:rPr>
+          <w:rFonts w:ascii="Times" w:hAnsi="Times"/>
           <w:color w:val="000000" w:themeColor="text1"/>
           <w:sz w:val="22"/>
           <w:szCs w:val="22"/>
@@ -32,13 +35,15 @@
       <w:pPr>
         <w:jc w:val="center"/>
         <w:rPr>
-          <w:color w:val="000000" w:themeColor="text1"/>
-          <w:sz w:val="22"/>
-          <w:szCs w:val="22"/>
-        </w:rPr>
-      </w:pPr>
-      <w:r>
-        <w:rPr>
+          <w:rFonts w:ascii="Times" w:hAnsi="Times"/>
+          <w:color w:val="000000" w:themeColor="text1"/>
+          <w:sz w:val="22"/>
+          <w:szCs w:val="22"/>
+        </w:rPr>
+      </w:pPr>
+      <w:r>
+        <w:rPr>
+          <w:rFonts w:ascii="Times" w:hAnsi="Times"/>
           <w:color w:val="000000" w:themeColor="text1"/>
           <w:sz w:val="22"/>
           <w:szCs w:val="22"/>
@@ -48,6 +53,7 @@
       <w:proofErr w:type="spellStart"/>
       <w:r>
         <w:rPr>
+          <w:rFonts w:ascii="Times" w:hAnsi="Times"/>
           <w:color w:val="000000" w:themeColor="text1"/>
           <w:sz w:val="22"/>
           <w:szCs w:val="22"/>
@@ -60,13 +66,15 @@
       <w:pPr>
         <w:jc w:val="center"/>
         <w:rPr>
-          <w:color w:val="000000" w:themeColor="text1"/>
-          <w:sz w:val="22"/>
-          <w:szCs w:val="22"/>
-        </w:rPr>
-      </w:pPr>
-      <w:r>
-        <w:rPr>
+          <w:rFonts w:ascii="Times" w:hAnsi="Times"/>
+          <w:color w:val="000000" w:themeColor="text1"/>
+          <w:sz w:val="22"/>
+          <w:szCs w:val="22"/>
+        </w:rPr>
+      </w:pPr>
+      <w:r>
+        <w:rPr>
+          <w:rFonts w:ascii="Times" w:hAnsi="Times"/>
           <w:color w:val="000000" w:themeColor="text1"/>
           <w:sz w:val="22"/>
           <w:szCs w:val="22"/>
@@ -78,6 +86,7 @@
       <w:pPr>
         <w:jc w:val="center"/>
         <w:rPr>
+          <w:rFonts w:ascii="Times" w:hAnsi="Times"/>
           <w:color w:val="000000" w:themeColor="text1"/>
           <w:sz w:val="22"/>
           <w:szCs w:val="22"/>
@@ -88,7 +97,7 @@
       <w:pPr>
         <w:spacing w:before="100" w:beforeAutospacing="1" w:after="100" w:afterAutospacing="1"/>
         <w:rPr>
-          <w:rFonts w:eastAsia="Times New Roman"/>
+          <w:rFonts w:ascii="Times" w:eastAsia="Times New Roman" w:hAnsi="Times"/>
           <w:b/>
           <w:color w:val="000000" w:themeColor="text1"/>
           <w:sz w:val="22"/>
@@ -97,17 +106,29 @@
       </w:pPr>
       <w:r>
         <w:rPr>
-          <w:rFonts w:eastAsia="Times New Roman"/>
+          <w:rFonts w:ascii="Times" w:eastAsia="Times New Roman" w:hAnsi="Times"/>
           <w:b/>
           <w:color w:val="000000" w:themeColor="text1"/>
           <w:sz w:val="22"/>
           <w:szCs w:val="22"/>
         </w:rPr>
-        <w:t>Introduction</w:t>
-      </w:r>
-      <w:r>
-        <w:rPr>
-          <w:rFonts w:eastAsia="Times New Roman"/>
+        <w:t>In</w:t>
+      </w:r>
+      <w:bookmarkStart w:id="0" w:name="_GoBack"/>
+      <w:bookmarkEnd w:id="0"/>
+      <w:r>
+        <w:rPr>
+          <w:rFonts w:ascii="Times" w:eastAsia="Times New Roman" w:hAnsi="Times"/>
+          <w:b/>
+          <w:color w:val="000000" w:themeColor="text1"/>
+          <w:sz w:val="22"/>
+          <w:szCs w:val="22"/>
+        </w:rPr>
+        <w:t>troduction</w:t>
+      </w:r>
+      <w:r>
+        <w:rPr>
+          <w:rFonts w:ascii="Times" w:eastAsia="Times New Roman" w:hAnsi="Times"/>
           <w:b/>
           <w:color w:val="000000" w:themeColor="text1"/>
           <w:sz w:val="22"/>
@@ -121,7 +142,7 @@
         <w:spacing w:before="100" w:beforeAutospacing="1" w:after="100" w:afterAutospacing="1"/>
         <w:jc w:val="center"/>
         <w:rPr>
-          <w:rFonts w:eastAsia="Times New Roman"/>
+          <w:rFonts w:ascii="Times" w:eastAsia="Times New Roman" w:hAnsi="Times"/>
           <w:b/>
           <w:color w:val="000000" w:themeColor="text1"/>
           <w:sz w:val="22"/>
@@ -130,7 +151,7 @@
       </w:pPr>
       <w:r>
         <w:rPr>
-          <w:rFonts w:eastAsia="Times New Roman"/>
+          <w:rFonts w:ascii="Times" w:eastAsia="Times New Roman" w:hAnsi="Times"/>
           <w:b/>
           <w:noProof/>
           <w:color w:val="000000" w:themeColor="text1"/>
@@ -191,24 +212,24 @@
       <w:pPr>
         <w:spacing w:before="100" w:beforeAutospacing="1" w:after="100" w:afterAutospacing="1"/>
         <w:rPr>
-          <w:rFonts w:eastAsia="Times New Roman"/>
-          <w:color w:val="000000" w:themeColor="text1"/>
-          <w:sz w:val="22"/>
-          <w:szCs w:val="22"/>
-        </w:rPr>
-      </w:pPr>
-      <w:r>
-        <w:rPr>
-          <w:rFonts w:eastAsia="Times New Roman"/>
-          <w:color w:val="000000" w:themeColor="text1"/>
-          <w:sz w:val="22"/>
-          <w:szCs w:val="22"/>
-        </w:rPr>
-        <w:t xml:space="preserve">Quadcopters are multirotor helicopters that are lifted and propelled by four rotors. They are also known as drones, which are generally quadcopter with filming equipment. </w:t>
-      </w:r>
-      <w:r>
-        <w:rPr>
-          <w:rFonts w:eastAsia="Times New Roman"/>
+          <w:rFonts w:ascii="Times" w:eastAsia="Times New Roman" w:hAnsi="Times"/>
+          <w:color w:val="000000" w:themeColor="text1"/>
+          <w:sz w:val="22"/>
+          <w:szCs w:val="22"/>
+        </w:rPr>
+      </w:pPr>
+      <w:r>
+        <w:rPr>
+          <w:rFonts w:ascii="Times" w:eastAsia="Times New Roman" w:hAnsi="Times"/>
+          <w:color w:val="000000" w:themeColor="text1"/>
+          <w:sz w:val="22"/>
+          <w:szCs w:val="22"/>
+        </w:rPr>
+        <w:t xml:space="preserve">Quadcopters are multirotor helicopters that are lifted and propelled by four rotors. </w:t>
+      </w:r>
+      <w:r>
+        <w:rPr>
+          <w:rFonts w:ascii="Times" w:eastAsia="Times New Roman" w:hAnsi="Times"/>
           <w:color w:val="000000" w:themeColor="text1"/>
           <w:sz w:val="22"/>
           <w:szCs w:val="22"/>
@@ -217,7 +238,7 @@
       </w:r>
       <w:r>
         <w:rPr>
-          <w:rFonts w:eastAsia="Times New Roman"/>
+          <w:rFonts w:ascii="Times" w:eastAsia="Times New Roman" w:hAnsi="Times"/>
           <w:color w:val="000000" w:themeColor="text1"/>
           <w:sz w:val="22"/>
           <w:szCs w:val="22"/>
@@ -226,7 +247,7 @@
       </w:r>
       <w:r>
         <w:rPr>
-          <w:rFonts w:eastAsia="Times New Roman"/>
+          <w:rFonts w:ascii="Times" w:eastAsia="Times New Roman" w:hAnsi="Times"/>
           <w:color w:val="000000" w:themeColor="text1"/>
           <w:sz w:val="22"/>
           <w:szCs w:val="22"/>
@@ -235,7 +256,7 @@
       </w:r>
       <w:r>
         <w:rPr>
-          <w:rFonts w:eastAsia="Times New Roman"/>
+          <w:rFonts w:ascii="Times" w:eastAsia="Times New Roman" w:hAnsi="Times"/>
           <w:color w:val="000000" w:themeColor="text1"/>
           <w:sz w:val="22"/>
           <w:szCs w:val="22"/>
@@ -244,7 +265,7 @@
       </w:r>
       <w:r>
         <w:rPr>
-          <w:rFonts w:eastAsia="Times New Roman"/>
+          <w:rFonts w:ascii="Times" w:eastAsia="Times New Roman" w:hAnsi="Times"/>
           <w:color w:val="000000" w:themeColor="text1"/>
           <w:sz w:val="22"/>
           <w:szCs w:val="22"/>
@@ -253,7 +274,7 @@
       </w:r>
       <w:r>
         <w:rPr>
-          <w:rFonts w:eastAsia="Times New Roman"/>
+          <w:rFonts w:ascii="Times" w:eastAsia="Times New Roman" w:hAnsi="Times"/>
           <w:color w:val="000000" w:themeColor="text1"/>
           <w:sz w:val="22"/>
           <w:szCs w:val="22"/>
@@ -262,7 +283,7 @@
       </w:r>
       <w:r>
         <w:rPr>
-          <w:rFonts w:eastAsia="Times New Roman"/>
+          <w:rFonts w:ascii="Times" w:eastAsia="Times New Roman" w:hAnsi="Times"/>
           <w:color w:val="000000" w:themeColor="text1"/>
           <w:sz w:val="22"/>
           <w:szCs w:val="22"/>
@@ -271,7 +292,7 @@
       </w:r>
       <w:r>
         <w:rPr>
-          <w:rFonts w:eastAsia="Times New Roman"/>
+          <w:rFonts w:ascii="Times" w:eastAsia="Times New Roman" w:hAnsi="Times"/>
           <w:color w:val="000000" w:themeColor="text1"/>
           <w:sz w:val="22"/>
           <w:szCs w:val="22"/>
@@ -280,7 +301,7 @@
       </w:r>
       <w:r>
         <w:rPr>
-          <w:rFonts w:eastAsia="Times New Roman"/>
+          <w:rFonts w:ascii="Times" w:eastAsia="Times New Roman" w:hAnsi="Times"/>
           <w:color w:val="000000" w:themeColor="text1"/>
           <w:sz w:val="22"/>
           <w:szCs w:val="22"/>
@@ -289,7 +310,7 @@
       </w:r>
       <w:r>
         <w:rPr>
-          <w:rFonts w:eastAsia="Times New Roman"/>
+          <w:rFonts w:ascii="Times" w:eastAsia="Times New Roman" w:hAnsi="Times"/>
           <w:color w:val="000000" w:themeColor="text1"/>
           <w:sz w:val="22"/>
           <w:szCs w:val="22"/>
@@ -298,7 +319,7 @@
       </w:r>
       <w:r>
         <w:rPr>
-          <w:rFonts w:eastAsia="Times New Roman"/>
+          <w:rFonts w:ascii="Times" w:eastAsia="Times New Roman" w:hAnsi="Times"/>
           <w:color w:val="000000" w:themeColor="text1"/>
           <w:sz w:val="22"/>
           <w:szCs w:val="22"/>
@@ -307,7 +328,7 @@
       </w:r>
       <w:r>
         <w:rPr>
-          <w:rFonts w:eastAsia="Times New Roman"/>
+          <w:rFonts w:ascii="Times" w:eastAsia="Times New Roman" w:hAnsi="Times"/>
           <w:color w:val="000000" w:themeColor="text1"/>
           <w:sz w:val="22"/>
           <w:szCs w:val="22"/>
@@ -316,7 +337,7 @@
       </w:r>
       <w:r>
         <w:rPr>
-          <w:rFonts w:eastAsia="Times New Roman"/>
+          <w:rFonts w:ascii="Times" w:eastAsia="Times New Roman" w:hAnsi="Times"/>
           <w:color w:val="000000" w:themeColor="text1"/>
           <w:sz w:val="22"/>
           <w:szCs w:val="22"/>
@@ -325,7 +346,7 @@
       </w:r>
       <w:r>
         <w:rPr>
-          <w:rFonts w:eastAsia="Times New Roman"/>
+          <w:rFonts w:ascii="Times" w:eastAsia="Times New Roman" w:hAnsi="Times"/>
           <w:color w:val="000000" w:themeColor="text1"/>
           <w:sz w:val="22"/>
           <w:szCs w:val="22"/>
@@ -337,20 +358,38 @@
       <w:pPr>
         <w:spacing w:before="100" w:beforeAutospacing="1" w:after="100" w:afterAutospacing="1"/>
         <w:rPr>
-          <w:rFonts w:eastAsia="Times New Roman"/>
-          <w:color w:val="000000" w:themeColor="text1"/>
-          <w:sz w:val="22"/>
-          <w:szCs w:val="22"/>
-        </w:rPr>
-      </w:pPr>
-      <w:r>
-        <w:rPr>
-          <w:rFonts w:eastAsia="Times New Roman"/>
-          <w:color w:val="000000" w:themeColor="text1"/>
-          <w:sz w:val="22"/>
-          <w:szCs w:val="22"/>
-        </w:rPr>
-        <w:t>Introduce the problem</w:t>
+          <w:rFonts w:ascii="Times" w:eastAsia="Times New Roman" w:hAnsi="Times"/>
+          <w:color w:val="000000" w:themeColor="text1"/>
+          <w:sz w:val="22"/>
+          <w:szCs w:val="22"/>
+        </w:rPr>
+      </w:pPr>
+      <w:r>
+        <w:rPr>
+          <w:rFonts w:ascii="Times" w:eastAsia="Times New Roman" w:hAnsi="Times"/>
+          <w:color w:val="000000" w:themeColor="text1"/>
+          <w:sz w:val="22"/>
+          <w:szCs w:val="22"/>
+        </w:rPr>
+        <w:t>Despite of all the advantages and appealing features, o</w:t>
+      </w:r>
+      <w:r>
+        <w:rPr>
+          <w:rFonts w:ascii="Times" w:eastAsia="Times New Roman" w:hAnsi="Times"/>
+          <w:color w:val="000000" w:themeColor="text1"/>
+          <w:sz w:val="22"/>
+          <w:szCs w:val="22"/>
+        </w:rPr>
+        <w:t xml:space="preserve">ne of the </w:t>
+      </w:r>
+      <w:r>
+        <w:rPr>
+          <w:rFonts w:ascii="Times" w:eastAsia="Times New Roman" w:hAnsi="Times"/>
+          <w:color w:val="000000" w:themeColor="text1"/>
+          <w:sz w:val="22"/>
+          <w:szCs w:val="22"/>
+        </w:rPr>
+        <w:t xml:space="preserve">challenge of a quadcopter is to balance in air. </w:t>
       </w:r>
     </w:p>
     <w:p>
@@ -358,7 +397,7 @@
         <w:spacing w:before="100" w:beforeAutospacing="1" w:after="100" w:afterAutospacing="1"/>
         <w:ind w:left="15"/>
         <w:rPr>
-          <w:rFonts w:eastAsia="Times New Roman"/>
+          <w:rFonts w:ascii="Times" w:eastAsia="Times New Roman" w:hAnsi="Times"/>
           <w:b/>
           <w:color w:val="000000" w:themeColor="text1"/>
           <w:sz w:val="22"/>
@@ -367,7 +406,7 @@
       </w:pPr>
       <w:r>
         <w:rPr>
-          <w:rFonts w:eastAsia="Times New Roman"/>
+          <w:rFonts w:ascii="Times" w:eastAsia="Times New Roman" w:hAnsi="Times"/>
           <w:b/>
           <w:color w:val="000000" w:themeColor="text1"/>
           <w:sz w:val="22"/>
@@ -381,42 +420,24 @@
         <w:spacing w:before="100" w:beforeAutospacing="1" w:after="100" w:afterAutospacing="1"/>
         <w:ind w:left="15"/>
         <w:rPr>
-          <w:rFonts w:eastAsia="Times New Roman"/>
-          <w:color w:val="000000" w:themeColor="text1"/>
-          <w:sz w:val="22"/>
-          <w:szCs w:val="22"/>
-        </w:rPr>
-      </w:pPr>
-      <w:r>
-        <w:rPr>
-          <w:rFonts w:eastAsia="Times New Roman"/>
-          <w:color w:val="000000" w:themeColor="text1"/>
-          <w:sz w:val="22"/>
-          <w:szCs w:val="22"/>
-        </w:rPr>
-        <w:t>One of the biggest challen</w:t>
-      </w:r>
-      <w:r>
-        <w:rPr>
-          <w:rFonts w:eastAsia="Times New Roman"/>
-          <w:color w:val="000000" w:themeColor="text1"/>
-          <w:sz w:val="22"/>
-          <w:szCs w:val="22"/>
-        </w:rPr>
-        <w:t>ges of creating quadcopters is keeping balance in air</w:t>
-      </w:r>
-      <w:r>
-        <w:rPr>
-          <w:rFonts w:eastAsia="Times New Roman"/>
-          <w:color w:val="000000" w:themeColor="text1"/>
-          <w:sz w:val="22"/>
-          <w:szCs w:val="22"/>
-        </w:rPr>
-        <w:t>. I will design and create a PID algorithm</w:t>
-      </w:r>
-      <w:r>
-        <w:rPr>
-          <w:rFonts w:eastAsia="Times New Roman"/>
+          <w:rFonts w:ascii="Times" w:eastAsia="Times New Roman" w:hAnsi="Times"/>
+          <w:color w:val="000000" w:themeColor="text1"/>
+          <w:sz w:val="22"/>
+          <w:szCs w:val="22"/>
+        </w:rPr>
+      </w:pPr>
+      <w:r>
+        <w:rPr>
+          <w:rFonts w:ascii="Times" w:eastAsia="Times New Roman" w:hAnsi="Times"/>
+          <w:color w:val="000000" w:themeColor="text1"/>
+          <w:sz w:val="22"/>
+          <w:szCs w:val="22"/>
+        </w:rPr>
+        <w:t>I will design and create a PID algorithm</w:t>
+      </w:r>
+      <w:r>
+        <w:rPr>
+          <w:rFonts w:ascii="Times" w:eastAsia="Times New Roman" w:hAnsi="Times"/>
           <w:color w:val="000000" w:themeColor="text1"/>
           <w:sz w:val="22"/>
           <w:szCs w:val="22"/>
@@ -425,7 +446,7 @@
       </w:r>
       <w:r>
         <w:rPr>
-          <w:rFonts w:eastAsia="Times New Roman"/>
+          <w:rFonts w:ascii="Times" w:eastAsia="Times New Roman" w:hAnsi="Times"/>
           <w:color w:val="000000" w:themeColor="text1"/>
           <w:sz w:val="22"/>
           <w:szCs w:val="22"/>
@@ -434,7 +455,7 @@
       </w:r>
       <w:r>
         <w:rPr>
-          <w:rFonts w:eastAsia="Times New Roman"/>
+          <w:rFonts w:ascii="Times" w:eastAsia="Times New Roman" w:hAnsi="Times"/>
           <w:color w:val="000000" w:themeColor="text1"/>
           <w:sz w:val="22"/>
           <w:szCs w:val="22"/>
@@ -443,7 +464,7 @@
       </w:r>
       <w:r>
         <w:rPr>
-          <w:rFonts w:eastAsia="Times New Roman"/>
+          <w:rFonts w:ascii="Times" w:eastAsia="Times New Roman" w:hAnsi="Times"/>
           <w:color w:val="000000" w:themeColor="text1"/>
           <w:sz w:val="22"/>
           <w:szCs w:val="22"/>
@@ -452,7 +473,7 @@
       </w:r>
       <w:r>
         <w:rPr>
-          <w:rFonts w:eastAsia="Times New Roman"/>
+          <w:rFonts w:ascii="Times" w:eastAsia="Times New Roman" w:hAnsi="Times"/>
           <w:color w:val="000000" w:themeColor="text1"/>
           <w:sz w:val="22"/>
           <w:szCs w:val="22"/>
@@ -461,7 +482,7 @@
       </w:r>
       <w:r>
         <w:rPr>
-          <w:rFonts w:eastAsia="Times New Roman"/>
+          <w:rFonts w:ascii="Times" w:eastAsia="Times New Roman" w:hAnsi="Times"/>
           <w:color w:val="000000" w:themeColor="text1"/>
           <w:sz w:val="22"/>
           <w:szCs w:val="22"/>
@@ -470,7 +491,7 @@
       </w:r>
       <w:r>
         <w:rPr>
-          <w:rFonts w:eastAsia="Times New Roman"/>
+          <w:rFonts w:ascii="Times" w:eastAsia="Times New Roman" w:hAnsi="Times"/>
           <w:color w:val="000000" w:themeColor="text1"/>
           <w:sz w:val="22"/>
           <w:szCs w:val="22"/>
@@ -479,7 +500,7 @@
       </w:r>
       <w:r>
         <w:rPr>
-          <w:rFonts w:eastAsia="Times New Roman"/>
+          <w:rFonts w:ascii="Times" w:eastAsia="Times New Roman" w:hAnsi="Times"/>
           <w:color w:val="000000" w:themeColor="text1"/>
           <w:sz w:val="22"/>
           <w:szCs w:val="22"/>
@@ -488,7 +509,7 @@
       </w:r>
       <w:r>
         <w:rPr>
-          <w:rFonts w:eastAsia="Times New Roman"/>
+          <w:rFonts w:ascii="Times" w:eastAsia="Times New Roman" w:hAnsi="Times"/>
           <w:color w:val="000000" w:themeColor="text1"/>
           <w:sz w:val="22"/>
           <w:szCs w:val="22"/>
@@ -497,7 +518,7 @@
       </w:r>
       <w:r>
         <w:rPr>
-          <w:rFonts w:eastAsia="Times New Roman"/>
+          <w:rFonts w:ascii="Times" w:eastAsia="Times New Roman" w:hAnsi="Times"/>
           <w:color w:val="000000" w:themeColor="text1"/>
           <w:sz w:val="22"/>
           <w:szCs w:val="22"/>
@@ -506,7 +527,7 @@
       </w:r>
       <w:r>
         <w:rPr>
-          <w:rFonts w:eastAsia="Times New Roman"/>
+          <w:rFonts w:ascii="Times" w:eastAsia="Times New Roman" w:hAnsi="Times"/>
           <w:color w:val="000000" w:themeColor="text1"/>
           <w:sz w:val="22"/>
           <w:szCs w:val="22"/>
@@ -515,7 +536,7 @@
       </w:r>
       <w:r>
         <w:rPr>
-          <w:rFonts w:eastAsia="Times New Roman"/>
+          <w:rFonts w:ascii="Times" w:eastAsia="Times New Roman" w:hAnsi="Times"/>
           <w:color w:val="000000" w:themeColor="text1"/>
           <w:sz w:val="22"/>
           <w:szCs w:val="22"/>
@@ -524,7 +545,7 @@
       </w:r>
       <w:r>
         <w:rPr>
-          <w:rFonts w:eastAsia="Times New Roman"/>
+          <w:rFonts w:ascii="Times" w:eastAsia="Times New Roman" w:hAnsi="Times"/>
           <w:color w:val="000000" w:themeColor="text1"/>
           <w:sz w:val="22"/>
           <w:szCs w:val="22"/>
@@ -533,7 +554,7 @@
       </w:r>
       <w:r>
         <w:rPr>
-          <w:rFonts w:eastAsia="Times New Roman"/>
+          <w:rFonts w:ascii="Times" w:eastAsia="Times New Roman" w:hAnsi="Times"/>
           <w:color w:val="000000" w:themeColor="text1"/>
           <w:sz w:val="22"/>
           <w:szCs w:val="22"/>
@@ -542,7 +563,7 @@
       </w:r>
       <w:r>
         <w:rPr>
-          <w:rFonts w:eastAsia="Times New Roman"/>
+          <w:rFonts w:ascii="Times" w:eastAsia="Times New Roman" w:hAnsi="Times"/>
           <w:color w:val="000000" w:themeColor="text1"/>
           <w:sz w:val="22"/>
           <w:szCs w:val="22"/>
@@ -551,22 +572,20 @@
       </w:r>
       <w:r>
         <w:rPr>
-          <w:rFonts w:eastAsia="Times New Roman"/>
-          <w:color w:val="000000" w:themeColor="text1"/>
-          <w:sz w:val="22"/>
-          <w:szCs w:val="22"/>
-        </w:rPr>
-        <w:t>Finish this sentence</w:t>
-      </w:r>
-      <w:bookmarkStart w:id="0" w:name="_GoBack"/>
-      <w:bookmarkEnd w:id="0"/>
+          <w:rFonts w:ascii="Times" w:eastAsia="Times New Roman" w:hAnsi="Times"/>
+          <w:color w:val="000000" w:themeColor="text1"/>
+          <w:sz w:val="22"/>
+          <w:szCs w:val="22"/>
+        </w:rPr>
+        <w:t xml:space="preserve">Then, the quadcopter would fly autonomously following that path. </w:t>
+      </w:r>
     </w:p>
     <w:p>
       <w:pPr>
         <w:spacing w:before="100" w:beforeAutospacing="1" w:after="100" w:afterAutospacing="1"/>
         <w:ind w:left="15"/>
         <w:rPr>
-          <w:rFonts w:eastAsia="Times New Roman"/>
+          <w:rFonts w:ascii="Times" w:eastAsia="Times New Roman" w:hAnsi="Times"/>
           <w:b/>
           <w:color w:val="000000" w:themeColor="text1"/>
           <w:sz w:val="22"/>
@@ -575,7 +594,7 @@
       </w:pPr>
       <w:r>
         <w:rPr>
-          <w:rFonts w:eastAsia="Times New Roman"/>
+          <w:rFonts w:ascii="Times" w:eastAsia="Times New Roman" w:hAnsi="Times"/>
           <w:b/>
           <w:color w:val="000000" w:themeColor="text1"/>
           <w:sz w:val="22"/>
@@ -585,7 +604,7 @@
       </w:r>
       <w:r>
         <w:rPr>
-          <w:rFonts w:eastAsia="Times New Roman"/>
+          <w:rFonts w:ascii="Times" w:eastAsia="Times New Roman" w:hAnsi="Times"/>
           <w:b/>
           <w:color w:val="000000" w:themeColor="text1"/>
           <w:sz w:val="22"/>
@@ -599,15 +618,15 @@
         <w:spacing w:before="100" w:beforeAutospacing="1" w:after="100" w:afterAutospacing="1"/>
         <w:ind w:left="15"/>
         <w:rPr>
-          <w:rFonts w:eastAsia="Times New Roman"/>
-          <w:color w:val="000000" w:themeColor="text1"/>
-          <w:sz w:val="22"/>
-          <w:szCs w:val="22"/>
-        </w:rPr>
-      </w:pPr>
-      <w:r>
-        <w:rPr>
-          <w:rFonts w:eastAsia="Times New Roman"/>
+          <w:rFonts w:ascii="Times" w:eastAsia="Times New Roman" w:hAnsi="Times"/>
+          <w:color w:val="000000" w:themeColor="text1"/>
+          <w:sz w:val="22"/>
+          <w:szCs w:val="22"/>
+        </w:rPr>
+      </w:pPr>
+      <w:r>
+        <w:rPr>
+          <w:rFonts w:ascii="Times" w:eastAsia="Times New Roman" w:hAnsi="Times"/>
           <w:color w:val="000000" w:themeColor="text1"/>
           <w:sz w:val="22"/>
           <w:szCs w:val="22"/>
@@ -616,7 +635,7 @@
       </w:r>
       <w:r>
         <w:rPr>
-          <w:rFonts w:eastAsia="Times New Roman"/>
+          <w:rFonts w:ascii="Times" w:eastAsia="Times New Roman" w:hAnsi="Times"/>
           <w:color w:val="000000" w:themeColor="text1"/>
           <w:sz w:val="22"/>
           <w:szCs w:val="22"/>
@@ -625,7 +644,7 @@
       </w:r>
       <w:r>
         <w:rPr>
-          <w:rFonts w:eastAsia="Times New Roman"/>
+          <w:rFonts w:ascii="Times" w:eastAsia="Times New Roman" w:hAnsi="Times"/>
           <w:color w:val="000000" w:themeColor="text1"/>
           <w:sz w:val="22"/>
           <w:szCs w:val="22"/>
@@ -634,7 +653,7 @@
       </w:r>
       <w:r>
         <w:rPr>
-          <w:rFonts w:eastAsia="Times New Roman"/>
+          <w:rFonts w:ascii="Times" w:eastAsia="Times New Roman" w:hAnsi="Times"/>
           <w:color w:val="000000" w:themeColor="text1"/>
           <w:sz w:val="22"/>
           <w:szCs w:val="22"/>
@@ -643,7 +662,7 @@
       </w:r>
       <w:r>
         <w:rPr>
-          <w:rFonts w:eastAsia="Times New Roman"/>
+          <w:rFonts w:ascii="Times" w:eastAsia="Times New Roman" w:hAnsi="Times"/>
           <w:color w:val="000000" w:themeColor="text1"/>
           <w:sz w:val="22"/>
           <w:szCs w:val="22"/>
@@ -652,7 +671,7 @@
       </w:r>
       <w:r>
         <w:rPr>
-          <w:rFonts w:eastAsia="Times New Roman"/>
+          <w:rFonts w:ascii="Times" w:eastAsia="Times New Roman" w:hAnsi="Times"/>
           <w:color w:val="000000" w:themeColor="text1"/>
           <w:sz w:val="22"/>
           <w:szCs w:val="22"/>
@@ -661,7 +680,7 @@
       </w:r>
       <w:r>
         <w:rPr>
-          <w:rFonts w:eastAsia="Times New Roman"/>
+          <w:rFonts w:ascii="Times" w:eastAsia="Times New Roman" w:hAnsi="Times"/>
           <w:color w:val="000000" w:themeColor="text1"/>
           <w:sz w:val="22"/>
           <w:szCs w:val="22"/>
@@ -674,7 +693,7 @@
         <w:spacing w:before="100" w:beforeAutospacing="1" w:after="100" w:afterAutospacing="1"/>
         <w:ind w:left="15"/>
         <w:rPr>
-          <w:rFonts w:eastAsia="Times New Roman"/>
+          <w:rFonts w:ascii="Times" w:eastAsia="Times New Roman" w:hAnsi="Times"/>
           <w:b/>
           <w:color w:val="000000" w:themeColor="text1"/>
           <w:sz w:val="22"/>
@@ -683,7 +702,7 @@
       </w:pPr>
       <w:r>
         <w:rPr>
-          <w:rFonts w:eastAsia="Times New Roman"/>
+          <w:rFonts w:ascii="Times" w:eastAsia="Times New Roman" w:hAnsi="Times"/>
           <w:b/>
           <w:color w:val="000000" w:themeColor="text1"/>
           <w:sz w:val="22"/>
@@ -697,15 +716,15 @@
         <w:spacing w:before="100" w:beforeAutospacing="1" w:after="100" w:afterAutospacing="1"/>
         <w:ind w:left="15"/>
         <w:rPr>
-          <w:rFonts w:eastAsia="Times New Roman"/>
-          <w:color w:val="000000" w:themeColor="text1"/>
-          <w:sz w:val="22"/>
-          <w:szCs w:val="22"/>
-        </w:rPr>
-      </w:pPr>
-      <w:r>
-        <w:rPr>
-          <w:rFonts w:eastAsia="Times New Roman"/>
+          <w:rFonts w:ascii="Times" w:eastAsia="Times New Roman" w:hAnsi="Times"/>
+          <w:color w:val="000000" w:themeColor="text1"/>
+          <w:sz w:val="22"/>
+          <w:szCs w:val="22"/>
+        </w:rPr>
+      </w:pPr>
+      <w:r>
+        <w:rPr>
+          <w:rFonts w:ascii="Times" w:eastAsia="Times New Roman" w:hAnsi="Times"/>
           <w:color w:val="000000" w:themeColor="text1"/>
           <w:sz w:val="22"/>
           <w:szCs w:val="22"/>
@@ -714,7 +733,7 @@
       </w:r>
       <w:r>
         <w:rPr>
-          <w:rFonts w:eastAsia="Times New Roman"/>
+          <w:rFonts w:ascii="Times" w:eastAsia="Times New Roman" w:hAnsi="Times"/>
           <w:color w:val="000000" w:themeColor="text1"/>
           <w:sz w:val="22"/>
           <w:szCs w:val="22"/>
@@ -723,7 +742,7 @@
       </w:r>
       <w:r>
         <w:rPr>
-          <w:rFonts w:eastAsia="Times New Roman"/>
+          <w:rFonts w:ascii="Times" w:eastAsia="Times New Roman" w:hAnsi="Times"/>
           <w:color w:val="000000" w:themeColor="text1"/>
           <w:sz w:val="22"/>
           <w:szCs w:val="22"/>
@@ -732,7 +751,7 @@
       </w:r>
       <w:r>
         <w:rPr>
-          <w:rFonts w:eastAsia="Times New Roman"/>
+          <w:rFonts w:ascii="Times" w:eastAsia="Times New Roman" w:hAnsi="Times"/>
           <w:color w:val="000000" w:themeColor="text1"/>
           <w:sz w:val="22"/>
           <w:szCs w:val="22"/>
@@ -741,7 +760,7 @@
       </w:r>
       <w:r>
         <w:rPr>
-          <w:rFonts w:eastAsia="Times New Roman"/>
+          <w:rFonts w:ascii="Times" w:eastAsia="Times New Roman" w:hAnsi="Times"/>
           <w:color w:val="000000" w:themeColor="text1"/>
           <w:sz w:val="22"/>
           <w:szCs w:val="22"/>
@@ -751,7 +770,7 @@
       <w:proofErr w:type="spellStart"/>
       <w:r>
         <w:rPr>
-          <w:rFonts w:eastAsia="Times New Roman"/>
+          <w:rFonts w:ascii="Times" w:eastAsia="Times New Roman" w:hAnsi="Times"/>
           <w:color w:val="000000" w:themeColor="text1"/>
           <w:sz w:val="22"/>
           <w:szCs w:val="22"/>
@@ -761,7 +780,7 @@
       <w:proofErr w:type="spellEnd"/>
       <w:r>
         <w:rPr>
-          <w:rFonts w:eastAsia="Times New Roman"/>
+          <w:rFonts w:ascii="Times" w:eastAsia="Times New Roman" w:hAnsi="Times"/>
           <w:color w:val="000000" w:themeColor="text1"/>
           <w:sz w:val="22"/>
           <w:szCs w:val="22"/>
@@ -775,15 +794,15 @@
         <w:ind w:left="15"/>
         <w:jc w:val="center"/>
         <w:rPr>
-          <w:rFonts w:eastAsia="Times New Roman"/>
-          <w:color w:val="000000" w:themeColor="text1"/>
-          <w:sz w:val="22"/>
-          <w:szCs w:val="22"/>
-        </w:rPr>
-      </w:pPr>
-      <w:r>
-        <w:rPr>
-          <w:rFonts w:eastAsia="Times New Roman"/>
+          <w:rFonts w:ascii="Times" w:eastAsia="Times New Roman" w:hAnsi="Times"/>
+          <w:color w:val="000000" w:themeColor="text1"/>
+          <w:sz w:val="22"/>
+          <w:szCs w:val="22"/>
+        </w:rPr>
+      </w:pPr>
+      <w:r>
+        <w:rPr>
+          <w:rFonts w:ascii="Times" w:eastAsia="Times New Roman" w:hAnsi="Times"/>
           <w:noProof/>
           <w:color w:val="000000" w:themeColor="text1"/>
           <w:sz w:val="22"/>
@@ -791,10 +810,18 @@
         </w:rPr>
         <w:lastRenderedPageBreak/>
         <w:drawing>
-          <wp:inline distT="0" distB="0" distL="0" distR="0" wp14:anchorId="5B1A1167" wp14:editId="4A239934">
-            <wp:extent cx="2551195" cy="1913467"/>
-            <wp:effectExtent l="0" t="0" r="0" b="0"/>
-            <wp:docPr id="4" name="Picture 4" descr="../done_render_2.png"/>
+          <wp:anchor distT="0" distB="0" distL="114300" distR="114300" simplePos="0" relativeHeight="251659264" behindDoc="0" locked="0" layoutInCell="1" allowOverlap="1" wp14:anchorId="71F1044D" wp14:editId="26F7DAF0">
+            <wp:simplePos x="0" y="0"/>
+            <wp:positionH relativeFrom="column">
+              <wp:posOffset>3707342</wp:posOffset>
+            </wp:positionH>
+            <wp:positionV relativeFrom="paragraph">
+              <wp:posOffset>1805940</wp:posOffset>
+            </wp:positionV>
+            <wp:extent cx="2023110" cy="2023110"/>
+            <wp:effectExtent l="0" t="0" r="8890" b="8890"/>
+            <wp:wrapSquare wrapText="bothSides"/>
+            <wp:docPr id="2" name="Picture 2" descr="../Downloads/71V7ou5QAFL._SL1500_.jpg"/>
             <wp:cNvGraphicFramePr>
               <a:graphicFrameLocks xmlns:a="http://schemas.openxmlformats.org/drawingml/2006/main" noChangeAspect="1"/>
             </wp:cNvGraphicFramePr>
@@ -802,7 +829,7 @@
               <a:graphicData uri="http://schemas.openxmlformats.org/drawingml/2006/picture">
                 <pic:pic xmlns:pic="http://schemas.openxmlformats.org/drawingml/2006/picture">
                   <pic:nvPicPr>
-                    <pic:cNvPr id="0" name="Picture 1" descr="../done_render_2.png"/>
+                    <pic:cNvPr id="0" name="Picture 2" descr="../Downloads/71V7ou5QAFL._SL1500_.jpg"/>
                     <pic:cNvPicPr>
                       <a:picLocks noChangeAspect="1" noChangeArrowheads="1"/>
                     </pic:cNvPicPr>
@@ -823,7 +850,7 @@
                   <pic:spPr bwMode="auto">
                     <a:xfrm>
                       <a:off x="0" y="0"/>
-                      <a:ext cx="2564247" cy="1923256"/>
+                      <a:ext cx="2023110" cy="2023110"/>
                     </a:xfrm>
                     <a:prstGeom prst="rect">
                       <a:avLst/>
@@ -836,22 +863,28 @@
                 </pic:pic>
               </a:graphicData>
             </a:graphic>
-          </wp:inline>
+            <wp14:sizeRelH relativeFrom="page">
+              <wp14:pctWidth>0</wp14:pctWidth>
+            </wp14:sizeRelH>
+            <wp14:sizeRelV relativeFrom="page">
+              <wp14:pctHeight>0</wp14:pctHeight>
+            </wp14:sizeRelV>
+          </wp:anchor>
         </w:drawing>
       </w:r>
       <w:r>
         <w:rPr>
-          <w:rFonts w:eastAsia="Times New Roman"/>
+          <w:rFonts w:ascii="Times" w:eastAsia="Times New Roman" w:hAnsi="Times"/>
           <w:noProof/>
           <w:color w:val="000000" w:themeColor="text1"/>
           <w:sz w:val="22"/>
           <w:szCs w:val="22"/>
         </w:rPr>
         <w:drawing>
-          <wp:inline distT="0" distB="0" distL="0" distR="0" wp14:anchorId="2677C98D" wp14:editId="3F64CA95">
-            <wp:extent cx="2548466" cy="1911421"/>
-            <wp:effectExtent l="0" t="0" r="0" b="0"/>
-            <wp:docPr id="5" name="Picture 5" descr="../drone_render_3.png"/>
+          <wp:inline distT="0" distB="0" distL="0" distR="0" wp14:anchorId="5B1A1167" wp14:editId="42703BD1">
+            <wp:extent cx="2184400" cy="1638361"/>
+            <wp:effectExtent l="0" t="0" r="0" b="12700"/>
+            <wp:docPr id="4" name="Picture 4" descr="../done_render_2.png"/>
             <wp:cNvGraphicFramePr>
               <a:graphicFrameLocks xmlns:a="http://schemas.openxmlformats.org/drawingml/2006/main" noChangeAspect="1"/>
             </wp:cNvGraphicFramePr>
@@ -859,7 +892,7 @@
               <a:graphicData uri="http://schemas.openxmlformats.org/drawingml/2006/picture">
                 <pic:pic xmlns:pic="http://schemas.openxmlformats.org/drawingml/2006/picture">
                   <pic:nvPicPr>
-                    <pic:cNvPr id="0" name="Picture 2" descr="../drone_render_3.png"/>
+                    <pic:cNvPr id="0" name="Picture 1" descr="../done_render_2.png"/>
                     <pic:cNvPicPr>
                       <a:picLocks noChangeAspect="1" noChangeArrowheads="1"/>
                     </pic:cNvPicPr>
@@ -880,7 +913,7 @@
                   <pic:spPr bwMode="auto">
                     <a:xfrm>
                       <a:off x="0" y="0"/>
-                      <a:ext cx="2559498" cy="1919695"/>
+                      <a:ext cx="2197852" cy="1648450"/>
                     </a:xfrm>
                     <a:prstGeom prst="rect">
                       <a:avLst/>
@@ -896,101 +929,19 @@
           </wp:inline>
         </w:drawing>
       </w:r>
-    </w:p>
-    <w:p>
-      <w:pPr>
-        <w:spacing w:before="100" w:beforeAutospacing="1" w:after="100" w:afterAutospacing="1"/>
-        <w:ind w:left="15"/>
-        <w:rPr>
-          <w:rFonts w:eastAsia="Times New Roman"/>
-          <w:color w:val="000000" w:themeColor="text1"/>
-          <w:sz w:val="22"/>
-          <w:szCs w:val="22"/>
-        </w:rPr>
-      </w:pPr>
-      <w:r>
-        <w:rPr>
-          <w:rFonts w:eastAsia="Times New Roman"/>
-          <w:color w:val="000000" w:themeColor="text1"/>
-          <w:sz w:val="22"/>
-          <w:szCs w:val="22"/>
-        </w:rPr>
-        <w:t xml:space="preserve">The quadcopter will be propelled by four </w:t>
-      </w:r>
-      <w:r>
-        <w:rPr>
-          <w:rFonts w:eastAsia="Times New Roman"/>
-          <w:color w:val="000000" w:themeColor="text1"/>
-          <w:sz w:val="22"/>
-          <w:szCs w:val="22"/>
-        </w:rPr>
-        <w:t>750kv</w:t>
-      </w:r>
-      <w:r>
-        <w:rPr>
-          <w:rFonts w:eastAsia="Times New Roman"/>
-          <w:color w:val="000000" w:themeColor="text1"/>
-          <w:sz w:val="22"/>
-          <w:szCs w:val="22"/>
-        </w:rPr>
-        <w:t xml:space="preserve"> brushless motors. </w:t>
-      </w:r>
-      <w:r>
-        <w:rPr>
-          <w:rFonts w:eastAsia="Times New Roman"/>
-          <w:color w:val="000000" w:themeColor="text1"/>
-          <w:sz w:val="22"/>
-          <w:szCs w:val="22"/>
-        </w:rPr>
-        <w:t xml:space="preserve">These motors should provide enough thrust and are generally used in small quadcopter projects like this. To control the speed of these motors, I will use four electronic speed controller (ESC). The combination of those parts will make sure that the quadcopter can lift up, change speed, and also maneuver. </w:t>
-      </w:r>
-    </w:p>
-    <w:p>
-      <w:pPr>
-        <w:spacing w:before="100" w:beforeAutospacing="1" w:after="100" w:afterAutospacing="1"/>
-        <w:ind w:left="15"/>
-        <w:rPr>
-          <w:rFonts w:eastAsia="Times New Roman"/>
-          <w:color w:val="000000" w:themeColor="text1"/>
-          <w:sz w:val="22"/>
-          <w:szCs w:val="22"/>
-        </w:rPr>
-      </w:pPr>
-      <w:r>
-        <w:rPr>
-          <w:rFonts w:eastAsia="Times New Roman"/>
-          <w:color w:val="000000" w:themeColor="text1"/>
-          <w:sz w:val="22"/>
-          <w:szCs w:val="22"/>
-        </w:rPr>
-        <w:t xml:space="preserve">ESCs rely in pulses from 1000us to 2000us. After some research, the servo library and traditional PWM on the Arduino Uno is not ideal. Therefore, I create by own pulse and modify then with the software. With this technique, the processing time of the quadcopter will be much shorter. </w:t>
-      </w:r>
-    </w:p>
-    <w:p>
-      <w:pPr>
-        <w:spacing w:before="100" w:beforeAutospacing="1" w:after="100" w:afterAutospacing="1"/>
-        <w:ind w:left="15"/>
-        <w:jc w:val="center"/>
-        <w:rPr>
-          <w:rFonts w:eastAsia="Times New Roman"/>
-          <w:color w:val="000000" w:themeColor="text1"/>
-          <w:sz w:val="22"/>
-          <w:szCs w:val="22"/>
-        </w:rPr>
-      </w:pPr>
-      <w:r>
-        <w:rPr>
-          <w:rFonts w:eastAsia="Times New Roman"/>
+      <w:r>
+        <w:rPr>
+          <w:rFonts w:ascii="Times" w:eastAsia="Times New Roman" w:hAnsi="Times"/>
           <w:noProof/>
           <w:color w:val="000000" w:themeColor="text1"/>
           <w:sz w:val="22"/>
           <w:szCs w:val="22"/>
         </w:rPr>
         <w:drawing>
-          <wp:inline distT="0" distB="0" distL="0" distR="0" wp14:anchorId="729A8965" wp14:editId="1AD2961E">
-            <wp:extent cx="2023533" cy="2023533"/>
-            <wp:effectExtent l="0" t="0" r="8890" b="8890"/>
-            <wp:docPr id="2" name="Picture 2" descr="../Downloads/71V7ou5QAFL._SL1500_.jpg"/>
+          <wp:inline distT="0" distB="0" distL="0" distR="0" wp14:anchorId="2677C98D" wp14:editId="774A0CF6">
+            <wp:extent cx="2178675" cy="1634067"/>
+            <wp:effectExtent l="0" t="0" r="6350" b="0"/>
+            <wp:docPr id="5" name="Picture 5" descr="../drone_render_3.png"/>
             <wp:cNvGraphicFramePr>
               <a:graphicFrameLocks xmlns:a="http://schemas.openxmlformats.org/drawingml/2006/main" noChangeAspect="1"/>
             </wp:cNvGraphicFramePr>
@@ -998,7 +949,7 @@
               <a:graphicData uri="http://schemas.openxmlformats.org/drawingml/2006/picture">
                 <pic:pic xmlns:pic="http://schemas.openxmlformats.org/drawingml/2006/picture">
                   <pic:nvPicPr>
-                    <pic:cNvPr id="0" name="Picture 2" descr="../Downloads/71V7ou5QAFL._SL1500_.jpg"/>
+                    <pic:cNvPr id="0" name="Picture 2" descr="../drone_render_3.png"/>
                     <pic:cNvPicPr>
                       <a:picLocks noChangeAspect="1" noChangeArrowheads="1"/>
                     </pic:cNvPicPr>
@@ -1019,7 +970,7 @@
                   <pic:spPr bwMode="auto">
                     <a:xfrm>
                       <a:off x="0" y="0"/>
-                      <a:ext cx="2026829" cy="2026829"/>
+                      <a:ext cx="2212356" cy="1659328"/>
                     </a:xfrm>
                     <a:prstGeom prst="rect">
                       <a:avLst/>
@@ -1038,98 +989,71 @@
     </w:p>
     <w:p>
       <w:pPr>
-        <w:spacing w:before="100" w:beforeAutospacing="1" w:after="100" w:afterAutospacing="1"/>
-        <w:ind w:left="15"/>
-        <w:rPr>
-          <w:rFonts w:eastAsia="Times New Roman"/>
-          <w:color w:val="000000" w:themeColor="text1"/>
-          <w:sz w:val="22"/>
-          <w:szCs w:val="22"/>
-        </w:rPr>
-      </w:pPr>
-      <w:r>
-        <w:rPr>
-          <w:rFonts w:eastAsia="Times New Roman"/>
-          <w:color w:val="000000" w:themeColor="text1"/>
-          <w:sz w:val="22"/>
-          <w:szCs w:val="22"/>
-        </w:rPr>
-        <w:t xml:space="preserve">Arduino will function as the main processor of the plane. It will control all the motors and sensors. There are many types of Arduinos, </w:t>
-      </w:r>
-      <w:r>
-        <w:rPr>
-          <w:rFonts w:eastAsia="Times New Roman"/>
-          <w:color w:val="000000" w:themeColor="text1"/>
-          <w:sz w:val="22"/>
-          <w:szCs w:val="22"/>
-        </w:rPr>
-        <w:t xml:space="preserve">my options are Arduino Uno, or Arduino Mega. Both platforms could support this project. </w:t>
-      </w:r>
-    </w:p>
-    <w:p>
-      <w:pPr>
-        <w:spacing w:before="100" w:beforeAutospacing="1" w:after="100" w:afterAutospacing="1"/>
-        <w:ind w:left="15"/>
-        <w:rPr>
-          <w:rFonts w:eastAsia="Times New Roman"/>
-          <w:color w:val="000000" w:themeColor="text1"/>
-          <w:sz w:val="22"/>
-          <w:szCs w:val="22"/>
-        </w:rPr>
-      </w:pPr>
-      <w:r>
-        <w:rPr>
-          <w:rFonts w:eastAsia="Times New Roman"/>
-          <w:color w:val="000000" w:themeColor="text1"/>
-          <w:sz w:val="22"/>
-          <w:szCs w:val="22"/>
-        </w:rPr>
-        <w:t xml:space="preserve">The quadcopter will be controlled by an iPhone, ideally via Bluetooth. I will write an iOS application for the project. </w:t>
-      </w:r>
-      <w:r>
-        <w:rPr>
-          <w:rFonts w:eastAsia="Times New Roman"/>
-          <w:color w:val="000000" w:themeColor="text1"/>
-          <w:sz w:val="22"/>
-          <w:szCs w:val="22"/>
-        </w:rPr>
-        <w:t xml:space="preserve">The app will also provide the pilot information such as altitude, </w:t>
-      </w:r>
-      <w:r>
-        <w:rPr>
-          <w:rFonts w:eastAsia="Times New Roman"/>
-          <w:color w:val="000000" w:themeColor="text1"/>
-          <w:sz w:val="22"/>
-          <w:szCs w:val="22"/>
-        </w:rPr>
-        <w:t>speed and battery life.</w:t>
-      </w:r>
-      <w:r>
-        <w:rPr>
-          <w:rFonts w:eastAsia="Times New Roman"/>
-          <w:color w:val="000000" w:themeColor="text1"/>
-          <w:sz w:val="22"/>
-          <w:szCs w:val="22"/>
-        </w:rPr>
-        <w:t xml:space="preserve"> </w:t>
-      </w:r>
-      <w:r>
-        <w:rPr>
-          <w:rFonts w:eastAsia="Times New Roman"/>
-          <w:color w:val="000000" w:themeColor="text1"/>
-          <w:sz w:val="22"/>
-          <w:szCs w:val="22"/>
-        </w:rPr>
-        <w:t>The extension of the project is to create a program so the quadcopter can fly autono</w:t>
-      </w:r>
-      <w:r>
-        <w:rPr>
-          <w:rFonts w:eastAsia="Times New Roman"/>
-          <w:color w:val="000000" w:themeColor="text1"/>
-          <w:sz w:val="22"/>
-          <w:szCs w:val="22"/>
-        </w:rPr>
-        <w:t xml:space="preserve">mously by follow a preset path. </w:t>
+        <w:spacing w:before="100" w:beforeAutospacing="1"/>
+        <w:ind w:left="14"/>
+        <w:rPr>
+          <w:rFonts w:ascii="Times" w:eastAsia="Times New Roman" w:hAnsi="Times"/>
+          <w:color w:val="000000" w:themeColor="text1"/>
+          <w:sz w:val="22"/>
+          <w:szCs w:val="22"/>
+        </w:rPr>
+      </w:pPr>
+      <w:r>
+        <w:rPr>
+          <w:rFonts w:ascii="Times" w:eastAsia="Times New Roman" w:hAnsi="Times"/>
+          <w:color w:val="000000" w:themeColor="text1"/>
+          <w:sz w:val="22"/>
+          <w:szCs w:val="22"/>
+        </w:rPr>
+        <w:t xml:space="preserve">The quadcopter will be propelled by four </w:t>
+      </w:r>
+      <w:r>
+        <w:rPr>
+          <w:rFonts w:ascii="Times" w:eastAsia="Times New Roman" w:hAnsi="Times"/>
+          <w:color w:val="000000" w:themeColor="text1"/>
+          <w:sz w:val="22"/>
+          <w:szCs w:val="22"/>
+        </w:rPr>
+        <w:t>750kv</w:t>
+      </w:r>
+      <w:r>
+        <w:rPr>
+          <w:rFonts w:ascii="Times" w:eastAsia="Times New Roman" w:hAnsi="Times"/>
+          <w:color w:val="000000" w:themeColor="text1"/>
+          <w:sz w:val="22"/>
+          <w:szCs w:val="22"/>
+        </w:rPr>
+        <w:t xml:space="preserve"> brushless motors. </w:t>
+      </w:r>
+      <w:r>
+        <w:rPr>
+          <w:rFonts w:ascii="Times" w:eastAsia="Times New Roman" w:hAnsi="Times"/>
+          <w:color w:val="000000" w:themeColor="text1"/>
+          <w:sz w:val="22"/>
+          <w:szCs w:val="22"/>
+        </w:rPr>
+        <w:t xml:space="preserve">These motors should provide enough thrust and are generally used in small quadcopter projects like this. To control the speed of these motors, I will use four electronic speed controller (ESC). The combination of those parts will make sure that the quadcopter can lift up, change speed, and also maneuver. </w:t>
+      </w:r>
+    </w:p>
+    <w:p>
+      <w:pPr>
+        <w:spacing w:after="100" w:afterAutospacing="1"/>
+        <w:ind w:left="14"/>
+        <w:rPr>
+          <w:rFonts w:ascii="Times" w:eastAsia="Times New Roman" w:hAnsi="Times"/>
+          <w:color w:val="000000" w:themeColor="text1"/>
+          <w:sz w:val="22"/>
+          <w:szCs w:val="22"/>
+        </w:rPr>
+      </w:pPr>
+      <w:r>
+        <w:rPr>
+          <w:rFonts w:ascii="Times" w:eastAsia="Times New Roman" w:hAnsi="Times"/>
+          <w:color w:val="000000" w:themeColor="text1"/>
+          <w:sz w:val="22"/>
+          <w:szCs w:val="22"/>
+        </w:rPr>
+        <w:t xml:space="preserve">ESCs rely in pulses from 1000us to 2000us. After some research, the servo library and traditional PWM on the Arduino Uno is not ideal. Therefore, I create by own pulse and modify then with the software. With this technique, the processing time of the quadcopter will be much shorter. </w:t>
       </w:r>
     </w:p>
     <w:p>
@@ -1138,25 +1062,47 @@
         <w:ind w:left="15"/>
         <w:jc w:val="center"/>
         <w:rPr>
-          <w:rFonts w:eastAsia="Times New Roman"/>
-          <w:color w:val="000000" w:themeColor="text1"/>
-          <w:sz w:val="22"/>
-          <w:szCs w:val="22"/>
-        </w:rPr>
-      </w:pPr>
-      <w:r>
-        <w:rPr>
-          <w:rFonts w:eastAsia="Times New Roman"/>
+          <w:rFonts w:ascii="Times" w:eastAsia="Times New Roman" w:hAnsi="Times"/>
+          <w:color w:val="000000" w:themeColor="text1"/>
+          <w:sz w:val="22"/>
+          <w:szCs w:val="22"/>
+        </w:rPr>
+      </w:pPr>
+    </w:p>
+    <w:p>
+      <w:pPr>
+        <w:widowControl w:val="0"/>
+        <w:autoSpaceDE w:val="0"/>
+        <w:autoSpaceDN w:val="0"/>
+        <w:adjustRightInd w:val="0"/>
+        <w:rPr>
+          <w:rFonts w:ascii="Times" w:eastAsia="Times New Roman" w:hAnsi="Times"/>
+          <w:color w:val="000000" w:themeColor="text1"/>
+          <w:sz w:val="22"/>
+          <w:szCs w:val="22"/>
+        </w:rPr>
+      </w:pPr>
+      <w:r>
+        <w:rPr>
+          <w:rFonts w:ascii="Times" w:eastAsia="Times New Roman" w:hAnsi="Times"/>
           <w:noProof/>
           <w:color w:val="000000" w:themeColor="text1"/>
           <w:sz w:val="22"/>
           <w:szCs w:val="22"/>
         </w:rPr>
         <w:drawing>
-          <wp:inline distT="0" distB="0" distL="0" distR="0" wp14:anchorId="4E28E170" wp14:editId="064F5A9B">
-            <wp:extent cx="2556933" cy="1441165"/>
-            <wp:effectExtent l="0" t="0" r="8890" b="6985"/>
-            <wp:docPr id="9" name="Picture 9" descr="../../Downloads/IMG_0049.PNG"/>
+          <wp:anchor distT="0" distB="0" distL="114300" distR="114300" simplePos="0" relativeHeight="251658240" behindDoc="0" locked="0" layoutInCell="1" allowOverlap="1" wp14:anchorId="7526CD56" wp14:editId="62A513AF">
+            <wp:simplePos x="0" y="0"/>
+            <wp:positionH relativeFrom="column">
+              <wp:posOffset>2277110</wp:posOffset>
+            </wp:positionH>
+            <wp:positionV relativeFrom="paragraph">
+              <wp:posOffset>56515</wp:posOffset>
+            </wp:positionV>
+            <wp:extent cx="3454400" cy="1589405"/>
+            <wp:effectExtent l="0" t="0" r="0" b="10795"/>
+            <wp:wrapSquare wrapText="bothSides"/>
+            <wp:docPr id="10" name="Picture 10" descr="../Pid-feedback-nct-int-correct.png"/>
             <wp:cNvGraphicFramePr>
               <a:graphicFrameLocks xmlns:a="http://schemas.openxmlformats.org/drawingml/2006/main" noChangeAspect="1"/>
             </wp:cNvGraphicFramePr>
@@ -1164,7 +1110,7 @@
               <a:graphicData uri="http://schemas.openxmlformats.org/drawingml/2006/picture">
                 <pic:pic xmlns:pic="http://schemas.openxmlformats.org/drawingml/2006/picture">
                   <pic:nvPicPr>
-                    <pic:cNvPr id="0" name="Picture 2" descr="../../Downloads/IMG_0049.PNG"/>
+                    <pic:cNvPr id="0" name="Picture 4" descr="../Pid-feedback-nct-int-correct.png"/>
                     <pic:cNvPicPr>
                       <a:picLocks noChangeAspect="1" noChangeArrowheads="1"/>
                     </pic:cNvPicPr>
@@ -1185,7 +1131,559 @@
                   <pic:spPr bwMode="auto">
                     <a:xfrm>
                       <a:off x="0" y="0"/>
-                      <a:ext cx="2565439" cy="1445959"/>
+                      <a:ext cx="3454400" cy="1589405"/>
+                    </a:xfrm>
+                    <a:prstGeom prst="rect">
+                      <a:avLst/>
+                    </a:prstGeom>
+                    <a:noFill/>
+                    <a:ln>
+                      <a:noFill/>
+                    </a:ln>
+                  </pic:spPr>
+                </pic:pic>
+              </a:graphicData>
+            </a:graphic>
+            <wp14:sizeRelH relativeFrom="page">
+              <wp14:pctWidth>0</wp14:pctWidth>
+            </wp14:sizeRelH>
+            <wp14:sizeRelV relativeFrom="page">
+              <wp14:pctHeight>0</wp14:pctHeight>
+            </wp14:sizeRelV>
+          </wp:anchor>
+        </w:drawing>
+      </w:r>
+      <w:r>
+        <w:rPr>
+          <w:rFonts w:ascii="Times" w:eastAsia="Times New Roman" w:hAnsi="Times"/>
+          <w:color w:val="000000" w:themeColor="text1"/>
+          <w:sz w:val="22"/>
+          <w:szCs w:val="22"/>
+        </w:rPr>
+        <w:t>I will implement</w:t>
+      </w:r>
+      <w:r>
+        <w:rPr>
+          <w:rFonts w:ascii="Times" w:eastAsia="Times New Roman" w:hAnsi="Times"/>
+          <w:color w:val="000000" w:themeColor="text1"/>
+          <w:sz w:val="22"/>
+          <w:szCs w:val="22"/>
+        </w:rPr>
+        <w:t xml:space="preserve"> a PID algorithm for balancing the quadcopter in air. </w:t>
+      </w:r>
+      <w:r>
+        <w:rPr>
+          <w:rFonts w:ascii="Times" w:eastAsia="Times New Roman" w:hAnsi="Times"/>
+          <w:color w:val="000000" w:themeColor="text1"/>
+          <w:sz w:val="22"/>
+          <w:szCs w:val="22"/>
+        </w:rPr>
+        <w:t>According to Wikipedia: “</w:t>
+      </w:r>
+      <w:r>
+        <w:rPr>
+          <w:rFonts w:ascii="Times" w:hAnsi="Times" w:cs="Helvetica"/>
+          <w:color w:val="000000" w:themeColor="text1"/>
+          <w:sz w:val="22"/>
+          <w:szCs w:val="22"/>
+          <w:lang w:eastAsia="en-US"/>
+        </w:rPr>
+        <w:t xml:space="preserve">A </w:t>
+      </w:r>
+      <w:r>
+        <w:rPr>
+          <w:rFonts w:ascii="Times" w:hAnsi="Times" w:cs="Helvetica"/>
+          <w:bCs/>
+          <w:color w:val="000000" w:themeColor="text1"/>
+          <w:sz w:val="22"/>
+          <w:szCs w:val="22"/>
+          <w:lang w:eastAsia="en-US"/>
+        </w:rPr>
+        <w:t>proportional–integral–derivative controller</w:t>
+      </w:r>
+      <w:r>
+        <w:rPr>
+          <w:rFonts w:ascii="Times" w:hAnsi="Times" w:cs="Helvetica"/>
+          <w:color w:val="000000" w:themeColor="text1"/>
+          <w:sz w:val="22"/>
+          <w:szCs w:val="22"/>
+          <w:lang w:eastAsia="en-US"/>
+        </w:rPr>
+        <w:t xml:space="preserve"> (</w:t>
+      </w:r>
+      <w:r>
+        <w:rPr>
+          <w:rFonts w:ascii="Times" w:hAnsi="Times" w:cs="Helvetica"/>
+          <w:bCs/>
+          <w:color w:val="000000" w:themeColor="text1"/>
+          <w:sz w:val="22"/>
+          <w:szCs w:val="22"/>
+          <w:lang w:eastAsia="en-US"/>
+        </w:rPr>
+        <w:t>PID controller</w:t>
+      </w:r>
+      <w:r>
+        <w:rPr>
+          <w:rFonts w:ascii="Times" w:hAnsi="Times" w:cs="Helvetica"/>
+          <w:color w:val="000000" w:themeColor="text1"/>
+          <w:sz w:val="22"/>
+          <w:szCs w:val="22"/>
+          <w:lang w:eastAsia="en-US"/>
+        </w:rPr>
+        <w:t xml:space="preserve">) is a </w:t>
+      </w:r>
+      <w:hyperlink r:id="rId10" w:history="1">
+        <w:r>
+          <w:rPr>
+            <w:rFonts w:ascii="Times" w:hAnsi="Times" w:cs="Helvetica"/>
+            <w:color w:val="000000" w:themeColor="text1"/>
+            <w:sz w:val="22"/>
+            <w:szCs w:val="22"/>
+            <w:lang w:eastAsia="en-US"/>
+          </w:rPr>
+          <w:t>control loop</w:t>
+        </w:r>
+      </w:hyperlink>
+      <w:r>
+        <w:rPr>
+          <w:rFonts w:ascii="Times" w:hAnsi="Times" w:cs="Helvetica"/>
+          <w:color w:val="000000" w:themeColor="text1"/>
+          <w:sz w:val="22"/>
+          <w:szCs w:val="22"/>
+          <w:lang w:eastAsia="en-US"/>
+        </w:rPr>
+        <w:t xml:space="preserve"> </w:t>
+      </w:r>
+      <w:hyperlink r:id="rId11" w:history="1">
+        <w:r>
+          <w:rPr>
+            <w:rFonts w:ascii="Times" w:hAnsi="Times" w:cs="Helvetica"/>
+            <w:color w:val="000000" w:themeColor="text1"/>
+            <w:sz w:val="22"/>
+            <w:szCs w:val="22"/>
+            <w:lang w:eastAsia="en-US"/>
+          </w:rPr>
+          <w:t>feedback mechanism</w:t>
+        </w:r>
+      </w:hyperlink>
+      <w:r>
+        <w:rPr>
+          <w:rFonts w:ascii="Times" w:hAnsi="Times" w:cs="Helvetica"/>
+          <w:color w:val="000000" w:themeColor="text1"/>
+          <w:sz w:val="22"/>
+          <w:szCs w:val="22"/>
+          <w:lang w:eastAsia="en-US"/>
+        </w:rPr>
+        <w:t xml:space="preserve"> (</w:t>
+      </w:r>
+      <w:hyperlink r:id="rId12" w:history="1">
+        <w:r>
+          <w:rPr>
+            <w:rFonts w:ascii="Times" w:hAnsi="Times" w:cs="Helvetica"/>
+            <w:color w:val="000000" w:themeColor="text1"/>
+            <w:sz w:val="22"/>
+            <w:szCs w:val="22"/>
+            <w:lang w:eastAsia="en-US"/>
+          </w:rPr>
+          <w:t>controller</w:t>
+        </w:r>
+      </w:hyperlink>
+      <w:r>
+        <w:rPr>
+          <w:rFonts w:ascii="Times" w:hAnsi="Times" w:cs="Helvetica"/>
+          <w:color w:val="000000" w:themeColor="text1"/>
+          <w:sz w:val="22"/>
+          <w:szCs w:val="22"/>
+          <w:lang w:eastAsia="en-US"/>
+        </w:rPr>
+        <w:t xml:space="preserve">) commonly used in </w:t>
+      </w:r>
+      <w:hyperlink r:id="rId13" w:history="1">
+        <w:r>
+          <w:rPr>
+            <w:rFonts w:ascii="Times" w:hAnsi="Times" w:cs="Helvetica"/>
+            <w:color w:val="000000" w:themeColor="text1"/>
+            <w:sz w:val="22"/>
+            <w:szCs w:val="22"/>
+            <w:lang w:eastAsia="en-US"/>
+          </w:rPr>
+          <w:t>industrial control systems</w:t>
+        </w:r>
+      </w:hyperlink>
+      <w:r>
+        <w:rPr>
+          <w:rFonts w:ascii="Times" w:hAnsi="Times" w:cs="Helvetica"/>
+          <w:color w:val="000000" w:themeColor="text1"/>
+          <w:sz w:val="22"/>
+          <w:szCs w:val="22"/>
+          <w:lang w:eastAsia="en-US"/>
+        </w:rPr>
+        <w:t xml:space="preserve">. A PID controller continuously calculates an </w:t>
+      </w:r>
+      <w:r>
+        <w:rPr>
+          <w:rFonts w:ascii="Times" w:hAnsi="Times" w:cs="Helvetica"/>
+          <w:i/>
+          <w:iCs/>
+          <w:color w:val="000000" w:themeColor="text1"/>
+          <w:sz w:val="22"/>
+          <w:szCs w:val="22"/>
+          <w:lang w:eastAsia="en-US"/>
+        </w:rPr>
+        <w:t>error value</w:t>
+      </w:r>
+      <w:r>
+        <w:rPr>
+          <w:rFonts w:ascii="Times" w:hAnsi="Times" w:cs="Helvetica"/>
+          <w:color w:val="000000" w:themeColor="text1"/>
+          <w:sz w:val="22"/>
+          <w:szCs w:val="22"/>
+          <w:lang w:eastAsia="en-US"/>
+        </w:rPr>
+        <w:t xml:space="preserve"> e(t) </w:t>
+      </w:r>
+      <w:r>
+        <w:rPr>
+          <w:rFonts w:ascii="Times" w:hAnsi="Times" w:cs="Helvetica"/>
+          <w:color w:val="000000" w:themeColor="text1"/>
+          <w:sz w:val="22"/>
+          <w:szCs w:val="22"/>
+          <w:lang w:eastAsia="en-US"/>
+        </w:rPr>
+        <w:t>as the difference between a desired set</w:t>
+      </w:r>
+      <w:r>
+        <w:rPr>
+          <w:rFonts w:ascii="Times" w:hAnsi="Times" w:cs="Helvetica"/>
+          <w:color w:val="000000" w:themeColor="text1"/>
+          <w:sz w:val="22"/>
+          <w:szCs w:val="22"/>
+          <w:lang w:eastAsia="en-US"/>
+        </w:rPr>
+        <w:t xml:space="preserve"> </w:t>
+      </w:r>
+      <w:r>
+        <w:rPr>
+          <w:rFonts w:ascii="Times" w:hAnsi="Times" w:cs="Helvetica"/>
+          <w:color w:val="000000" w:themeColor="text1"/>
+          <w:sz w:val="22"/>
+          <w:szCs w:val="22"/>
+          <w:lang w:eastAsia="en-US"/>
+        </w:rPr>
+        <w:t xml:space="preserve">point and a measured </w:t>
+      </w:r>
+      <w:hyperlink r:id="rId14" w:history="1">
+        <w:r>
+          <w:rPr>
+            <w:rFonts w:ascii="Times" w:hAnsi="Times" w:cs="Helvetica"/>
+            <w:color w:val="000000" w:themeColor="text1"/>
+            <w:sz w:val="22"/>
+            <w:szCs w:val="22"/>
+            <w:lang w:eastAsia="en-US"/>
+          </w:rPr>
+          <w:t>process variable</w:t>
+        </w:r>
+      </w:hyperlink>
+      <w:r>
+        <w:rPr>
+          <w:rFonts w:ascii="Times" w:hAnsi="Times" w:cs="Helvetica"/>
+          <w:color w:val="000000" w:themeColor="text1"/>
+          <w:sz w:val="22"/>
+          <w:szCs w:val="22"/>
+          <w:lang w:eastAsia="en-US"/>
+        </w:rPr>
+        <w:t xml:space="preserve"> and applies a correction based on </w:t>
+      </w:r>
+      <w:hyperlink r:id="rId15" w:history="1">
+        <w:r>
+          <w:rPr>
+            <w:rFonts w:ascii="Times" w:hAnsi="Times" w:cs="Helvetica"/>
+            <w:color w:val="000000" w:themeColor="text1"/>
+            <w:sz w:val="22"/>
+            <w:szCs w:val="22"/>
+            <w:lang w:eastAsia="en-US"/>
+          </w:rPr>
+          <w:t>proportional</w:t>
+        </w:r>
+      </w:hyperlink>
+      <w:r>
+        <w:rPr>
+          <w:rFonts w:ascii="Times" w:hAnsi="Times" w:cs="Helvetica"/>
+          <w:color w:val="000000" w:themeColor="text1"/>
+          <w:sz w:val="22"/>
+          <w:szCs w:val="22"/>
+          <w:lang w:eastAsia="en-US"/>
+        </w:rPr>
+        <w:t xml:space="preserve">, </w:t>
+      </w:r>
+      <w:hyperlink r:id="rId16" w:history="1">
+        <w:r>
+          <w:rPr>
+            <w:rFonts w:ascii="Times" w:hAnsi="Times" w:cs="Helvetica"/>
+            <w:color w:val="000000" w:themeColor="text1"/>
+            <w:sz w:val="22"/>
+            <w:szCs w:val="22"/>
+            <w:lang w:eastAsia="en-US"/>
+          </w:rPr>
+          <w:t>integral</w:t>
+        </w:r>
+      </w:hyperlink>
+      <w:r>
+        <w:rPr>
+          <w:rFonts w:ascii="Times" w:hAnsi="Times" w:cs="Helvetica"/>
+          <w:color w:val="000000" w:themeColor="text1"/>
+          <w:sz w:val="22"/>
+          <w:szCs w:val="22"/>
+          <w:lang w:eastAsia="en-US"/>
+        </w:rPr>
+        <w:t xml:space="preserve">, and </w:t>
+      </w:r>
+      <w:hyperlink r:id="rId17" w:history="1">
+        <w:r>
+          <w:rPr>
+            <w:rFonts w:ascii="Times" w:hAnsi="Times" w:cs="Helvetica"/>
+            <w:color w:val="000000" w:themeColor="text1"/>
+            <w:sz w:val="22"/>
+            <w:szCs w:val="22"/>
+            <w:lang w:eastAsia="en-US"/>
+          </w:rPr>
+          <w:t>derivative</w:t>
+        </w:r>
+      </w:hyperlink>
+      <w:r>
+        <w:rPr>
+          <w:rFonts w:ascii="Times" w:hAnsi="Times" w:cs="Helvetica"/>
+          <w:color w:val="000000" w:themeColor="text1"/>
+          <w:sz w:val="22"/>
+          <w:szCs w:val="22"/>
+          <w:lang w:eastAsia="en-US"/>
+        </w:rPr>
+        <w:t xml:space="preserve"> terms (sometimes denoted </w:t>
+      </w:r>
+      <w:r>
+        <w:rPr>
+          <w:rFonts w:ascii="Times" w:hAnsi="Times" w:cs="Helvetica"/>
+          <w:i/>
+          <w:iCs/>
+          <w:color w:val="000000" w:themeColor="text1"/>
+          <w:sz w:val="22"/>
+          <w:szCs w:val="22"/>
+          <w:lang w:eastAsia="en-US"/>
+        </w:rPr>
+        <w:t>P</w:t>
+      </w:r>
+      <w:r>
+        <w:rPr>
+          <w:rFonts w:ascii="Times" w:hAnsi="Times" w:cs="Helvetica"/>
+          <w:color w:val="000000" w:themeColor="text1"/>
+          <w:sz w:val="22"/>
+          <w:szCs w:val="22"/>
+          <w:lang w:eastAsia="en-US"/>
+        </w:rPr>
+        <w:t xml:space="preserve">, </w:t>
+      </w:r>
+      <w:r>
+        <w:rPr>
+          <w:rFonts w:ascii="Times" w:hAnsi="Times" w:cs="Helvetica"/>
+          <w:i/>
+          <w:iCs/>
+          <w:color w:val="000000" w:themeColor="text1"/>
+          <w:sz w:val="22"/>
+          <w:szCs w:val="22"/>
+          <w:lang w:eastAsia="en-US"/>
+        </w:rPr>
+        <w:t>I</w:t>
+      </w:r>
+      <w:r>
+        <w:rPr>
+          <w:rFonts w:ascii="Times" w:hAnsi="Times" w:cs="Helvetica"/>
+          <w:color w:val="000000" w:themeColor="text1"/>
+          <w:sz w:val="22"/>
+          <w:szCs w:val="22"/>
+          <w:lang w:eastAsia="en-US"/>
+        </w:rPr>
+        <w:t xml:space="preserve">, and </w:t>
+      </w:r>
+      <w:r>
+        <w:rPr>
+          <w:rFonts w:ascii="Times" w:hAnsi="Times" w:cs="Helvetica"/>
+          <w:i/>
+          <w:iCs/>
+          <w:color w:val="000000" w:themeColor="text1"/>
+          <w:sz w:val="22"/>
+          <w:szCs w:val="22"/>
+          <w:lang w:eastAsia="en-US"/>
+        </w:rPr>
+        <w:t>D</w:t>
+      </w:r>
+      <w:r>
+        <w:rPr>
+          <w:rFonts w:ascii="Times" w:hAnsi="Times" w:cs="Helvetica"/>
+          <w:color w:val="000000" w:themeColor="text1"/>
+          <w:sz w:val="22"/>
+          <w:szCs w:val="22"/>
+          <w:lang w:eastAsia="en-US"/>
+        </w:rPr>
+        <w:t xml:space="preserve"> respectively) which give their name to the controller type.</w:t>
+      </w:r>
+      <w:r>
+        <w:rPr>
+          <w:rFonts w:ascii="Times" w:eastAsia="Times New Roman" w:hAnsi="Times"/>
+          <w:color w:val="000000" w:themeColor="text1"/>
+          <w:sz w:val="22"/>
+          <w:szCs w:val="22"/>
+        </w:rPr>
+        <w:t>”</w:t>
+      </w:r>
+    </w:p>
+    <w:p>
+      <w:pPr>
+        <w:widowControl w:val="0"/>
+        <w:autoSpaceDE w:val="0"/>
+        <w:autoSpaceDN w:val="0"/>
+        <w:adjustRightInd w:val="0"/>
+        <w:rPr>
+          <w:rFonts w:ascii="Times" w:eastAsia="Times New Roman" w:hAnsi="Times"/>
+          <w:color w:val="000000" w:themeColor="text1"/>
+          <w:sz w:val="22"/>
+          <w:szCs w:val="22"/>
+        </w:rPr>
+      </w:pPr>
+    </w:p>
+    <w:p>
+      <w:pPr>
+        <w:widowControl w:val="0"/>
+        <w:autoSpaceDE w:val="0"/>
+        <w:autoSpaceDN w:val="0"/>
+        <w:adjustRightInd w:val="0"/>
+        <w:jc w:val="center"/>
+        <w:rPr>
+          <w:rFonts w:ascii="Times" w:eastAsia="Times New Roman" w:hAnsi="Times"/>
+          <w:color w:val="000000" w:themeColor="text1"/>
+          <w:sz w:val="22"/>
+          <w:szCs w:val="22"/>
+        </w:rPr>
+      </w:pPr>
+    </w:p>
+    <w:p>
+      <w:pPr>
+        <w:widowControl w:val="0"/>
+        <w:autoSpaceDE w:val="0"/>
+        <w:autoSpaceDN w:val="0"/>
+        <w:adjustRightInd w:val="0"/>
+        <w:rPr>
+          <w:rFonts w:ascii="Times" w:eastAsia="Times New Roman" w:hAnsi="Times"/>
+          <w:color w:val="000000" w:themeColor="text1"/>
+          <w:sz w:val="22"/>
+          <w:szCs w:val="22"/>
+        </w:rPr>
+      </w:pPr>
+    </w:p>
+    <w:p>
+      <w:pPr>
+        <w:widowControl w:val="0"/>
+        <w:autoSpaceDE w:val="0"/>
+        <w:autoSpaceDN w:val="0"/>
+        <w:adjustRightInd w:val="0"/>
+        <w:rPr>
+          <w:rFonts w:ascii="Times" w:hAnsi="Times" w:cs="Helvetica"/>
+          <w:color w:val="000000" w:themeColor="text1"/>
+          <w:sz w:val="22"/>
+          <w:szCs w:val="22"/>
+          <w:lang w:eastAsia="en-US"/>
+        </w:rPr>
+      </w:pPr>
+      <w:r>
+        <w:rPr>
+          <w:rFonts w:ascii="Times" w:eastAsia="Times New Roman" w:hAnsi="Times"/>
+          <w:color w:val="000000" w:themeColor="text1"/>
+          <w:sz w:val="22"/>
+          <w:szCs w:val="22"/>
+        </w:rPr>
+        <w:t xml:space="preserve">In order to safely test the hardware and software, platforms and harnesses need to be created. </w:t>
+      </w:r>
+      <w:r>
+        <w:rPr>
+          <w:rFonts w:ascii="Times" w:eastAsia="Times New Roman" w:hAnsi="Times"/>
+          <w:color w:val="000000" w:themeColor="text1"/>
+          <w:sz w:val="22"/>
+          <w:szCs w:val="22"/>
+        </w:rPr>
+        <w:t>The safety mechanisms will be similar to the one shown in this video:</w:t>
+      </w:r>
+    </w:p>
+    <w:p>
+      <w:pPr>
+        <w:spacing w:before="100" w:beforeAutospacing="1" w:after="100" w:afterAutospacing="1"/>
+        <w:ind w:left="15"/>
+        <w:jc w:val="center"/>
+        <w:rPr>
+          <w:rFonts w:ascii="Times" w:eastAsia="Times New Roman" w:hAnsi="Times"/>
+          <w:color w:val="000000" w:themeColor="text1"/>
+          <w:sz w:val="22"/>
+          <w:szCs w:val="22"/>
+        </w:rPr>
+      </w:pPr>
+      <w:r>
+        <w:rPr>
+          <w:rFonts w:ascii="Times" w:eastAsia="Times New Roman" w:hAnsi="Times"/>
+          <w:color w:val="000000" w:themeColor="text1"/>
+          <w:sz w:val="22"/>
+          <w:szCs w:val="22"/>
+        </w:rPr>
+        <w:t xml:space="preserve">  </w:t>
+      </w:r>
+      <w:r>
+        <w:rPr>
+          <w:rFonts w:ascii="Times" w:eastAsia="Times New Roman" w:hAnsi="Times"/>
+          <w:color w:val="000000" w:themeColor="text1"/>
+          <w:sz w:val="22"/>
+          <w:szCs w:val="22"/>
+        </w:rPr>
+        <w:t xml:space="preserve"> </w:t>
+      </w:r>
+      <w:r>
+        <w:rPr>
+          <w:rFonts w:ascii="Times" w:eastAsia="Times New Roman" w:hAnsi="Times"/>
+          <w:noProof/>
+          <w:color w:val="000000" w:themeColor="text1"/>
+          <w:sz w:val="22"/>
+          <w:szCs w:val="22"/>
+        </w:rPr>
+        <w:drawing>
+          <wp:inline distT="0" distB="0" distL="0" distR="0" wp14:anchorId="74116B55" wp14:editId="012A0B76">
+            <wp:extent cx="2834541" cy="1480325"/>
+            <wp:effectExtent l="0" t="0" r="10795" b="0"/>
+            <wp:docPr id="7" name="Picture 7" descr="../Screen%20Shot%202017-03-08%20at%207.26.16%20PM.png"/>
+            <wp:cNvGraphicFramePr>
+              <a:graphicFrameLocks xmlns:a="http://schemas.openxmlformats.org/drawingml/2006/main" noChangeAspect="1"/>
+            </wp:cNvGraphicFramePr>
+            <a:graphic xmlns:a="http://schemas.openxmlformats.org/drawingml/2006/main">
+              <a:graphicData uri="http://schemas.openxmlformats.org/drawingml/2006/picture">
+                <pic:pic xmlns:pic="http://schemas.openxmlformats.org/drawingml/2006/picture">
+                  <pic:nvPicPr>
+                    <pic:cNvPr id="0" name="Picture 1" descr="../Screen%20Shot%202017-03-08%20at%207.26.16%20PM.png"/>
+                    <pic:cNvPicPr>
+                      <a:picLocks noChangeAspect="1" noChangeArrowheads="1"/>
+                    </pic:cNvPicPr>
+                  </pic:nvPicPr>
+                  <pic:blipFill>
+                    <a:blip r:embed="rId18" cstate="print">
+                      <a:extLst>
+                        <a:ext uri="{28A0092B-C50C-407E-A947-70E740481C1C}">
+                          <a14:useLocalDpi xmlns:a14="http://schemas.microsoft.com/office/drawing/2010/main" val="0"/>
+                        </a:ext>
+                      </a:extLst>
+                    </a:blip>
+                    <a:srcRect/>
+                    <a:stretch>
+                      <a:fillRect/>
+                    </a:stretch>
+                  </pic:blipFill>
+                  <pic:spPr bwMode="auto">
+                    <a:xfrm>
+                      <a:off x="0" y="0"/>
+                      <a:ext cx="2857509" cy="1492320"/>
                     </a:xfrm>
                     <a:prstGeom prst="rect">
                       <a:avLst/>
@@ -1207,27 +1705,186 @@
         <w:spacing w:before="100" w:beforeAutospacing="1" w:after="100" w:afterAutospacing="1"/>
         <w:ind w:left="15"/>
         <w:rPr>
-          <w:rFonts w:eastAsia="Times New Roman"/>
-          <w:color w:val="000000" w:themeColor="text1"/>
-          <w:sz w:val="22"/>
-          <w:szCs w:val="22"/>
-        </w:rPr>
-      </w:pPr>
-      <w:r>
-        <w:rPr>
-          <w:rFonts w:eastAsia="Times New Roman"/>
-          <w:color w:val="000000" w:themeColor="text1"/>
-          <w:sz w:val="22"/>
-          <w:szCs w:val="22"/>
-        </w:rPr>
-        <w:t xml:space="preserve">One of the most important component of the project is the software. I will design and write a PID program for the Arduino for self-balancing purposes. A wireless communication program is also required for the Arduino.  </w:t>
+          <w:rFonts w:ascii="Times" w:eastAsia="Times New Roman" w:hAnsi="Times"/>
+          <w:color w:val="000000" w:themeColor="text1"/>
+          <w:sz w:val="22"/>
+          <w:szCs w:val="22"/>
+        </w:rPr>
+      </w:pPr>
+      <w:r>
+        <w:rPr>
+          <w:rFonts w:ascii="Times" w:eastAsia="Times New Roman" w:hAnsi="Times"/>
+          <w:noProof/>
+          <w:color w:val="000000" w:themeColor="text1"/>
+          <w:sz w:val="22"/>
+          <w:szCs w:val="22"/>
+        </w:rPr>
+        <w:drawing>
+          <wp:anchor distT="0" distB="0" distL="114300" distR="114300" simplePos="0" relativeHeight="251660288" behindDoc="0" locked="0" layoutInCell="1" allowOverlap="1" wp14:anchorId="57CB6A7D" wp14:editId="2F2461D9">
+            <wp:simplePos x="0" y="0"/>
+            <wp:positionH relativeFrom="column">
+              <wp:posOffset>3166110</wp:posOffset>
+            </wp:positionH>
+            <wp:positionV relativeFrom="paragraph">
+              <wp:posOffset>621030</wp:posOffset>
+            </wp:positionV>
+            <wp:extent cx="2556510" cy="1440815"/>
+            <wp:effectExtent l="0" t="0" r="8890" b="6985"/>
+            <wp:wrapSquare wrapText="bothSides"/>
+            <wp:docPr id="9" name="Picture 9" descr="../../Downloads/IMG_0049.PNG"/>
+            <wp:cNvGraphicFramePr>
+              <a:graphicFrameLocks xmlns:a="http://schemas.openxmlformats.org/drawingml/2006/main" noChangeAspect="1"/>
+            </wp:cNvGraphicFramePr>
+            <a:graphic xmlns:a="http://schemas.openxmlformats.org/drawingml/2006/main">
+              <a:graphicData uri="http://schemas.openxmlformats.org/drawingml/2006/picture">
+                <pic:pic xmlns:pic="http://schemas.openxmlformats.org/drawingml/2006/picture">
+                  <pic:nvPicPr>
+                    <pic:cNvPr id="0" name="Picture 2" descr="../../Downloads/IMG_0049.PNG"/>
+                    <pic:cNvPicPr>
+                      <a:picLocks noChangeAspect="1" noChangeArrowheads="1"/>
+                    </pic:cNvPicPr>
+                  </pic:nvPicPr>
+                  <pic:blipFill>
+                    <a:blip r:embed="rId19" cstate="print">
+                      <a:extLst>
+                        <a:ext uri="{28A0092B-C50C-407E-A947-70E740481C1C}">
+                          <a14:useLocalDpi xmlns:a14="http://schemas.microsoft.com/office/drawing/2010/main" val="0"/>
+                        </a:ext>
+                      </a:extLst>
+                    </a:blip>
+                    <a:srcRect/>
+                    <a:stretch>
+                      <a:fillRect/>
+                    </a:stretch>
+                  </pic:blipFill>
+                  <pic:spPr bwMode="auto">
+                    <a:xfrm>
+                      <a:off x="0" y="0"/>
+                      <a:ext cx="2556510" cy="1440815"/>
+                    </a:xfrm>
+                    <a:prstGeom prst="rect">
+                      <a:avLst/>
+                    </a:prstGeom>
+                    <a:noFill/>
+                    <a:ln>
+                      <a:noFill/>
+                    </a:ln>
+                  </pic:spPr>
+                </pic:pic>
+              </a:graphicData>
+            </a:graphic>
+            <wp14:sizeRelH relativeFrom="page">
+              <wp14:pctWidth>0</wp14:pctWidth>
+            </wp14:sizeRelH>
+            <wp14:sizeRelV relativeFrom="page">
+              <wp14:pctHeight>0</wp14:pctHeight>
+            </wp14:sizeRelV>
+          </wp:anchor>
+        </w:drawing>
+      </w:r>
+      <w:r>
+        <w:rPr>
+          <w:rFonts w:ascii="Times" w:eastAsia="Times New Roman" w:hAnsi="Times"/>
+          <w:color w:val="000000" w:themeColor="text1"/>
+          <w:sz w:val="22"/>
+          <w:szCs w:val="22"/>
+        </w:rPr>
+        <w:t xml:space="preserve">Arduino will function as the main processor of the plane. It will control all the motors and sensors. There are many types of Arduinos, </w:t>
+      </w:r>
+      <w:r>
+        <w:rPr>
+          <w:rFonts w:ascii="Times" w:eastAsia="Times New Roman" w:hAnsi="Times"/>
+          <w:color w:val="000000" w:themeColor="text1"/>
+          <w:sz w:val="22"/>
+          <w:szCs w:val="22"/>
+        </w:rPr>
+        <w:t xml:space="preserve">my options are Arduino Uno, or Arduino Mega. Both platforms could support this project. </w:t>
       </w:r>
     </w:p>
     <w:p>
       <w:pPr>
         <w:spacing w:before="100" w:beforeAutospacing="1" w:after="100" w:afterAutospacing="1"/>
-        <w:rPr>
-          <w:rFonts w:eastAsia="Times New Roman"/>
+        <w:ind w:left="15"/>
+        <w:rPr>
+          <w:rFonts w:ascii="Times" w:eastAsia="Times New Roman" w:hAnsi="Times"/>
+          <w:color w:val="000000" w:themeColor="text1"/>
+          <w:sz w:val="22"/>
+          <w:szCs w:val="22"/>
+        </w:rPr>
+      </w:pPr>
+      <w:r>
+        <w:rPr>
+          <w:rFonts w:ascii="Times" w:eastAsia="Times New Roman" w:hAnsi="Times"/>
+          <w:color w:val="000000" w:themeColor="text1"/>
+          <w:sz w:val="22"/>
+          <w:szCs w:val="22"/>
+        </w:rPr>
+        <w:t xml:space="preserve">The quadcopter will be controlled by an iPhone, ideally via Bluetooth. I will write an iOS application for the project. </w:t>
+      </w:r>
+      <w:r>
+        <w:rPr>
+          <w:rFonts w:ascii="Times" w:eastAsia="Times New Roman" w:hAnsi="Times"/>
+          <w:color w:val="000000" w:themeColor="text1"/>
+          <w:sz w:val="22"/>
+          <w:szCs w:val="22"/>
+        </w:rPr>
+        <w:t xml:space="preserve">The app will also provide the pilot information such as altitude, </w:t>
+      </w:r>
+      <w:r>
+        <w:rPr>
+          <w:rFonts w:ascii="Times" w:eastAsia="Times New Roman" w:hAnsi="Times"/>
+          <w:color w:val="000000" w:themeColor="text1"/>
+          <w:sz w:val="22"/>
+          <w:szCs w:val="22"/>
+        </w:rPr>
+        <w:t>speed and battery life.</w:t>
+      </w:r>
+      <w:r>
+        <w:rPr>
+          <w:rFonts w:ascii="Times" w:eastAsia="Times New Roman" w:hAnsi="Times"/>
+          <w:color w:val="000000" w:themeColor="text1"/>
+          <w:sz w:val="22"/>
+          <w:szCs w:val="22"/>
+        </w:rPr>
+        <w:t xml:space="preserve"> </w:t>
+      </w:r>
+      <w:r>
+        <w:rPr>
+          <w:rFonts w:ascii="Times" w:eastAsia="Times New Roman" w:hAnsi="Times"/>
+          <w:color w:val="000000" w:themeColor="text1"/>
+          <w:sz w:val="22"/>
+          <w:szCs w:val="22"/>
+        </w:rPr>
+        <w:t>The extension of the project is to create a program so the quadcopter can fly autono</w:t>
+      </w:r>
+      <w:r>
+        <w:rPr>
+          <w:rFonts w:ascii="Times" w:eastAsia="Times New Roman" w:hAnsi="Times"/>
+          <w:color w:val="000000" w:themeColor="text1"/>
+          <w:sz w:val="22"/>
+          <w:szCs w:val="22"/>
+        </w:rPr>
+        <w:t xml:space="preserve">mously by follow a preset path. </w:t>
+      </w:r>
+    </w:p>
+    <w:p>
+      <w:pPr>
+        <w:spacing w:before="100" w:beforeAutospacing="1" w:after="100" w:afterAutospacing="1"/>
+        <w:ind w:left="15"/>
+        <w:jc w:val="center"/>
+        <w:rPr>
+          <w:rFonts w:ascii="Times" w:eastAsia="Times New Roman" w:hAnsi="Times"/>
+          <w:color w:val="000000" w:themeColor="text1"/>
+          <w:sz w:val="22"/>
+          <w:szCs w:val="22"/>
+        </w:rPr>
+      </w:pPr>
+    </w:p>
+    <w:p>
+      <w:pPr>
+        <w:spacing w:before="100" w:beforeAutospacing="1" w:after="100" w:afterAutospacing="1"/>
+        <w:rPr>
+          <w:rFonts w:ascii="Times" w:eastAsia="Times New Roman" w:hAnsi="Times"/>
           <w:b/>
           <w:color w:val="000000" w:themeColor="text1"/>
           <w:sz w:val="22"/>
@@ -1236,7 +1893,7 @@
       </w:pPr>
       <w:r>
         <w:rPr>
-          <w:rFonts w:eastAsia="Times New Roman"/>
+          <w:rFonts w:ascii="Times" w:eastAsia="Times New Roman" w:hAnsi="Times"/>
           <w:b/>
           <w:color w:val="000000" w:themeColor="text1"/>
           <w:sz w:val="22"/>
@@ -1249,15 +1906,15 @@
       <w:pPr>
         <w:spacing w:before="100" w:beforeAutospacing="1" w:after="100" w:afterAutospacing="1"/>
         <w:rPr>
-          <w:rFonts w:eastAsia="Times New Roman"/>
-          <w:color w:val="000000" w:themeColor="text1"/>
-          <w:sz w:val="22"/>
-          <w:szCs w:val="22"/>
-        </w:rPr>
-      </w:pPr>
-      <w:r>
-        <w:rPr>
-          <w:rFonts w:eastAsia="Times New Roman"/>
+          <w:rFonts w:ascii="Times" w:eastAsia="Times New Roman" w:hAnsi="Times"/>
+          <w:color w:val="000000" w:themeColor="text1"/>
+          <w:sz w:val="22"/>
+          <w:szCs w:val="22"/>
+        </w:rPr>
+      </w:pPr>
+      <w:r>
+        <w:rPr>
+          <w:rFonts w:ascii="Times" w:eastAsia="Times New Roman" w:hAnsi="Times"/>
           <w:color w:val="000000" w:themeColor="text1"/>
           <w:sz w:val="22"/>
           <w:szCs w:val="22"/>
@@ -1266,7 +1923,7 @@
       </w:r>
       <w:r>
         <w:rPr>
-          <w:rFonts w:eastAsia="Times New Roman"/>
+          <w:rFonts w:ascii="Times" w:eastAsia="Times New Roman" w:hAnsi="Times"/>
           <w:color w:val="000000" w:themeColor="text1"/>
           <w:sz w:val="22"/>
           <w:szCs w:val="22"/>
@@ -1278,15 +1935,15 @@
       <w:pPr>
         <w:spacing w:before="100" w:beforeAutospacing="1" w:after="100" w:afterAutospacing="1"/>
         <w:rPr>
-          <w:rFonts w:eastAsia="Times New Roman"/>
-          <w:color w:val="000000" w:themeColor="text1"/>
-          <w:sz w:val="22"/>
-          <w:szCs w:val="22"/>
-        </w:rPr>
-      </w:pPr>
-      <w:r>
-        <w:rPr>
-          <w:rFonts w:eastAsia="Times New Roman"/>
+          <w:rFonts w:ascii="Times" w:eastAsia="Times New Roman" w:hAnsi="Times"/>
+          <w:color w:val="000000" w:themeColor="text1"/>
+          <w:sz w:val="22"/>
+          <w:szCs w:val="22"/>
+        </w:rPr>
+      </w:pPr>
+      <w:r>
+        <w:rPr>
+          <w:rFonts w:ascii="Times" w:eastAsia="Times New Roman" w:hAnsi="Times"/>
           <w:color w:val="000000" w:themeColor="text1"/>
           <w:sz w:val="22"/>
           <w:szCs w:val="22"/>
@@ -1303,7 +1960,7 @@
         </w:numPr>
         <w:spacing w:before="100" w:beforeAutospacing="1" w:after="100" w:afterAutospacing="1"/>
         <w:rPr>
-          <w:rFonts w:ascii="Times New Roman" w:eastAsia="Times New Roman" w:hAnsi="Times New Roman" w:cs="Times New Roman"/>
+          <w:rFonts w:ascii="Times" w:eastAsia="Times New Roman" w:hAnsi="Times" w:cs="Times New Roman"/>
           <w:color w:val="000000" w:themeColor="text1"/>
           <w:sz w:val="22"/>
           <w:szCs w:val="22"/>
@@ -1312,7 +1969,7 @@
       </w:pPr>
       <w:r>
         <w:rPr>
-          <w:rFonts w:ascii="Times New Roman" w:eastAsia="Times New Roman" w:hAnsi="Times New Roman" w:cs="Times New Roman"/>
+          <w:rFonts w:ascii="Times" w:eastAsia="Times New Roman" w:hAnsi="Times" w:cs="Times New Roman"/>
           <w:color w:val="000000" w:themeColor="text1"/>
           <w:sz w:val="22"/>
           <w:szCs w:val="22"/>
@@ -1330,7 +1987,7 @@
         </w:numPr>
         <w:spacing w:before="100" w:beforeAutospacing="1" w:after="100" w:afterAutospacing="1"/>
         <w:rPr>
-          <w:rFonts w:ascii="Times New Roman" w:eastAsia="Times New Roman" w:hAnsi="Times New Roman" w:cs="Times New Roman"/>
+          <w:rFonts w:ascii="Times" w:eastAsia="Times New Roman" w:hAnsi="Times" w:cs="Times New Roman"/>
           <w:color w:val="000000" w:themeColor="text1"/>
           <w:sz w:val="22"/>
           <w:szCs w:val="22"/>
@@ -1339,7 +1996,7 @@
       </w:pPr>
       <w:r>
         <w:rPr>
-          <w:rFonts w:ascii="Times New Roman" w:eastAsia="Times New Roman" w:hAnsi="Times New Roman" w:cs="Times New Roman"/>
+          <w:rFonts w:ascii="Times" w:eastAsia="Times New Roman" w:hAnsi="Times" w:cs="Times New Roman"/>
           <w:color w:val="000000" w:themeColor="text1"/>
           <w:sz w:val="22"/>
           <w:szCs w:val="22"/>
@@ -1357,7 +2014,7 @@
         </w:numPr>
         <w:spacing w:before="100" w:beforeAutospacing="1" w:after="100" w:afterAutospacing="1"/>
         <w:rPr>
-          <w:rFonts w:ascii="Times New Roman" w:eastAsia="Times New Roman" w:hAnsi="Times New Roman" w:cs="Times New Roman"/>
+          <w:rFonts w:ascii="Times" w:eastAsia="Times New Roman" w:hAnsi="Times" w:cs="Times New Roman"/>
           <w:color w:val="000000" w:themeColor="text1"/>
           <w:sz w:val="22"/>
           <w:szCs w:val="22"/>
@@ -1366,7 +2023,7 @@
       </w:pPr>
       <w:r>
         <w:rPr>
-          <w:rFonts w:ascii="Times New Roman" w:eastAsia="Times New Roman" w:hAnsi="Times New Roman" w:cs="Times New Roman"/>
+          <w:rFonts w:ascii="Times" w:eastAsia="Times New Roman" w:hAnsi="Times" w:cs="Times New Roman"/>
           <w:color w:val="000000" w:themeColor="text1"/>
           <w:sz w:val="22"/>
           <w:szCs w:val="22"/>
@@ -1384,7 +2041,7 @@
         </w:numPr>
         <w:spacing w:before="100" w:beforeAutospacing="1" w:after="100" w:afterAutospacing="1"/>
         <w:rPr>
-          <w:rFonts w:ascii="Times New Roman" w:eastAsia="Times New Roman" w:hAnsi="Times New Roman" w:cs="Times New Roman"/>
+          <w:rFonts w:ascii="Times" w:eastAsia="Times New Roman" w:hAnsi="Times" w:cs="Times New Roman"/>
           <w:color w:val="000000" w:themeColor="text1"/>
           <w:sz w:val="22"/>
           <w:szCs w:val="22"/>
@@ -1393,7 +2050,7 @@
       </w:pPr>
       <w:r>
         <w:rPr>
-          <w:rFonts w:ascii="Times New Roman" w:eastAsia="Times New Roman" w:hAnsi="Times New Roman" w:cs="Times New Roman"/>
+          <w:rFonts w:ascii="Times" w:eastAsia="Times New Roman" w:hAnsi="Times" w:cs="Times New Roman"/>
           <w:color w:val="000000" w:themeColor="text1"/>
           <w:sz w:val="22"/>
           <w:szCs w:val="22"/>
@@ -1406,15 +2063,15 @@
       <w:pPr>
         <w:spacing w:before="100" w:beforeAutospacing="1" w:after="100" w:afterAutospacing="1"/>
         <w:rPr>
-          <w:rFonts w:eastAsia="Times New Roman"/>
-          <w:color w:val="000000" w:themeColor="text1"/>
-          <w:sz w:val="22"/>
-          <w:szCs w:val="22"/>
-        </w:rPr>
-      </w:pPr>
-      <w:r>
-        <w:rPr>
-          <w:rFonts w:eastAsia="Times New Roman"/>
+          <w:rFonts w:ascii="Times" w:eastAsia="Times New Roman" w:hAnsi="Times"/>
+          <w:color w:val="000000" w:themeColor="text1"/>
+          <w:sz w:val="22"/>
+          <w:szCs w:val="22"/>
+        </w:rPr>
+      </w:pPr>
+      <w:r>
+        <w:rPr>
+          <w:rFonts w:ascii="Times" w:eastAsia="Times New Roman" w:hAnsi="Times"/>
           <w:noProof/>
           <w:color w:val="000000" w:themeColor="text1"/>
           <w:sz w:val="22"/>
@@ -1438,7 +2095,7 @@
                     </pic:cNvPicPr>
                   </pic:nvPicPr>
                   <pic:blipFill>
-                    <a:blip r:embed="rId10" cstate="print">
+                    <a:blip r:embed="rId20" cstate="print">
                       <a:extLst>
                         <a:ext uri="{28A0092B-C50C-407E-A947-70E740481C1C}">
                           <a14:useLocalDpi xmlns:a14="http://schemas.microsoft.com/office/drawing/2010/main" val="0"/>
@@ -1474,15 +2131,15 @@
       <w:pPr>
         <w:spacing w:before="100" w:beforeAutospacing="1" w:after="100" w:afterAutospacing="1"/>
         <w:rPr>
-          <w:rFonts w:eastAsia="Times New Roman"/>
-          <w:color w:val="000000" w:themeColor="text1"/>
-          <w:sz w:val="22"/>
-          <w:szCs w:val="22"/>
-        </w:rPr>
-      </w:pPr>
-      <w:r>
-        <w:rPr>
-          <w:rFonts w:eastAsia="Times New Roman"/>
+          <w:rFonts w:ascii="Times" w:eastAsia="Times New Roman" w:hAnsi="Times"/>
+          <w:color w:val="000000" w:themeColor="text1"/>
+          <w:sz w:val="22"/>
+          <w:szCs w:val="22"/>
+        </w:rPr>
+      </w:pPr>
+      <w:r>
+        <w:rPr>
+          <w:rFonts w:ascii="Times" w:eastAsia="Times New Roman" w:hAnsi="Times"/>
           <w:color w:val="000000" w:themeColor="text1"/>
           <w:sz w:val="22"/>
           <w:szCs w:val="22"/>
@@ -1491,7 +2148,7 @@
       </w:r>
       <w:r>
         <w:rPr>
-          <w:rFonts w:eastAsia="Times New Roman"/>
+          <w:rFonts w:ascii="Times" w:eastAsia="Times New Roman" w:hAnsi="Times"/>
           <w:color w:val="000000" w:themeColor="text1"/>
           <w:sz w:val="22"/>
           <w:szCs w:val="22"/>
@@ -1500,7 +2157,7 @@
       </w:r>
       <w:r>
         <w:rPr>
-          <w:rFonts w:eastAsia="Times New Roman"/>
+          <w:rFonts w:ascii="Times" w:eastAsia="Times New Roman" w:hAnsi="Times"/>
           <w:color w:val="000000" w:themeColor="text1"/>
           <w:sz w:val="22"/>
           <w:szCs w:val="22"/>
@@ -1509,7 +2166,7 @@
       </w:r>
       <w:r>
         <w:rPr>
-          <w:rFonts w:eastAsia="Times New Roman"/>
+          <w:rFonts w:ascii="Times" w:eastAsia="Times New Roman" w:hAnsi="Times"/>
           <w:color w:val="000000" w:themeColor="text1"/>
           <w:sz w:val="22"/>
           <w:szCs w:val="22"/>
@@ -1518,7 +2175,7 @@
       </w:r>
       <w:r>
         <w:rPr>
-          <w:rFonts w:eastAsia="Times New Roman"/>
+          <w:rFonts w:ascii="Times" w:eastAsia="Times New Roman" w:hAnsi="Times"/>
           <w:color w:val="000000" w:themeColor="text1"/>
           <w:sz w:val="22"/>
           <w:szCs w:val="22"/>
@@ -1528,7 +2185,7 @@
       </w:r>
       <w:r>
         <w:rPr>
-          <w:rFonts w:eastAsia="Times New Roman"/>
+          <w:rFonts w:ascii="Times" w:eastAsia="Times New Roman" w:hAnsi="Times"/>
           <w:color w:val="000000" w:themeColor="text1"/>
           <w:sz w:val="22"/>
           <w:szCs w:val="22"/>
@@ -1537,7 +2194,7 @@
       </w:r>
       <w:r>
         <w:rPr>
-          <w:rFonts w:eastAsia="Times New Roman"/>
+          <w:rFonts w:ascii="Times" w:eastAsia="Times New Roman" w:hAnsi="Times"/>
           <w:color w:val="000000" w:themeColor="text1"/>
           <w:sz w:val="22"/>
           <w:szCs w:val="22"/>
@@ -1546,7 +2203,7 @@
       </w:r>
       <w:r>
         <w:rPr>
-          <w:rFonts w:eastAsia="Times New Roman"/>
+          <w:rFonts w:ascii="Times" w:eastAsia="Times New Roman" w:hAnsi="Times"/>
           <w:color w:val="000000" w:themeColor="text1"/>
           <w:sz w:val="22"/>
           <w:szCs w:val="22"/>
@@ -1556,7 +2213,7 @@
       </w:r>
       <w:r>
         <w:rPr>
-          <w:rFonts w:eastAsia="Times New Roman"/>
+          <w:rFonts w:ascii="Times" w:eastAsia="Times New Roman" w:hAnsi="Times"/>
           <w:color w:val="000000" w:themeColor="text1"/>
           <w:sz w:val="22"/>
           <w:szCs w:val="22"/>
@@ -1568,7 +2225,7 @@
       <w:pPr>
         <w:spacing w:before="100" w:beforeAutospacing="1" w:after="100" w:afterAutospacing="1"/>
         <w:rPr>
-          <w:rFonts w:eastAsia="Times New Roman"/>
+          <w:rFonts w:ascii="Times" w:eastAsia="Times New Roman" w:hAnsi="Times"/>
           <w:b/>
           <w:color w:val="000000" w:themeColor="text1"/>
           <w:sz w:val="22"/>
@@ -1577,7 +2234,7 @@
       </w:pPr>
       <w:r>
         <w:rPr>
-          <w:rFonts w:eastAsia="Times New Roman"/>
+          <w:rFonts w:ascii="Times" w:eastAsia="Times New Roman" w:hAnsi="Times"/>
           <w:b/>
           <w:color w:val="000000" w:themeColor="text1"/>
           <w:sz w:val="22"/>
@@ -1590,15 +2247,15 @@
       <w:pPr>
         <w:spacing w:before="100" w:beforeAutospacing="1" w:after="100" w:afterAutospacing="1"/>
         <w:rPr>
-          <w:rFonts w:eastAsia="Times New Roman"/>
-          <w:color w:val="000000" w:themeColor="text1"/>
-          <w:sz w:val="22"/>
-          <w:szCs w:val="22"/>
-        </w:rPr>
-      </w:pPr>
-      <w:r>
-        <w:rPr>
-          <w:rFonts w:eastAsia="Times New Roman"/>
+          <w:rFonts w:ascii="Times" w:eastAsia="Times New Roman" w:hAnsi="Times"/>
+          <w:color w:val="000000" w:themeColor="text1"/>
+          <w:sz w:val="22"/>
+          <w:szCs w:val="22"/>
+        </w:rPr>
+      </w:pPr>
+      <w:r>
+        <w:rPr>
+          <w:rFonts w:ascii="Times" w:eastAsia="Times New Roman" w:hAnsi="Times"/>
           <w:color w:val="000000" w:themeColor="text1"/>
           <w:sz w:val="22"/>
           <w:szCs w:val="22"/>
@@ -1607,7 +2264,7 @@
       </w:r>
       <w:r>
         <w:rPr>
-          <w:rFonts w:eastAsia="Times New Roman"/>
+          <w:rFonts w:ascii="Times" w:eastAsia="Times New Roman" w:hAnsi="Times"/>
           <w:color w:val="000000" w:themeColor="text1"/>
           <w:sz w:val="22"/>
           <w:szCs w:val="22"/>
@@ -1616,7 +2273,7 @@
       </w:r>
       <w:r>
         <w:rPr>
-          <w:rFonts w:eastAsia="Times New Roman"/>
+          <w:rFonts w:ascii="Times" w:eastAsia="Times New Roman" w:hAnsi="Times"/>
           <w:color w:val="000000" w:themeColor="text1"/>
           <w:sz w:val="22"/>
           <w:szCs w:val="22"/>
@@ -1625,7 +2282,7 @@
       </w:r>
       <w:r>
         <w:rPr>
-          <w:rFonts w:eastAsia="Times New Roman"/>
+          <w:rFonts w:ascii="Times" w:eastAsia="Times New Roman" w:hAnsi="Times"/>
           <w:color w:val="000000" w:themeColor="text1"/>
           <w:sz w:val="22"/>
           <w:szCs w:val="22"/>
@@ -1637,7 +2294,7 @@
       <w:pPr>
         <w:spacing w:before="100" w:beforeAutospacing="1" w:after="100" w:afterAutospacing="1"/>
         <w:rPr>
-          <w:rFonts w:eastAsia="Times New Roman"/>
+          <w:rFonts w:ascii="Times" w:eastAsia="Times New Roman" w:hAnsi="Times"/>
           <w:b/>
           <w:color w:val="000000" w:themeColor="text1"/>
           <w:sz w:val="22"/>
@@ -1646,7 +2303,7 @@
       </w:pPr>
       <w:r>
         <w:rPr>
-          <w:rFonts w:eastAsia="Times New Roman"/>
+          <w:rFonts w:ascii="Times" w:eastAsia="Times New Roman" w:hAnsi="Times"/>
           <w:b/>
           <w:color w:val="000000" w:themeColor="text1"/>
           <w:sz w:val="22"/>
@@ -1659,15 +2316,15 @@
       <w:pPr>
         <w:spacing w:before="100" w:beforeAutospacing="1" w:after="100" w:afterAutospacing="1"/>
         <w:rPr>
-          <w:rFonts w:eastAsia="Times New Roman"/>
-          <w:color w:val="000000" w:themeColor="text1"/>
-          <w:sz w:val="22"/>
-          <w:szCs w:val="22"/>
-        </w:rPr>
-      </w:pPr>
-      <w:r>
-        <w:rPr>
-          <w:rFonts w:eastAsia="Times New Roman"/>
+          <w:rFonts w:ascii="Times" w:eastAsia="Times New Roman" w:hAnsi="Times"/>
+          <w:color w:val="000000" w:themeColor="text1"/>
+          <w:sz w:val="22"/>
+          <w:szCs w:val="22"/>
+        </w:rPr>
+      </w:pPr>
+      <w:r>
+        <w:rPr>
+          <w:rFonts w:ascii="Times" w:eastAsia="Times New Roman" w:hAnsi="Times"/>
           <w:color w:val="000000" w:themeColor="text1"/>
           <w:sz w:val="22"/>
           <w:szCs w:val="22"/>
@@ -1676,68 +2333,231 @@
       </w:r>
       <w:r>
         <w:rPr>
-          <w:rFonts w:eastAsia="Times New Roman"/>
-          <w:color w:val="000000" w:themeColor="text1"/>
-          <w:sz w:val="22"/>
-          <w:szCs w:val="22"/>
-        </w:rPr>
-        <w:t xml:space="preserve">First of all, the hardware and electronics are difficult to implement and requires great precision. Secondly, almost all quadcopter will need a PID algorithm. Seamlessly integrating PID and sensors is also challenging. </w:t>
+          <w:rFonts w:ascii="Times" w:eastAsia="Times New Roman" w:hAnsi="Times"/>
+          <w:color w:val="000000" w:themeColor="text1"/>
+          <w:sz w:val="22"/>
+          <w:szCs w:val="22"/>
+        </w:rPr>
+        <w:t xml:space="preserve">First of all, the hardware and electronics are difficult to implement and requires great precision. Secondly, almost all quadcopter will need a PID algorithm. Seamlessly integrating PID and sensors is challenging. </w:t>
       </w:r>
     </w:p>
     <w:p>
       <w:pPr>
         <w:spacing w:before="100" w:beforeAutospacing="1" w:after="100" w:afterAutospacing="1"/>
         <w:rPr>
-          <w:rFonts w:eastAsia="Times New Roman"/>
-          <w:color w:val="000000" w:themeColor="text1"/>
-          <w:sz w:val="22"/>
-          <w:szCs w:val="22"/>
-        </w:rPr>
-      </w:pPr>
-      <w:r>
-        <w:rPr>
-          <w:rFonts w:eastAsia="Times New Roman"/>
-          <w:color w:val="000000" w:themeColor="text1"/>
-          <w:sz w:val="22"/>
-          <w:szCs w:val="22"/>
-        </w:rPr>
-        <w:t xml:space="preserve">My goal during this project I </w:t>
-      </w:r>
-      <w:r>
-        <w:rPr>
-          <w:rFonts w:eastAsia="Times New Roman"/>
-          <w:color w:val="000000" w:themeColor="text1"/>
-          <w:sz w:val="22"/>
-          <w:szCs w:val="22"/>
-        </w:rPr>
-        <w:t xml:space="preserve">will gain more knowledge on electronics and hardware. Specifically, control ESC with PWM. I will also learn the basics of PID, how to program one, and how to use one. I will learn a lot of Bluetooth and wireless control. </w:t>
-      </w:r>
-    </w:p>
-    <w:p>
-      <w:pPr>
-        <w:spacing w:before="100" w:beforeAutospacing="1" w:after="100" w:afterAutospacing="1"/>
-        <w:rPr>
-          <w:rFonts w:eastAsia="Times New Roman"/>
-          <w:color w:val="000000" w:themeColor="text1"/>
-          <w:sz w:val="22"/>
-          <w:szCs w:val="22"/>
-        </w:rPr>
-      </w:pPr>
-      <w:r>
-        <w:rPr>
-          <w:rFonts w:eastAsia="Times New Roman"/>
-          <w:color w:val="000000" w:themeColor="text1"/>
-          <w:sz w:val="22"/>
-          <w:szCs w:val="22"/>
-        </w:rPr>
-        <w:t xml:space="preserve">More importantly, I will learn how to manage my schedule and also closely follow the rules. I will not test the quadcopter without permission. I will not rush through the steps. My biggest learning goal is to slow down, and be patient about this process. I will certainly run into obstacles. The lessons I learned throughout this course, from my teacher and peers will help me to accomplish this project. </w:t>
+          <w:rFonts w:ascii="Times" w:eastAsia="Times New Roman" w:hAnsi="Times"/>
+          <w:color w:val="000000" w:themeColor="text1"/>
+          <w:sz w:val="22"/>
+          <w:szCs w:val="22"/>
+        </w:rPr>
+      </w:pPr>
+      <w:r>
+        <w:rPr>
+          <w:rFonts w:ascii="Times" w:eastAsia="Times New Roman" w:hAnsi="Times"/>
+          <w:color w:val="000000" w:themeColor="text1"/>
+          <w:sz w:val="22"/>
+          <w:szCs w:val="22"/>
+        </w:rPr>
+        <w:t xml:space="preserve">My goal </w:t>
+      </w:r>
+      <w:r>
+        <w:rPr>
+          <w:rFonts w:ascii="Times" w:eastAsia="Times New Roman" w:hAnsi="Times"/>
+          <w:color w:val="000000" w:themeColor="text1"/>
+          <w:sz w:val="22"/>
+          <w:szCs w:val="22"/>
+        </w:rPr>
+        <w:t>is to</w:t>
+      </w:r>
+      <w:r>
+        <w:rPr>
+          <w:rFonts w:ascii="Times" w:eastAsia="Times New Roman" w:hAnsi="Times"/>
+          <w:color w:val="000000" w:themeColor="text1"/>
+          <w:sz w:val="22"/>
+          <w:szCs w:val="22"/>
+        </w:rPr>
+        <w:t xml:space="preserve"> gain more knowledge on electronics and hardware. Specifically, control ESC with PWM. I wi</w:t>
+      </w:r>
+      <w:r>
+        <w:rPr>
+          <w:rFonts w:ascii="Times" w:eastAsia="Times New Roman" w:hAnsi="Times"/>
+          <w:color w:val="000000" w:themeColor="text1"/>
+          <w:sz w:val="22"/>
+          <w:szCs w:val="22"/>
+        </w:rPr>
+        <w:t>ll also learn the basics of PID and how to program one</w:t>
+      </w:r>
+      <w:r>
+        <w:rPr>
+          <w:rFonts w:ascii="Times" w:eastAsia="Times New Roman" w:hAnsi="Times"/>
+          <w:color w:val="000000" w:themeColor="text1"/>
+          <w:sz w:val="22"/>
+          <w:szCs w:val="22"/>
+        </w:rPr>
+        <w:t xml:space="preserve">. I will </w:t>
+      </w:r>
+      <w:r>
+        <w:rPr>
+          <w:rFonts w:ascii="Times" w:eastAsia="Times New Roman" w:hAnsi="Times"/>
+          <w:color w:val="000000" w:themeColor="text1"/>
+          <w:sz w:val="22"/>
+          <w:szCs w:val="22"/>
+        </w:rPr>
+        <w:t xml:space="preserve">also </w:t>
+      </w:r>
+      <w:r>
+        <w:rPr>
+          <w:rFonts w:ascii="Times" w:eastAsia="Times New Roman" w:hAnsi="Times"/>
+          <w:color w:val="000000" w:themeColor="text1"/>
+          <w:sz w:val="22"/>
+          <w:szCs w:val="22"/>
+        </w:rPr>
+        <w:t xml:space="preserve">learn a lot </w:t>
+      </w:r>
+      <w:r>
+        <w:rPr>
+          <w:rFonts w:ascii="Times" w:eastAsia="Times New Roman" w:hAnsi="Times"/>
+          <w:color w:val="000000" w:themeColor="text1"/>
+          <w:sz w:val="22"/>
+          <w:szCs w:val="22"/>
+        </w:rPr>
+        <w:t>about</w:t>
+      </w:r>
+      <w:r>
+        <w:rPr>
+          <w:rFonts w:ascii="Times" w:eastAsia="Times New Roman" w:hAnsi="Times"/>
+          <w:color w:val="000000" w:themeColor="text1"/>
+          <w:sz w:val="22"/>
+          <w:szCs w:val="22"/>
+        </w:rPr>
+        <w:t xml:space="preserve"> Bluetooth and wireless control. </w:t>
+      </w:r>
+    </w:p>
+    <w:p>
+      <w:pPr>
+        <w:rPr>
+          <w:rFonts w:ascii="Times" w:eastAsia="Times New Roman" w:hAnsi="Times"/>
+          <w:color w:val="000000" w:themeColor="text1"/>
+          <w:sz w:val="22"/>
+          <w:szCs w:val="22"/>
+        </w:rPr>
+      </w:pPr>
+      <w:r>
+        <w:rPr>
+          <w:rFonts w:ascii="Times" w:eastAsia="Times New Roman" w:hAnsi="Times"/>
+          <w:color w:val="000000" w:themeColor="text1"/>
+          <w:sz w:val="22"/>
+          <w:szCs w:val="22"/>
+        </w:rPr>
+        <w:t xml:space="preserve">More importantly, I will learn how to manage my schedule and also closely follow the rules. I will not test the quadcopter without permission. I will not rush through the steps. My biggest learning goal is to slow down, and be patient about this process. </w:t>
+      </w:r>
+      <w:r>
+        <w:rPr>
+          <w:rFonts w:ascii="Times" w:eastAsia="Times New Roman" w:hAnsi="Times"/>
+          <w:color w:val="000000" w:themeColor="text1"/>
+          <w:sz w:val="22"/>
+          <w:szCs w:val="22"/>
+        </w:rPr>
+        <w:t xml:space="preserve">Especially, in the warehouse robot report Ms. </w:t>
+      </w:r>
+      <w:proofErr w:type="spellStart"/>
+      <w:r>
+        <w:rPr>
+          <w:rFonts w:ascii="Times" w:eastAsia="Times New Roman" w:hAnsi="Times"/>
+          <w:color w:val="000000" w:themeColor="text1"/>
+          <w:sz w:val="22"/>
+          <w:szCs w:val="22"/>
+        </w:rPr>
+        <w:t>Jiminiz</w:t>
+      </w:r>
+      <w:proofErr w:type="spellEnd"/>
+      <w:r>
+        <w:rPr>
+          <w:rFonts w:ascii="Times" w:eastAsia="Times New Roman" w:hAnsi="Times"/>
+          <w:color w:val="000000" w:themeColor="text1"/>
+          <w:sz w:val="22"/>
+          <w:szCs w:val="22"/>
+        </w:rPr>
+        <w:t xml:space="preserve"> pointed out to me that and I quote: “</w:t>
+      </w:r>
+      <w:r>
+        <w:rPr>
+          <w:rFonts w:ascii="Times" w:eastAsia="Times New Roman" w:hAnsi="Times" w:cs="Arial"/>
+          <w:color w:val="000000" w:themeColor="text1"/>
+          <w:sz w:val="22"/>
+          <w:szCs w:val="22"/>
+        </w:rPr>
+        <w:t>when things got hard and trying to do everything quickly really hurt you in the end. Sometimes you need to look up at the big picture to make sure that everything you are doing still makes sense.</w:t>
+      </w:r>
+      <w:r>
+        <w:rPr>
+          <w:rFonts w:ascii="Times" w:eastAsia="Times New Roman" w:hAnsi="Times"/>
+          <w:color w:val="000000" w:themeColor="text1"/>
+          <w:sz w:val="22"/>
+          <w:szCs w:val="22"/>
+        </w:rPr>
+        <w:t>”</w:t>
+      </w:r>
+      <w:r>
+        <w:rPr>
+          <w:rFonts w:ascii="Times" w:eastAsia="Times New Roman" w:hAnsi="Times"/>
+          <w:color w:val="000000" w:themeColor="text1"/>
+          <w:sz w:val="22"/>
+          <w:szCs w:val="22"/>
+        </w:rPr>
+        <w:t xml:space="preserve"> </w:t>
+      </w:r>
+      <w:r>
+        <w:rPr>
+          <w:rFonts w:ascii="Times" w:eastAsia="Times New Roman" w:hAnsi="Times"/>
+          <w:color w:val="000000" w:themeColor="text1"/>
+          <w:sz w:val="22"/>
+          <w:szCs w:val="22"/>
+        </w:rPr>
+        <w:t>I will certainly run into obstacles. The lessons I learned througho</w:t>
+      </w:r>
+      <w:r>
+        <w:rPr>
+          <w:rFonts w:ascii="Times" w:eastAsia="Times New Roman" w:hAnsi="Times"/>
+          <w:color w:val="000000" w:themeColor="text1"/>
+          <w:sz w:val="22"/>
+          <w:szCs w:val="22"/>
+        </w:rPr>
+        <w:t xml:space="preserve">ut this course, from my teacher, </w:t>
+      </w:r>
+      <w:r>
+        <w:rPr>
+          <w:rFonts w:ascii="Times" w:eastAsia="Times New Roman" w:hAnsi="Times"/>
+          <w:color w:val="000000" w:themeColor="text1"/>
+          <w:sz w:val="22"/>
+          <w:szCs w:val="22"/>
+        </w:rPr>
+        <w:t xml:space="preserve">peers </w:t>
+      </w:r>
+      <w:r>
+        <w:rPr>
+          <w:rFonts w:ascii="Times" w:eastAsia="Times New Roman" w:hAnsi="Times"/>
+          <w:color w:val="000000" w:themeColor="text1"/>
+          <w:sz w:val="22"/>
+          <w:szCs w:val="22"/>
+        </w:rPr>
+        <w:t xml:space="preserve">and myself </w:t>
+      </w:r>
+      <w:r>
+        <w:rPr>
+          <w:rFonts w:ascii="Times" w:eastAsia="Times New Roman" w:hAnsi="Times"/>
+          <w:color w:val="000000" w:themeColor="text1"/>
+          <w:sz w:val="22"/>
+          <w:szCs w:val="22"/>
+        </w:rPr>
+        <w:t xml:space="preserve">will help me to accomplish this project. </w:t>
       </w:r>
     </w:p>
     <w:p>
       <w:pPr>
         <w:spacing w:beforeAutospacing="1" w:afterAutospacing="1"/>
         <w:rPr>
-          <w:rFonts w:eastAsia="Times New Roman"/>
+          <w:rFonts w:ascii="Times" w:eastAsia="Times New Roman" w:hAnsi="Times"/>
           <w:b/>
           <w:color w:val="000000" w:themeColor="text1"/>
           <w:sz w:val="22"/>
@@ -1746,7 +2566,7 @@
       </w:pPr>
       <w:r>
         <w:rPr>
-          <w:rFonts w:eastAsia="Times New Roman"/>
+          <w:rFonts w:ascii="Times" w:eastAsia="Times New Roman" w:hAnsi="Times"/>
           <w:b/>
           <w:color w:val="000000" w:themeColor="text1"/>
           <w:sz w:val="22"/>
@@ -1760,7 +2580,7 @@
         <w:spacing w:beforeAutospacing="1" w:afterAutospacing="1"/>
         <w:jc w:val="center"/>
         <w:rPr>
-          <w:rFonts w:eastAsia="Times New Roman"/>
+          <w:rFonts w:ascii="Times" w:eastAsia="Times New Roman" w:hAnsi="Times"/>
           <w:b/>
           <w:color w:val="000000" w:themeColor="text1"/>
           <w:sz w:val="22"/>
@@ -1769,16 +2589,16 @@
       </w:pPr>
       <w:r>
         <w:rPr>
-          <w:rFonts w:eastAsia="Times New Roman"/>
+          <w:rFonts w:ascii="Times" w:eastAsia="Times New Roman" w:hAnsi="Times"/>
           <w:noProof/>
           <w:color w:val="000000" w:themeColor="text1"/>
           <w:sz w:val="22"/>
           <w:szCs w:val="22"/>
         </w:rPr>
         <w:drawing>
-          <wp:inline distT="0" distB="0" distL="0" distR="0" wp14:anchorId="37F060B0" wp14:editId="1BBA01A7">
-            <wp:extent cx="4377266" cy="3283071"/>
-            <wp:effectExtent l="0" t="0" r="0" b="0"/>
+          <wp:inline distT="0" distB="0" distL="0" distR="0" wp14:anchorId="37F060B0" wp14:editId="2F65F2F7">
+            <wp:extent cx="3293534" cy="2470242"/>
+            <wp:effectExtent l="0" t="0" r="8890" b="0"/>
             <wp:docPr id="6" name="Picture 6" descr="../../Downloads/IMG_3705.JPG"/>
             <wp:cNvGraphicFramePr>
               <a:graphicFrameLocks xmlns:a="http://schemas.openxmlformats.org/drawingml/2006/main" noChangeAspect="1"/>
@@ -1793,7 +2613,7 @@
                     </pic:cNvPicPr>
                   </pic:nvPicPr>
                   <pic:blipFill>
-                    <a:blip r:embed="rId11" cstate="print">
+                    <a:blip r:embed="rId21" cstate="print">
                       <a:extLst>
                         <a:ext uri="{28A0092B-C50C-407E-A947-70E740481C1C}">
                           <a14:useLocalDpi xmlns:a14="http://schemas.microsoft.com/office/drawing/2010/main" val="0"/>
@@ -1808,7 +2628,7 @@
                   <pic:spPr bwMode="auto">
                     <a:xfrm>
                       <a:off x="0" y="0"/>
-                      <a:ext cx="4381509" cy="3286254"/>
+                      <a:ext cx="3302583" cy="2477029"/>
                     </a:xfrm>
                     <a:prstGeom prst="rect">
                       <a:avLst/>
@@ -1829,24 +2649,51 @@
       <w:pPr>
         <w:spacing w:beforeAutospacing="1" w:afterAutospacing="1"/>
         <w:rPr>
-          <w:rFonts w:eastAsia="Times New Roman"/>
-          <w:color w:val="000000" w:themeColor="text1"/>
-          <w:sz w:val="22"/>
-          <w:szCs w:val="22"/>
-        </w:rPr>
-      </w:pPr>
-      <w:r>
-        <w:rPr>
-          <w:rFonts w:eastAsia="Times New Roman"/>
-          <w:color w:val="000000" w:themeColor="text1"/>
-          <w:sz w:val="22"/>
-          <w:szCs w:val="22"/>
-        </w:rPr>
-        <w:t xml:space="preserve">This is the shopping list for the project. The total cost should be 91.92 dollars (not including taxes). The last two items are </w:t>
-      </w:r>
-      <w:r>
-        <w:rPr>
-          <w:rFonts w:eastAsia="Times New Roman"/>
+          <w:rFonts w:ascii="Times" w:eastAsia="Times New Roman" w:hAnsi="Times"/>
+          <w:color w:val="000000" w:themeColor="text1"/>
+          <w:sz w:val="22"/>
+          <w:szCs w:val="22"/>
+        </w:rPr>
+      </w:pPr>
+      <w:r>
+        <w:rPr>
+          <w:rFonts w:ascii="Times" w:eastAsia="Times New Roman" w:hAnsi="Times"/>
+          <w:color w:val="000000" w:themeColor="text1"/>
+          <w:sz w:val="22"/>
+          <w:szCs w:val="22"/>
+        </w:rPr>
+        <w:t xml:space="preserve">This is the shopping list for the project. The total cost should be </w:t>
+      </w:r>
+      <w:r>
+        <w:rPr>
+          <w:rFonts w:ascii="Times" w:eastAsia="Times New Roman" w:hAnsi="Times"/>
+          <w:color w:val="000000" w:themeColor="text1"/>
+          <w:sz w:val="22"/>
+          <w:szCs w:val="22"/>
+        </w:rPr>
+        <w:t>51.6</w:t>
+      </w:r>
+      <w:r>
+        <w:rPr>
+          <w:rFonts w:ascii="Times" w:eastAsia="Times New Roman" w:hAnsi="Times"/>
+          <w:color w:val="000000" w:themeColor="text1"/>
+          <w:sz w:val="22"/>
+          <w:szCs w:val="22"/>
+        </w:rPr>
+        <w:t xml:space="preserve"> </w:t>
+      </w:r>
+      <w:r>
+        <w:rPr>
+          <w:rFonts w:ascii="Times" w:eastAsia="Times New Roman" w:hAnsi="Times"/>
+          <w:color w:val="000000" w:themeColor="text1"/>
+          <w:sz w:val="22"/>
+          <w:szCs w:val="22"/>
+        </w:rPr>
+        <w:t xml:space="preserve">dollars (not including taxes). The last two items are </w:t>
+      </w:r>
+      <w:r>
+        <w:rPr>
+          <w:rFonts w:ascii="Times" w:eastAsia="Times New Roman" w:hAnsi="Times"/>
           <w:color w:val="000000" w:themeColor="text1"/>
           <w:sz w:val="22"/>
           <w:szCs w:val="22"/>
@@ -1855,7 +2702,7 @@
       </w:r>
       <w:r>
         <w:rPr>
-          <w:rFonts w:eastAsia="Times New Roman"/>
+          <w:rFonts w:ascii="Times" w:eastAsia="Times New Roman" w:hAnsi="Times"/>
           <w:color w:val="000000" w:themeColor="text1"/>
           <w:sz w:val="22"/>
           <w:szCs w:val="22"/>
@@ -1864,7 +2711,7 @@
       </w:r>
       <w:r>
         <w:rPr>
-          <w:rFonts w:eastAsia="Times New Roman"/>
+          <w:rFonts w:ascii="Times" w:eastAsia="Times New Roman" w:hAnsi="Times"/>
           <w:color w:val="000000" w:themeColor="text1"/>
           <w:sz w:val="22"/>
           <w:szCs w:val="22"/>
@@ -1895,7 +2742,7 @@
             <w:pPr>
               <w:spacing w:beforeAutospacing="1" w:afterAutospacing="1"/>
               <w:rPr>
-                <w:rFonts w:eastAsia="Times New Roman"/>
+                <w:rFonts w:ascii="Times" w:eastAsia="Times New Roman" w:hAnsi="Times"/>
                 <w:b/>
                 <w:color w:val="000000" w:themeColor="text1"/>
                 <w:sz w:val="22"/>
@@ -1904,7 +2751,7 @@
             </w:pPr>
             <w:r>
               <w:rPr>
-                <w:rFonts w:eastAsia="Times New Roman"/>
+                <w:rFonts w:ascii="Times" w:eastAsia="Times New Roman" w:hAnsi="Times"/>
                 <w:color w:val="000000" w:themeColor="text1"/>
                 <w:sz w:val="22"/>
                 <w:szCs w:val="22"/>
@@ -1922,7 +2769,7 @@
             <w:pPr>
               <w:spacing w:beforeAutospacing="1" w:afterAutospacing="1"/>
               <w:rPr>
-                <w:rFonts w:eastAsia="Times New Roman"/>
+                <w:rFonts w:ascii="Times" w:eastAsia="Times New Roman" w:hAnsi="Times"/>
                 <w:b/>
                 <w:color w:val="000000" w:themeColor="text1"/>
                 <w:sz w:val="22"/>
@@ -1931,7 +2778,7 @@
             </w:pPr>
             <w:r>
               <w:rPr>
-                <w:rFonts w:eastAsia="Times New Roman"/>
+                <w:rFonts w:ascii="Times" w:eastAsia="Times New Roman" w:hAnsi="Times"/>
                 <w:color w:val="000000" w:themeColor="text1"/>
                 <w:sz w:val="22"/>
                 <w:szCs w:val="22"/>
@@ -1949,7 +2796,7 @@
             <w:pPr>
               <w:spacing w:beforeAutospacing="1" w:afterAutospacing="1"/>
               <w:rPr>
-                <w:rFonts w:eastAsia="Times New Roman"/>
+                <w:rFonts w:ascii="Times" w:eastAsia="Times New Roman" w:hAnsi="Times"/>
                 <w:b/>
                 <w:color w:val="000000" w:themeColor="text1"/>
                 <w:sz w:val="22"/>
@@ -1958,7 +2805,7 @@
             </w:pPr>
             <w:r>
               <w:rPr>
-                <w:rFonts w:eastAsia="Times New Roman"/>
+                <w:rFonts w:ascii="Times" w:eastAsia="Times New Roman" w:hAnsi="Times"/>
                 <w:color w:val="000000" w:themeColor="text1"/>
                 <w:sz w:val="22"/>
                 <w:szCs w:val="22"/>
@@ -1976,7 +2823,7 @@
             <w:pPr>
               <w:spacing w:beforeAutospacing="1" w:afterAutospacing="1"/>
               <w:rPr>
-                <w:rFonts w:eastAsia="Times New Roman"/>
+                <w:rFonts w:ascii="Times" w:eastAsia="Times New Roman" w:hAnsi="Times"/>
                 <w:b/>
                 <w:color w:val="000000" w:themeColor="text1"/>
                 <w:sz w:val="22"/>
@@ -1985,7 +2832,7 @@
             </w:pPr>
             <w:r>
               <w:rPr>
-                <w:rFonts w:eastAsia="Times New Roman"/>
+                <w:rFonts w:ascii="Times" w:eastAsia="Times New Roman" w:hAnsi="Times"/>
                 <w:color w:val="000000" w:themeColor="text1"/>
                 <w:sz w:val="22"/>
                 <w:szCs w:val="22"/>
@@ -2003,7 +2850,7 @@
             <w:pPr>
               <w:spacing w:beforeAutospacing="1" w:afterAutospacing="1"/>
               <w:rPr>
-                <w:rFonts w:eastAsia="Times New Roman"/>
+                <w:rFonts w:ascii="Times" w:eastAsia="Times New Roman" w:hAnsi="Times"/>
                 <w:b/>
                 <w:color w:val="000000" w:themeColor="text1"/>
                 <w:sz w:val="22"/>
@@ -2012,7 +2859,7 @@
             </w:pPr>
             <w:r>
               <w:rPr>
-                <w:rFonts w:eastAsia="Times New Roman"/>
+                <w:rFonts w:ascii="Times" w:eastAsia="Times New Roman" w:hAnsi="Times"/>
                 <w:color w:val="000000" w:themeColor="text1"/>
                 <w:sz w:val="22"/>
                 <w:szCs w:val="22"/>
@@ -2032,7 +2879,7 @@
             <w:pPr>
               <w:spacing w:beforeAutospacing="1" w:afterAutospacing="1"/>
               <w:rPr>
-                <w:rFonts w:eastAsia="Times New Roman"/>
+                <w:rFonts w:ascii="Times" w:eastAsia="Times New Roman" w:hAnsi="Times"/>
                 <w:b/>
                 <w:color w:val="000000" w:themeColor="text1"/>
                 <w:sz w:val="22"/>
@@ -2042,7 +2889,7 @@
             <w:proofErr w:type="spellStart"/>
             <w:r>
               <w:rPr>
-                <w:rFonts w:eastAsia="Times New Roman"/>
+                <w:rFonts w:ascii="Times" w:eastAsia="Times New Roman" w:hAnsi="Times"/>
                 <w:color w:val="000000" w:themeColor="text1"/>
                 <w:sz w:val="22"/>
                 <w:szCs w:val="22"/>
@@ -2052,7 +2899,7 @@
             <w:proofErr w:type="spellEnd"/>
             <w:r>
               <w:rPr>
-                <w:rFonts w:eastAsia="Times New Roman"/>
+                <w:rFonts w:ascii="Times" w:eastAsia="Times New Roman" w:hAnsi="Times"/>
                 <w:color w:val="000000" w:themeColor="text1"/>
                 <w:sz w:val="22"/>
                 <w:szCs w:val="22"/>
@@ -2070,7 +2917,7 @@
             <w:pPr>
               <w:spacing w:beforeAutospacing="1" w:afterAutospacing="1"/>
               <w:rPr>
-                <w:rFonts w:eastAsia="Times New Roman"/>
+                <w:rFonts w:ascii="Times" w:eastAsia="Times New Roman" w:hAnsi="Times"/>
                 <w:b/>
                 <w:color w:val="000000" w:themeColor="text1"/>
                 <w:sz w:val="22"/>
@@ -2079,7 +2926,7 @@
             </w:pPr>
             <w:r>
               <w:rPr>
-                <w:rFonts w:eastAsia="Times New Roman"/>
+                <w:rFonts w:ascii="Times" w:eastAsia="Times New Roman" w:hAnsi="Times"/>
                 <w:color w:val="000000" w:themeColor="text1"/>
                 <w:sz w:val="22"/>
                 <w:szCs w:val="22"/>
@@ -2097,7 +2944,7 @@
             <w:pPr>
               <w:spacing w:beforeAutospacing="1" w:afterAutospacing="1"/>
               <w:rPr>
-                <w:rFonts w:eastAsia="Times New Roman"/>
+                <w:rFonts w:ascii="Times" w:eastAsia="Times New Roman" w:hAnsi="Times"/>
                 <w:b/>
                 <w:color w:val="000000" w:themeColor="text1"/>
                 <w:sz w:val="22"/>
@@ -2106,7 +2953,7 @@
             </w:pPr>
             <w:r>
               <w:rPr>
-                <w:rFonts w:eastAsia="Times New Roman"/>
+                <w:rFonts w:ascii="Times" w:eastAsia="Times New Roman" w:hAnsi="Times"/>
                 <w:color w:val="000000" w:themeColor="text1"/>
                 <w:sz w:val="22"/>
                 <w:szCs w:val="22"/>
@@ -2124,7 +2971,7 @@
             <w:pPr>
               <w:spacing w:beforeAutospacing="1" w:afterAutospacing="1"/>
               <w:rPr>
-                <w:rFonts w:eastAsia="Times New Roman"/>
+                <w:rFonts w:ascii="Times" w:eastAsia="Times New Roman" w:hAnsi="Times"/>
                 <w:b/>
                 <w:color w:val="000000" w:themeColor="text1"/>
                 <w:sz w:val="22"/>
@@ -2133,7 +2980,7 @@
             </w:pPr>
             <w:r>
               <w:rPr>
-                <w:rFonts w:eastAsia="Times New Roman"/>
+                <w:rFonts w:ascii="Times" w:eastAsia="Times New Roman" w:hAnsi="Times"/>
                 <w:color w:val="000000" w:themeColor="text1"/>
                 <w:sz w:val="22"/>
                 <w:szCs w:val="22"/>
@@ -2150,7 +2997,7 @@
           <w:p>
             <w:pPr>
               <w:rPr>
-                <w:rFonts w:eastAsia="Times New Roman"/>
+                <w:rFonts w:ascii="Times" w:eastAsia="Times New Roman" w:hAnsi="Times"/>
                 <w:color w:val="000000" w:themeColor="text1"/>
                 <w:sz w:val="22"/>
                 <w:szCs w:val="22"/>
@@ -2158,12 +3005,12 @@
             </w:pPr>
             <w:r>
               <w:rPr>
-                <w:rFonts w:eastAsia="Times New Roman"/>
-                <w:color w:val="000000" w:themeColor="text1"/>
-                <w:sz w:val="22"/>
-                <w:szCs w:val="22"/>
-              </w:rPr>
-              <w:t>https://goo.gl/B8RMCZ</w:t>
+                <w:rFonts w:ascii="Times" w:eastAsia="Times New Roman" w:hAnsi="Times"/>
+                <w:color w:val="000000" w:themeColor="text1"/>
+                <w:sz w:val="22"/>
+                <w:szCs w:val="22"/>
+              </w:rPr>
+              <w:t>https://goo.gl/0CS44u</w:t>
             </w:r>
           </w:p>
         </w:tc>
@@ -2178,7 +3025,7 @@
             <w:pPr>
               <w:spacing w:beforeAutospacing="1" w:afterAutospacing="1"/>
               <w:rPr>
-                <w:rFonts w:eastAsia="Times New Roman"/>
+                <w:rFonts w:ascii="Times" w:eastAsia="Times New Roman" w:hAnsi="Times"/>
                 <w:b/>
                 <w:color w:val="000000" w:themeColor="text1"/>
                 <w:sz w:val="22"/>
@@ -2188,7 +3035,7 @@
             <w:proofErr w:type="spellStart"/>
             <w:r>
               <w:rPr>
-                <w:rFonts w:eastAsia="Times New Roman"/>
+                <w:rFonts w:ascii="Times" w:eastAsia="Times New Roman" w:hAnsi="Times"/>
                 <w:color w:val="000000" w:themeColor="text1"/>
                 <w:sz w:val="22"/>
                 <w:szCs w:val="22"/>
@@ -2198,7 +3045,7 @@
             <w:proofErr w:type="spellEnd"/>
             <w:r>
               <w:rPr>
-                <w:rFonts w:eastAsia="Times New Roman"/>
+                <w:rFonts w:ascii="Times" w:eastAsia="Times New Roman" w:hAnsi="Times"/>
                 <w:color w:val="000000" w:themeColor="text1"/>
                 <w:sz w:val="22"/>
                 <w:szCs w:val="22"/>
@@ -2216,7 +3063,7 @@
             <w:pPr>
               <w:spacing w:beforeAutospacing="1" w:afterAutospacing="1"/>
               <w:rPr>
-                <w:rFonts w:eastAsia="Times New Roman"/>
+                <w:rFonts w:ascii="Times" w:eastAsia="Times New Roman" w:hAnsi="Times"/>
                 <w:b/>
                 <w:color w:val="000000" w:themeColor="text1"/>
                 <w:sz w:val="22"/>
@@ -2225,7 +3072,7 @@
             </w:pPr>
             <w:r>
               <w:rPr>
-                <w:rFonts w:eastAsia="Times New Roman"/>
+                <w:rFonts w:ascii="Times" w:eastAsia="Times New Roman" w:hAnsi="Times"/>
                 <w:color w:val="000000" w:themeColor="text1"/>
                 <w:sz w:val="22"/>
                 <w:szCs w:val="22"/>
@@ -2243,7 +3090,7 @@
             <w:pPr>
               <w:spacing w:beforeAutospacing="1" w:afterAutospacing="1"/>
               <w:rPr>
-                <w:rFonts w:eastAsia="Times New Roman"/>
+                <w:rFonts w:ascii="Times" w:eastAsia="Times New Roman" w:hAnsi="Times"/>
                 <w:b/>
                 <w:color w:val="000000" w:themeColor="text1"/>
                 <w:sz w:val="22"/>
@@ -2252,7 +3099,7 @@
             </w:pPr>
             <w:r>
               <w:rPr>
-                <w:rFonts w:eastAsia="Times New Roman"/>
+                <w:rFonts w:ascii="Times" w:eastAsia="Times New Roman" w:hAnsi="Times"/>
                 <w:color w:val="000000" w:themeColor="text1"/>
                 <w:sz w:val="22"/>
                 <w:szCs w:val="22"/>
@@ -2270,7 +3117,7 @@
             <w:pPr>
               <w:spacing w:beforeAutospacing="1" w:afterAutospacing="1"/>
               <w:rPr>
-                <w:rFonts w:eastAsia="Times New Roman"/>
+                <w:rFonts w:ascii="Times" w:eastAsia="Times New Roman" w:hAnsi="Times"/>
                 <w:b/>
                 <w:color w:val="000000" w:themeColor="text1"/>
                 <w:sz w:val="22"/>
@@ -2279,7 +3126,7 @@
             </w:pPr>
             <w:r>
               <w:rPr>
-                <w:rFonts w:eastAsia="Times New Roman"/>
+                <w:rFonts w:ascii="Times" w:eastAsia="Times New Roman" w:hAnsi="Times"/>
                 <w:color w:val="000000" w:themeColor="text1"/>
                 <w:sz w:val="22"/>
                 <w:szCs w:val="22"/>
@@ -2297,7 +3144,7 @@
             <w:pPr>
               <w:spacing w:beforeAutospacing="1" w:afterAutospacing="1"/>
               <w:rPr>
-                <w:rFonts w:eastAsia="Times New Roman"/>
+                <w:rFonts w:ascii="Times" w:eastAsia="Times New Roman" w:hAnsi="Times"/>
                 <w:b/>
                 <w:color w:val="000000" w:themeColor="text1"/>
                 <w:sz w:val="22"/>
@@ -2306,7 +3153,7 @@
             </w:pPr>
             <w:r>
               <w:rPr>
-                <w:rFonts w:eastAsia="Times New Roman"/>
+                <w:rFonts w:ascii="Times" w:eastAsia="Times New Roman" w:hAnsi="Times"/>
                 <w:color w:val="000000" w:themeColor="text1"/>
                 <w:sz w:val="22"/>
                 <w:szCs w:val="22"/>
@@ -2327,7 +3174,7 @@
             <w:pPr>
               <w:spacing w:beforeAutospacing="1" w:afterAutospacing="1"/>
               <w:rPr>
-                <w:rFonts w:eastAsia="Times New Roman"/>
+                <w:rFonts w:ascii="Times" w:eastAsia="Times New Roman" w:hAnsi="Times"/>
                 <w:b/>
                 <w:color w:val="000000" w:themeColor="text1"/>
                 <w:sz w:val="22"/>
@@ -2336,7 +3183,7 @@
             </w:pPr>
             <w:r>
               <w:rPr>
-                <w:rFonts w:eastAsia="Times New Roman"/>
+                <w:rFonts w:ascii="Times" w:eastAsia="Times New Roman" w:hAnsi="Times"/>
                 <w:color w:val="000000" w:themeColor="text1"/>
                 <w:sz w:val="22"/>
                 <w:szCs w:val="22"/>
@@ -2354,7 +3201,7 @@
             <w:pPr>
               <w:spacing w:beforeAutospacing="1" w:afterAutospacing="1"/>
               <w:rPr>
-                <w:rFonts w:eastAsia="Times New Roman"/>
+                <w:rFonts w:ascii="Times" w:eastAsia="Times New Roman" w:hAnsi="Times"/>
                 <w:b/>
                 <w:color w:val="000000" w:themeColor="text1"/>
                 <w:sz w:val="22"/>
@@ -2363,7 +3210,7 @@
             </w:pPr>
             <w:r>
               <w:rPr>
-                <w:rFonts w:eastAsia="Times New Roman"/>
+                <w:rFonts w:ascii="Times" w:eastAsia="Times New Roman" w:hAnsi="Times"/>
                 <w:color w:val="000000" w:themeColor="text1"/>
                 <w:sz w:val="22"/>
                 <w:szCs w:val="22"/>
@@ -2381,7 +3228,7 @@
             <w:pPr>
               <w:spacing w:beforeAutospacing="1" w:afterAutospacing="1"/>
               <w:rPr>
-                <w:rFonts w:eastAsia="Times New Roman"/>
+                <w:rFonts w:ascii="Times" w:eastAsia="Times New Roman" w:hAnsi="Times"/>
                 <w:b/>
                 <w:color w:val="000000" w:themeColor="text1"/>
                 <w:sz w:val="22"/>
@@ -2390,7 +3237,7 @@
             </w:pPr>
             <w:r>
               <w:rPr>
-                <w:rFonts w:eastAsia="Times New Roman"/>
+                <w:rFonts w:ascii="Times" w:eastAsia="Times New Roman" w:hAnsi="Times"/>
                 <w:color w:val="000000" w:themeColor="text1"/>
                 <w:sz w:val="22"/>
                 <w:szCs w:val="22"/>
@@ -2408,7 +3255,7 @@
             <w:pPr>
               <w:spacing w:beforeAutospacing="1" w:afterAutospacing="1"/>
               <w:rPr>
-                <w:rFonts w:eastAsia="Times New Roman"/>
+                <w:rFonts w:ascii="Times" w:eastAsia="Times New Roman" w:hAnsi="Times"/>
                 <w:b/>
                 <w:color w:val="000000" w:themeColor="text1"/>
                 <w:sz w:val="22"/>
@@ -2417,7 +3264,7 @@
             </w:pPr>
             <w:r>
               <w:rPr>
-                <w:rFonts w:eastAsia="Times New Roman"/>
+                <w:rFonts w:ascii="Times" w:eastAsia="Times New Roman" w:hAnsi="Times"/>
                 <w:color w:val="000000" w:themeColor="text1"/>
                 <w:sz w:val="22"/>
                 <w:szCs w:val="22"/>
@@ -2434,7 +3281,7 @@
           <w:p>
             <w:pPr>
               <w:rPr>
-                <w:rFonts w:eastAsia="Times New Roman"/>
+                <w:rFonts w:ascii="Times" w:eastAsia="Times New Roman" w:hAnsi="Times"/>
                 <w:color w:val="000000" w:themeColor="text1"/>
                 <w:sz w:val="22"/>
                 <w:szCs w:val="22"/>
@@ -2442,7 +3289,7 @@
             </w:pPr>
             <w:r>
               <w:rPr>
-                <w:rFonts w:eastAsia="Times New Roman"/>
+                <w:rFonts w:ascii="Times" w:eastAsia="Times New Roman" w:hAnsi="Times"/>
                 <w:color w:val="000000" w:themeColor="text1"/>
                 <w:sz w:val="22"/>
                 <w:szCs w:val="22"/>
@@ -2462,8 +3309,7 @@
             <w:pPr>
               <w:spacing w:beforeAutospacing="1" w:afterAutospacing="1"/>
               <w:rPr>
-                <w:rFonts w:eastAsia="Times New Roman"/>
-                <w:b/>
+                <w:rFonts w:ascii="Times" w:eastAsia="Times New Roman" w:hAnsi="Times"/>
                 <w:color w:val="000000" w:themeColor="text1"/>
                 <w:sz w:val="22"/>
                 <w:szCs w:val="22"/>
@@ -2471,276 +3317,7 @@
             </w:pPr>
             <w:r>
               <w:rPr>
-                <w:rFonts w:eastAsia="Times New Roman"/>
-                <w:color w:val="000000" w:themeColor="text1"/>
-                <w:sz w:val="22"/>
-                <w:szCs w:val="22"/>
-              </w:rPr>
-              <w:t>MPU 6050</w:t>
-            </w:r>
-          </w:p>
-        </w:tc>
-        <w:tc>
-          <w:tcPr>
-            <w:tcW w:w="996" w:type="dxa"/>
-            <w:vAlign w:val="bottom"/>
-          </w:tcPr>
-          <w:p>
-            <w:pPr>
-              <w:spacing w:beforeAutospacing="1" w:afterAutospacing="1"/>
-              <w:rPr>
-                <w:rFonts w:eastAsia="Times New Roman"/>
-                <w:b/>
-                <w:color w:val="000000" w:themeColor="text1"/>
-                <w:sz w:val="22"/>
-                <w:szCs w:val="22"/>
-              </w:rPr>
-            </w:pPr>
-            <w:r>
-              <w:rPr>
-                <w:rFonts w:eastAsia="Times New Roman"/>
-                <w:color w:val="000000" w:themeColor="text1"/>
-                <w:sz w:val="22"/>
-                <w:szCs w:val="22"/>
-              </w:rPr>
-              <w:t>6.94</w:t>
-            </w:r>
-          </w:p>
-        </w:tc>
-        <w:tc>
-          <w:tcPr>
-            <w:tcW w:w="1099" w:type="dxa"/>
-            <w:vAlign w:val="bottom"/>
-          </w:tcPr>
-          <w:p>
-            <w:pPr>
-              <w:spacing w:beforeAutospacing="1" w:afterAutospacing="1"/>
-              <w:rPr>
-                <w:rFonts w:eastAsia="Times New Roman"/>
-                <w:b/>
-                <w:color w:val="000000" w:themeColor="text1"/>
-                <w:sz w:val="22"/>
-                <w:szCs w:val="22"/>
-              </w:rPr>
-            </w:pPr>
-            <w:r>
-              <w:rPr>
-                <w:rFonts w:eastAsia="Times New Roman"/>
-                <w:color w:val="000000" w:themeColor="text1"/>
-                <w:sz w:val="22"/>
-                <w:szCs w:val="22"/>
-              </w:rPr>
-              <w:t>1</w:t>
-            </w:r>
-          </w:p>
-        </w:tc>
-        <w:tc>
-          <w:tcPr>
-            <w:tcW w:w="1063" w:type="dxa"/>
-            <w:vAlign w:val="bottom"/>
-          </w:tcPr>
-          <w:p>
-            <w:pPr>
-              <w:spacing w:beforeAutospacing="1" w:afterAutospacing="1"/>
-              <w:rPr>
-                <w:rFonts w:eastAsia="Times New Roman"/>
-                <w:b/>
-                <w:color w:val="000000" w:themeColor="text1"/>
-                <w:sz w:val="22"/>
-                <w:szCs w:val="22"/>
-              </w:rPr>
-            </w:pPr>
-            <w:r>
-              <w:rPr>
-                <w:rFonts w:eastAsia="Times New Roman"/>
-                <w:color w:val="000000" w:themeColor="text1"/>
-                <w:sz w:val="22"/>
-                <w:szCs w:val="22"/>
-              </w:rPr>
-              <w:t>0</w:t>
-            </w:r>
-          </w:p>
-        </w:tc>
-        <w:tc>
-          <w:tcPr>
-            <w:tcW w:w="3967" w:type="dxa"/>
-            <w:vAlign w:val="bottom"/>
-          </w:tcPr>
-          <w:p>
-            <w:pPr>
-              <w:rPr>
-                <w:rFonts w:eastAsia="Times New Roman"/>
-                <w:color w:val="000000" w:themeColor="text1"/>
-                <w:sz w:val="22"/>
-                <w:szCs w:val="22"/>
-              </w:rPr>
-            </w:pPr>
-            <w:r>
-              <w:rPr>
-                <w:rFonts w:eastAsia="Times New Roman"/>
-                <w:color w:val="000000" w:themeColor="text1"/>
-                <w:sz w:val="22"/>
-                <w:szCs w:val="22"/>
-              </w:rPr>
-              <w:t>https://goo.gl/CF6eBZ</w:t>
-            </w:r>
-          </w:p>
-        </w:tc>
-      </w:tr>
-      <w:tr>
-        <w:tc>
-          <w:tcPr>
-            <w:tcW w:w="1885" w:type="dxa"/>
-            <w:vAlign w:val="bottom"/>
-          </w:tcPr>
-          <w:p>
-            <w:pPr>
-              <w:spacing w:beforeAutospacing="1" w:afterAutospacing="1"/>
-              <w:rPr>
-                <w:rFonts w:eastAsia="Times New Roman"/>
-                <w:b/>
-                <w:color w:val="000000" w:themeColor="text1"/>
-                <w:sz w:val="22"/>
-                <w:szCs w:val="22"/>
-              </w:rPr>
-            </w:pPr>
-            <w:r>
-              <w:rPr>
-                <w:rFonts w:eastAsia="Times New Roman"/>
-                <w:color w:val="000000" w:themeColor="text1"/>
-                <w:sz w:val="22"/>
-                <w:szCs w:val="22"/>
-              </w:rPr>
-              <w:t>BMP 180</w:t>
-            </w:r>
-          </w:p>
-        </w:tc>
-        <w:tc>
-          <w:tcPr>
-            <w:tcW w:w="996" w:type="dxa"/>
-            <w:vAlign w:val="bottom"/>
-          </w:tcPr>
-          <w:p>
-            <w:pPr>
-              <w:spacing w:beforeAutospacing="1" w:afterAutospacing="1"/>
-              <w:rPr>
-                <w:rFonts w:eastAsia="Times New Roman"/>
-                <w:b/>
-                <w:color w:val="000000" w:themeColor="text1"/>
-                <w:sz w:val="22"/>
-                <w:szCs w:val="22"/>
-              </w:rPr>
-            </w:pPr>
-            <w:r>
-              <w:rPr>
-                <w:rFonts w:eastAsia="Times New Roman"/>
-                <w:color w:val="000000" w:themeColor="text1"/>
-                <w:sz w:val="22"/>
-                <w:szCs w:val="22"/>
-              </w:rPr>
-              <w:t>9.95</w:t>
-            </w:r>
-          </w:p>
-        </w:tc>
-        <w:tc>
-          <w:tcPr>
-            <w:tcW w:w="1099" w:type="dxa"/>
-            <w:vAlign w:val="bottom"/>
-          </w:tcPr>
-          <w:p>
-            <w:pPr>
-              <w:spacing w:beforeAutospacing="1" w:afterAutospacing="1"/>
-              <w:rPr>
-                <w:rFonts w:eastAsia="Times New Roman"/>
-                <w:b/>
-                <w:color w:val="000000" w:themeColor="text1"/>
-                <w:sz w:val="22"/>
-                <w:szCs w:val="22"/>
-              </w:rPr>
-            </w:pPr>
-            <w:r>
-              <w:rPr>
-                <w:rFonts w:eastAsia="Times New Roman"/>
-                <w:color w:val="000000" w:themeColor="text1"/>
-                <w:sz w:val="22"/>
-                <w:szCs w:val="22"/>
-              </w:rPr>
-              <w:t>1</w:t>
-            </w:r>
-          </w:p>
-        </w:tc>
-        <w:tc>
-          <w:tcPr>
-            <w:tcW w:w="1063" w:type="dxa"/>
-            <w:vAlign w:val="bottom"/>
-          </w:tcPr>
-          <w:p>
-            <w:pPr>
-              <w:spacing w:beforeAutospacing="1" w:afterAutospacing="1"/>
-              <w:rPr>
-                <w:rFonts w:eastAsia="Times New Roman"/>
-                <w:b/>
-                <w:color w:val="000000" w:themeColor="text1"/>
-                <w:sz w:val="22"/>
-                <w:szCs w:val="22"/>
-              </w:rPr>
-            </w:pPr>
-            <w:r>
-              <w:rPr>
-                <w:rFonts w:eastAsia="Times New Roman"/>
-                <w:color w:val="000000" w:themeColor="text1"/>
-                <w:sz w:val="22"/>
-                <w:szCs w:val="22"/>
-              </w:rPr>
-              <w:t>0</w:t>
-            </w:r>
-          </w:p>
-        </w:tc>
-        <w:tc>
-          <w:tcPr>
-            <w:tcW w:w="3967" w:type="dxa"/>
-            <w:vAlign w:val="bottom"/>
-          </w:tcPr>
-          <w:p>
-            <w:pPr>
-              <w:rPr>
-                <w:rFonts w:eastAsia="Times New Roman"/>
-                <w:color w:val="000000" w:themeColor="text1"/>
-                <w:sz w:val="22"/>
-                <w:szCs w:val="22"/>
-              </w:rPr>
-            </w:pPr>
-            <w:r>
-              <w:rPr>
-                <w:rFonts w:eastAsia="Times New Roman"/>
-                <w:color w:val="000000" w:themeColor="text1"/>
-                <w:sz w:val="22"/>
-                <w:szCs w:val="22"/>
-              </w:rPr>
-              <w:t>https://goo.gl/3W5iQx</w:t>
-            </w:r>
-          </w:p>
-        </w:tc>
-      </w:tr>
-      <w:tr>
-        <w:tc>
-          <w:tcPr>
-            <w:tcW w:w="1885" w:type="dxa"/>
-            <w:vAlign w:val="bottom"/>
-          </w:tcPr>
-          <w:p>
-            <w:pPr>
-              <w:spacing w:beforeAutospacing="1" w:afterAutospacing="1"/>
-              <w:rPr>
-                <w:rFonts w:eastAsia="Times New Roman"/>
-                <w:color w:val="000000" w:themeColor="text1"/>
-                <w:sz w:val="22"/>
-                <w:szCs w:val="22"/>
-              </w:rPr>
-            </w:pPr>
-            <w:r>
-              <w:rPr>
-                <w:rFonts w:eastAsia="Times New Roman"/>
+                <w:rFonts w:ascii="Times" w:eastAsia="Times New Roman" w:hAnsi="Times"/>
                 <w:color w:val="000000" w:themeColor="text1"/>
                 <w:sz w:val="22"/>
                 <w:szCs w:val="22"/>
@@ -2758,7 +3335,7 @@
             <w:pPr>
               <w:spacing w:beforeAutospacing="1" w:afterAutospacing="1"/>
               <w:rPr>
-                <w:rFonts w:eastAsia="Times New Roman"/>
+                <w:rFonts w:ascii="Times" w:eastAsia="Times New Roman" w:hAnsi="Times"/>
                 <w:color w:val="000000" w:themeColor="text1"/>
                 <w:sz w:val="22"/>
                 <w:szCs w:val="22"/>
@@ -2775,7 +3352,7 @@
             <w:pPr>
               <w:spacing w:beforeAutospacing="1" w:afterAutospacing="1"/>
               <w:rPr>
-                <w:rFonts w:eastAsia="Times New Roman"/>
+                <w:rFonts w:ascii="Times" w:eastAsia="Times New Roman" w:hAnsi="Times"/>
                 <w:color w:val="000000" w:themeColor="text1"/>
                 <w:sz w:val="22"/>
                 <w:szCs w:val="22"/>
@@ -2791,7 +3368,7 @@
           <w:p>
             <w:pPr>
               <w:rPr>
-                <w:rFonts w:eastAsia="Times New Roman"/>
+                <w:rFonts w:ascii="Times" w:eastAsia="Times New Roman" w:hAnsi="Times"/>
                 <w:color w:val="000000" w:themeColor="text1"/>
                 <w:sz w:val="22"/>
                 <w:szCs w:val="22"/>
@@ -2799,12 +3376,12 @@
             </w:pPr>
             <w:r>
               <w:rPr>
-                <w:rFonts w:eastAsia="Times New Roman"/>
-                <w:color w:val="000000" w:themeColor="text1"/>
-                <w:sz w:val="22"/>
-                <w:szCs w:val="22"/>
-              </w:rPr>
-              <w:t>51.6</w:t>
+                <w:rFonts w:ascii="Times" w:eastAsia="Times New Roman" w:hAnsi="Times"/>
+                <w:color w:val="000000" w:themeColor="text1"/>
+                <w:sz w:val="22"/>
+                <w:szCs w:val="22"/>
+              </w:rPr>
+              <w:t>45.29</w:t>
             </w:r>
           </w:p>
         </w:tc>
@@ -2817,7 +3394,7 @@
             <w:pPr>
               <w:spacing w:beforeAutospacing="1" w:afterAutospacing="1"/>
               <w:rPr>
-                <w:rFonts w:eastAsia="Times New Roman"/>
+                <w:rFonts w:ascii="Times" w:eastAsia="Times New Roman" w:hAnsi="Times"/>
                 <w:color w:val="000000" w:themeColor="text1"/>
                 <w:sz w:val="22"/>
                 <w:szCs w:val="22"/>
@@ -2831,6 +3408,7 @@
     <w:p>
       <w:pPr>
         <w:rPr>
+          <w:rFonts w:ascii="Times" w:hAnsi="Times"/>
           <w:color w:val="000000" w:themeColor="text1"/>
           <w:sz w:val="22"/>
           <w:szCs w:val="22"/>

</xml_diff>